<commit_message>
Correcciones arregladas, documentacion lista para entrega
</commit_message>
<xml_diff>
--- a/Enunciado ejercicios.docx
+++ b/Enunciado ejercicios.docx
@@ -6,67 +6,31 @@
       <w:pPr>
         <w:pStyle w:val="2"/>
         <w:numPr>
+          <w:ilvl w:val="0"/>
           <w:numId w:val="0"/>
         </w:numPr>
         <w:bidi w:val="0"/>
         <w:ind w:leftChars="0"/>
         <w:rPr>
           <w:rFonts w:hint="default"/>
-          <w:lang w:val="es-ES" w:eastAsia="zh-CN"/>
+          <w:lang w:val="es-ES"/>
         </w:rPr>
       </w:pPr>
-      <w:bookmarkStart w:id="0" w:name="_Toc12744"/>
-      <w:bookmarkStart w:id="1" w:name="_Toc30311"/>
-      <w:bookmarkStart w:id="2" w:name="_Toc15510"/>
-      <w:bookmarkStart w:id="3" w:name="_Toc24153"/>
-      <w:bookmarkStart w:id="4" w:name="_Toc29015"/>
-      <w:r>
-        <w:rPr>
-          <w:rFonts w:hint="default"/>
-          <w:lang w:val="es-ES" w:eastAsia="zh-CN"/>
-        </w:rPr>
-        <w:t>ENUNCIADO EJERCICIOS</w:t>
-      </w:r>
-    </w:p>
-    <w:p>
-      <w:pPr>
-        <w:pStyle w:val="3"/>
-        <w:numPr>
-          <w:numId w:val="0"/>
-        </w:numPr>
-        <w:bidi w:val="0"/>
-        <w:ind w:leftChars="0"/>
-        <w:rPr>
-          <w:rFonts w:hint="default"/>
-          <w:lang w:val="es-ES" w:eastAsia="zh-CN"/>
-        </w:rPr>
-      </w:pPr>
-      <w:bookmarkStart w:id="5" w:name="_Toc18036"/>
-      <w:bookmarkStart w:id="6" w:name="_Toc19349"/>
-      <w:bookmarkStart w:id="7" w:name="_Toc25023"/>
-      <w:bookmarkStart w:id="8" w:name="_Toc8135"/>
-      <w:bookmarkStart w:id="9" w:name="_Toc24115"/>
-      <w:bookmarkStart w:id="10" w:name="_Toc2512"/>
-      <w:bookmarkStart w:id="11" w:name="_Toc14799"/>
-      <w:bookmarkStart w:id="12" w:name="_Toc19459"/>
-      <w:bookmarkStart w:id="13" w:name="_Toc18967"/>
+      <w:bookmarkStart w:id="0" w:name="_Toc30311"/>
+      <w:bookmarkStart w:id="1" w:name="_Toc12744"/>
+      <w:bookmarkStart w:id="2" w:name="_Toc29015"/>
+      <w:bookmarkStart w:id="3" w:name="_Toc15510"/>
+      <w:bookmarkStart w:id="4" w:name="_Toc24153"/>
+      <w:bookmarkStart w:id="5" w:name="_Toc24115"/>
+      <w:bookmarkStart w:id="6" w:name="_Toc19459"/>
+      <w:bookmarkStart w:id="7" w:name="_Toc2512"/>
+      <w:bookmarkStart w:id="8" w:name="_Toc14799"/>
+      <w:bookmarkStart w:id="9" w:name="_Toc8135"/>
+      <w:bookmarkStart w:id="10" w:name="_Toc18967"/>
+      <w:bookmarkStart w:id="11" w:name="_Toc25023"/>
+      <w:bookmarkStart w:id="12" w:name="_Toc18036"/>
+      <w:bookmarkStart w:id="13" w:name="_Toc19349"/>
       <w:bookmarkStart w:id="14" w:name="_Toc15894"/>
-    </w:p>
-    <w:p>
-      <w:pPr>
-        <w:pStyle w:val="3"/>
-        <w:numPr>
-          <w:numId w:val="0"/>
-        </w:numPr>
-        <w:bidi w:val="0"/>
-        <w:ind w:leftChars="0"/>
-        <w:rPr>
-          <w:rFonts w:hint="default"/>
-          <w:lang w:val="es-ES"/>
-        </w:rPr>
-      </w:pPr>
-      <w:bookmarkStart w:id="109" w:name="_GoBack"/>
-      <w:bookmarkEnd w:id="109"/>
       <w:r>
         <w:rPr>
           <w:rFonts w:hint="default"/>
@@ -96,24 +60,23 @@
       <w:bookmarkEnd w:id="12"/>
       <w:bookmarkEnd w:id="13"/>
       <w:bookmarkEnd w:id="14"/>
-      <w:bookmarkStart w:id="15" w:name="_001- Hello world con naming (módulo antiguo)"/>
     </w:p>
     <w:p>
       <w:pPr>
-        <w:pStyle w:val="4"/>
-        <w:numPr>
-          <w:numId w:val="0"/>
-        </w:numPr>
         <w:bidi w:val="0"/>
-        <w:ind w:leftChars="0"/>
-        <w:rPr>
-          <w:rFonts w:hint="default"/>
+        <w:rPr>
+          <w:rFonts w:hint="default"/>
+          <w:b/>
+          <w:bCs/>
           <w:lang w:val="es-ES"/>
         </w:rPr>
       </w:pPr>
+      <w:bookmarkStart w:id="15" w:name="_001- Hello world con naming (módulo antiguo)"/>
       <w:r>
         <w:rPr>
           <w:rFonts w:hint="default"/>
+          <w:b/>
+          <w:bCs/>
           <w:lang w:val="es-ES"/>
         </w:rPr>
         <w:t>001- Hello world con naming (módulo antiguo)</w:t>
@@ -122,7 +85,7 @@
     </w:p>
     <w:p>
       <w:pPr>
-        <w:jc w:val="both"/>
+        <w:bidi w:val="0"/>
         <w:rPr>
           <w:rFonts w:hint="default"/>
           <w:lang w:val="es-ES"/>
@@ -138,30 +101,28 @@
     </w:p>
     <w:p>
       <w:pPr>
-        <w:rPr>
-          <w:rFonts w:hint="default"/>
-          <w:b/>
-          <w:bCs/>
+        <w:bidi w:val="0"/>
+        <w:rPr>
+          <w:rFonts w:hint="default"/>
           <w:lang w:val="es-ES"/>
         </w:rPr>
       </w:pPr>
     </w:p>
     <w:p>
       <w:pPr>
-        <w:pStyle w:val="4"/>
-        <w:numPr>
-          <w:numId w:val="0"/>
-        </w:numPr>
         <w:bidi w:val="0"/>
-        <w:ind w:leftChars="0"/>
-        <w:rPr>
-          <w:rFonts w:hint="default"/>
+        <w:rPr>
+          <w:rFonts w:hint="default"/>
+          <w:b/>
+          <w:bCs/>
           <w:lang w:val="es-ES"/>
         </w:rPr>
       </w:pPr>
       <w:r>
         <w:rPr>
           <w:rFonts w:hint="default"/>
+          <w:b/>
+          <w:bCs/>
           <w:lang w:val="es-ES"/>
         </w:rPr>
         <w:t>002 - Compilación y ejecución (módulo antiguo)</w:t>
@@ -170,7 +131,6 @@
     <w:p>
       <w:pPr>
         <w:bidi w:val="0"/>
-        <w:jc w:val="both"/>
         <w:rPr>
           <w:rFonts w:hint="default"/>
           <w:lang w:val="es-ES"/>
@@ -191,8 +151,7 @@
           <w:numId w:val="2"/>
         </w:numPr>
         <w:bidi w:val="0"/>
-        <w:ind w:left="425" w:leftChars="0" w:hanging="425" w:firstLineChars="0"/>
-        <w:jc w:val="both"/>
+        <w:ind w:left="420" w:leftChars="0" w:hanging="420" w:firstLineChars="0"/>
         <w:rPr>
           <w:rFonts w:hint="default"/>
           <w:lang w:val="es-ES"/>
@@ -213,8 +172,7 @@
           <w:numId w:val="2"/>
         </w:numPr>
         <w:bidi w:val="0"/>
-        <w:ind w:left="425" w:leftChars="0" w:hanging="425" w:firstLineChars="0"/>
-        <w:jc w:val="both"/>
+        <w:ind w:left="420" w:leftChars="0" w:hanging="420" w:firstLineChars="0"/>
         <w:rPr>
           <w:rFonts w:hint="default"/>
           <w:lang w:val="es-ES"/>
@@ -225,7 +183,7 @@
           <w:rFonts w:hint="default"/>
           <w:lang w:val="es-ES"/>
         </w:rPr>
-        <w:t>Ejecuta el comando javac &lt;nombre del archivo java&gt;,  y compila todos los archivo .java del src</w:t>
+        <w:t>Ejecuta el comando javac &lt;nombre del archivo java&gt;, y compila todos los archivo .java del src</w:t>
       </w:r>
     </w:p>
     <w:p>
@@ -235,8 +193,7 @@
           <w:numId w:val="2"/>
         </w:numPr>
         <w:bidi w:val="0"/>
-        <w:ind w:left="425" w:leftChars="0" w:hanging="425" w:firstLineChars="0"/>
-        <w:jc w:val="both"/>
+        <w:ind w:left="420" w:leftChars="0" w:hanging="420" w:firstLineChars="0"/>
         <w:rPr>
           <w:rFonts w:hint="default"/>
           <w:lang w:val="es-ES"/>
@@ -250,7 +207,17 @@
         <w:t xml:space="preserve">Crea los objetos Stub y skeleton con </w:t>
       </w:r>
       <w:r>
-        <w:t>rmic AdderRemote </w:t>
+        <w:t>rmic</w:t>
+      </w:r>
+      <w:r>
+        <w:rPr>
+          <w:rFonts w:hint="default"/>
+          <w:lang w:val="es-ES"/>
+        </w:rPr>
+        <w:t xml:space="preserve"> </w:t>
+      </w:r>
+      <w:r>
+        <w:t>AdderRemote </w:t>
       </w:r>
     </w:p>
     <w:p>
@@ -260,8 +227,7 @@
           <w:numId w:val="2"/>
         </w:numPr>
         <w:bidi w:val="0"/>
-        <w:ind w:left="425" w:leftChars="0" w:hanging="425" w:firstLineChars="0"/>
-        <w:jc w:val="both"/>
+        <w:ind w:left="420" w:leftChars="0" w:hanging="420" w:firstLineChars="0"/>
         <w:rPr>
           <w:rFonts w:hint="default"/>
           <w:lang w:val="es-ES"/>
@@ -272,7 +238,7 @@
           <w:rFonts w:hint="default"/>
           <w:lang w:val="es-ES"/>
         </w:rPr>
-        <w:t>Ejecuta el comando  rmiregistry 5000, para ejecutar el servidor rmi en el puerto 5000</w:t>
+        <w:t>Ejecuta el comando rmiregistry 5000, para ejecutar el servidor rmi en el puerto 5000</w:t>
       </w:r>
     </w:p>
     <w:p>
@@ -282,8 +248,7 @@
           <w:numId w:val="2"/>
         </w:numPr>
         <w:bidi w:val="0"/>
-        <w:ind w:left="425" w:leftChars="0" w:hanging="425" w:firstLineChars="0"/>
-        <w:jc w:val="both"/>
+        <w:ind w:left="420" w:leftChars="0" w:hanging="420" w:firstLineChars="0"/>
         <w:rPr>
           <w:rFonts w:hint="default"/>
           <w:lang w:val="es-ES"/>
@@ -297,7 +262,17 @@
         <w:t xml:space="preserve">Sin cerrar el terminal anterior, abre un nuevo terminal, en el src y ejecuta </w:t>
       </w:r>
       <w:r>
-        <w:t>java MyServer </w:t>
+        <w:t>java</w:t>
+      </w:r>
+      <w:r>
+        <w:rPr>
+          <w:rFonts w:hint="default"/>
+          <w:lang w:val="es-ES"/>
+        </w:rPr>
+        <w:t xml:space="preserve"> </w:t>
+      </w:r>
+      <w:r>
+        <w:t>MyServer</w:t>
       </w:r>
       <w:r>
         <w:rPr>
@@ -314,12 +289,9 @@
           <w:numId w:val="2"/>
         </w:numPr>
         <w:bidi w:val="0"/>
-        <w:ind w:left="425" w:leftChars="0" w:hanging="425" w:firstLineChars="0"/>
-        <w:jc w:val="both"/>
-        <w:rPr>
-          <w:rFonts w:hint="default"/>
-          <w:b/>
-          <w:bCs/>
+        <w:ind w:left="420" w:leftChars="0" w:hanging="420" w:firstLineChars="0"/>
+        <w:rPr>
+          <w:rFonts w:hint="default"/>
           <w:lang w:val="es-ES"/>
         </w:rPr>
       </w:pPr>
@@ -331,7 +303,17 @@
         <w:t xml:space="preserve">En otra terminal nueva con </w:t>
       </w:r>
       <w:r>
-        <w:t>java MyClient</w:t>
+        <w:t>java</w:t>
+      </w:r>
+      <w:r>
+        <w:rPr>
+          <w:rFonts w:hint="default"/>
+          <w:lang w:val="es-ES"/>
+        </w:rPr>
+        <w:t xml:space="preserve"> </w:t>
+      </w:r>
+      <w:r>
+        <w:t>MyClient</w:t>
       </w:r>
       <w:r>
         <w:rPr>
@@ -354,30 +336,31 @@
       <w:pPr>
         <w:pStyle w:val="3"/>
         <w:numPr>
+          <w:ilvl w:val="1"/>
           <w:numId w:val="0"/>
         </w:numPr>
         <w:bidi w:val="0"/>
         <w:ind w:leftChars="0"/>
         <w:rPr>
           <w:rFonts w:hint="default"/>
-          <w:lang w:val="es-ES"/>
+          <w:lang w:val="es-ES" w:eastAsia="zh-CN"/>
         </w:rPr>
       </w:pPr>
       <w:bookmarkStart w:id="16" w:name="_Toc7734"/>
       <w:bookmarkStart w:id="17" w:name="_Toc22808"/>
       <w:bookmarkStart w:id="18" w:name="_Toc27403"/>
-      <w:bookmarkStart w:id="19" w:name="_Toc31576"/>
-      <w:bookmarkStart w:id="20" w:name="_Toc28315"/>
-      <w:bookmarkStart w:id="21" w:name="_Toc19347"/>
-      <w:bookmarkStart w:id="22" w:name="_Toc17623"/>
-      <w:bookmarkStart w:id="23" w:name="_Toc1734"/>
-      <w:bookmarkStart w:id="24" w:name="_Toc8258"/>
-      <w:bookmarkStart w:id="25" w:name="_Toc20131"/>
-      <w:bookmarkStart w:id="26" w:name="_Toc16757"/>
-      <w:bookmarkStart w:id="27" w:name="_Toc14533"/>
-      <w:bookmarkStart w:id="28" w:name="_Toc7606"/>
-      <w:bookmarkStart w:id="29" w:name="_Toc28181"/>
-      <w:bookmarkStart w:id="30" w:name="_Toc9740"/>
+      <w:bookmarkStart w:id="19" w:name="_Toc28315"/>
+      <w:bookmarkStart w:id="20" w:name="_Toc1734"/>
+      <w:bookmarkStart w:id="21" w:name="_Toc28181"/>
+      <w:bookmarkStart w:id="22" w:name="_Toc31576"/>
+      <w:bookmarkStart w:id="23" w:name="_Toc7606"/>
+      <w:bookmarkStart w:id="24" w:name="_Toc14533"/>
+      <w:bookmarkStart w:id="25" w:name="_Toc16757"/>
+      <w:bookmarkStart w:id="26" w:name="_Toc20131"/>
+      <w:bookmarkStart w:id="27" w:name="_Toc17623"/>
+      <w:bookmarkStart w:id="28" w:name="_Toc8258"/>
+      <w:bookmarkStart w:id="29" w:name="_Toc9740"/>
+      <w:bookmarkStart w:id="30" w:name="_Toc19347"/>
       <w:r>
         <w:rPr>
           <w:rFonts w:hint="default"/>
@@ -407,24 +390,23 @@
       <w:bookmarkEnd w:id="28"/>
       <w:bookmarkEnd w:id="29"/>
       <w:bookmarkEnd w:id="30"/>
-      <w:bookmarkStart w:id="31" w:name="_003-Helloworld con Registry"/>
     </w:p>
     <w:p>
       <w:pPr>
-        <w:pStyle w:val="4"/>
-        <w:numPr>
-          <w:numId w:val="0"/>
-        </w:numPr>
         <w:bidi w:val="0"/>
-        <w:ind w:leftChars="0"/>
-        <w:rPr>
-          <w:rFonts w:hint="default"/>
+        <w:rPr>
+          <w:rFonts w:hint="default"/>
+          <w:b/>
+          <w:bCs/>
           <w:lang w:val="es-ES"/>
         </w:rPr>
       </w:pPr>
+      <w:bookmarkStart w:id="31" w:name="_003-Helloworld con Registry"/>
       <w:r>
         <w:rPr>
           <w:rFonts w:hint="default"/>
+          <w:b/>
+          <w:bCs/>
           <w:lang w:val="es-ES"/>
         </w:rPr>
         <w:t>003-Helloworld con Registry</w:t>
@@ -434,7 +416,6 @@
     <w:p>
       <w:pPr>
         <w:bidi w:val="0"/>
-        <w:jc w:val="both"/>
         <w:rPr>
           <w:rFonts w:hint="default"/>
           <w:lang w:val="es-ES"/>
@@ -445,7 +426,7 @@
           <w:rFonts w:hint="default"/>
           <w:lang w:val="es-ES"/>
         </w:rPr>
-        <w:t xml:space="preserve">Actualice el código del ejercicio </w:t>
+        <w:t>Partiendo de los recursos iniciales de “</w:t>
       </w:r>
       <w:r>
         <w:rPr>
@@ -470,7 +451,7 @@
       </w:r>
       <w:r>
         <w:rPr>
-          <w:rStyle w:val="15"/>
+          <w:rStyle w:val="16"/>
           <w:rFonts w:hint="default"/>
           <w:lang w:val="es-ES"/>
         </w:rPr>
@@ -488,17 +469,12 @@
           <w:rFonts w:hint="default"/>
           <w:lang w:val="es-ES"/>
         </w:rPr>
-        <w:t xml:space="preserve"> para utilizar el servidor de nombres de RMI, y demuestre la diferencia entre la conexión utilizando Naming y NamingRegistry. Además, asegúrese de utilizar la misma clave para que los extremos de la conexión puedan comunicarse correctamente.</w:t>
+        <w:t xml:space="preserve">”, modifíquelo para utilizar el servidor de nombres de RMI, en vez de Naming y NamingRegistry. </w:t>
       </w:r>
     </w:p>
     <w:p>
       <w:pPr>
-        <w:pStyle w:val="4"/>
-        <w:numPr>
-          <w:numId w:val="0"/>
-        </w:numPr>
         <w:bidi w:val="0"/>
-        <w:ind w:leftChars="0"/>
         <w:rPr>
           <w:rFonts w:hint="default"/>
           <w:lang w:val="es-ES"/>
@@ -507,6 +483,26 @@
       <w:r>
         <w:rPr>
           <w:rFonts w:hint="default"/>
+          <w:lang w:val="es-ES"/>
+        </w:rPr>
+        <w:t>Además, asegúrese de utilizar la misma clave para que los extremos de la conexión puedan comunicarse correctamente.</w:t>
+      </w:r>
+    </w:p>
+    <w:p>
+      <w:pPr>
+        <w:bidi w:val="0"/>
+        <w:rPr>
+          <w:rFonts w:hint="default"/>
+          <w:b/>
+          <w:bCs/>
+          <w:lang w:val="es-ES"/>
+        </w:rPr>
+      </w:pPr>
+      <w:r>
+        <w:rPr>
+          <w:rFonts w:hint="default"/>
+          <w:b/>
+          <w:bCs/>
           <w:lang w:val="es-ES"/>
         </w:rPr>
         <w:t>004-Calculadora</w:t>
@@ -514,7 +510,7 @@
     </w:p>
     <w:p>
       <w:pPr>
-        <w:jc w:val="both"/>
+        <w:bidi w:val="0"/>
         <w:rPr>
           <w:rFonts w:hint="default"/>
           <w:lang w:val="es-ES"/>
@@ -525,7 +521,7 @@
           <w:rFonts w:hint="default"/>
           <w:lang w:val="es-ES"/>
         </w:rPr>
-        <w:t>Se quiere desarrollar la capacidad de cálculo del programa anterior, haciendo que sea posible realizar diferentes cálculos en función de lo necesario. Modifica el programa 003-HelloWorld con Registry, para que pueda realizar las siguientes acciones:</w:t>
+        <w:t>Partiendo del ejercicio anterior, se quiere desarrollaron programa al que sea posible realizar diferentes cálculos en función de lo necesario. Las opciones que puede realizar las siguientes:</w:t>
       </w:r>
     </w:p>
     <w:p>
@@ -534,7 +530,8 @@
           <w:ilvl w:val="0"/>
           <w:numId w:val="3"/>
         </w:numPr>
-        <w:ind w:left="720" w:leftChars="0" w:firstLine="0" w:firstLineChars="0"/>
+        <w:bidi w:val="0"/>
+        <w:ind w:left="425" w:leftChars="0" w:hanging="425" w:firstLineChars="0"/>
         <w:rPr>
           <w:rFonts w:hint="default"/>
           <w:lang w:val="es-ES"/>
@@ -554,7 +551,8 @@
           <w:ilvl w:val="0"/>
           <w:numId w:val="3"/>
         </w:numPr>
-        <w:ind w:left="720" w:leftChars="0" w:firstLine="0" w:firstLineChars="0"/>
+        <w:bidi w:val="0"/>
+        <w:ind w:left="425" w:leftChars="0" w:hanging="425" w:firstLineChars="0"/>
         <w:rPr>
           <w:rFonts w:hint="default"/>
           <w:lang w:val="es-ES"/>
@@ -574,7 +572,8 @@
           <w:ilvl w:val="0"/>
           <w:numId w:val="3"/>
         </w:numPr>
-        <w:ind w:left="720" w:leftChars="0" w:firstLine="0" w:firstLineChars="0"/>
+        <w:bidi w:val="0"/>
+        <w:ind w:left="425" w:leftChars="0" w:hanging="425" w:firstLineChars="0"/>
         <w:rPr>
           <w:rFonts w:hint="default"/>
           <w:lang w:val="es-ES"/>
@@ -594,7 +593,8 @@
           <w:ilvl w:val="0"/>
           <w:numId w:val="3"/>
         </w:numPr>
-        <w:ind w:left="720" w:leftChars="0" w:firstLine="0" w:firstLineChars="0"/>
+        <w:bidi w:val="0"/>
+        <w:ind w:left="425" w:leftChars="0" w:hanging="425" w:firstLineChars="0"/>
         <w:rPr>
           <w:rFonts w:hint="default"/>
           <w:lang w:val="es-ES"/>
@@ -612,9 +612,10 @@
       <w:pPr>
         <w:numPr>
           <w:ilvl w:val="0"/>
-          <w:numId w:val="4"/>
+          <w:numId w:val="3"/>
         </w:numPr>
-        <w:ind w:left="720" w:leftChars="0"/>
+        <w:bidi w:val="0"/>
+        <w:ind w:left="425" w:leftChars="0" w:hanging="425" w:firstLineChars="0"/>
         <w:rPr>
           <w:rFonts w:hint="default"/>
           <w:lang w:val="es-ES"/>
@@ -630,9 +631,7 @@
     </w:p>
     <w:p>
       <w:pPr>
-        <w:numPr>
-          <w:numId w:val="0"/>
-        </w:numPr>
+        <w:bidi w:val="0"/>
         <w:rPr>
           <w:rFonts w:hint="default"/>
           <w:lang w:val="es-ES"/>
@@ -641,7 +640,6 @@
     </w:p>
     <w:p>
       <w:pPr>
-        <w:pStyle w:val="5"/>
         <w:bidi w:val="0"/>
         <w:rPr>
           <w:rFonts w:hint="default"/>
@@ -662,20 +660,19 @@
     </w:p>
     <w:p>
       <w:pPr>
-        <w:pStyle w:val="4"/>
-        <w:numPr>
-          <w:numId w:val="0"/>
-        </w:numPr>
         <w:bidi w:val="0"/>
-        <w:ind w:leftChars="0"/>
-        <w:rPr>
-          <w:rFonts w:hint="default"/>
+        <w:rPr>
+          <w:rFonts w:hint="default"/>
+          <w:b/>
+          <w:bCs/>
           <w:lang w:val="es-ES"/>
         </w:rPr>
       </w:pPr>
       <w:r>
         <w:rPr>
           <w:rFonts w:hint="default"/>
+          <w:b/>
+          <w:bCs/>
           <w:lang w:val="es-ES"/>
         </w:rPr>
         <w:t>005-SimulaciónCoche</w:t>
@@ -683,6 +680,7 @@
     </w:p>
     <w:p>
       <w:pPr>
+        <w:bidi w:val="0"/>
         <w:jc w:val="center"/>
         <w:rPr>
           <w:rFonts w:hint="default"/>
@@ -735,88 +733,36 @@
     </w:p>
     <w:p>
       <w:pPr>
-        <w:pStyle w:val="20"/>
-        <w:jc w:val="center"/>
-        <w:rPr>
-          <w:rFonts w:hint="default"/>
-          <w:lang w:val="es-ES"/>
-        </w:rPr>
-      </w:pPr>
-      <w:bookmarkStart w:id="32" w:name="_Ref15148"/>
-      <w:r>
-        <w:t>Im</w:t>
-      </w:r>
-      <w:r>
-        <w:rPr>
-          <w:rFonts w:hint="default"/>
-          <w:lang w:val="es-ES"/>
-        </w:rPr>
-        <w:t>á</w:t>
-      </w:r>
-      <w:r>
-        <w:t xml:space="preserve">gen </w:t>
-      </w:r>
-      <w:r>
-        <w:fldChar w:fldCharType="begin"/>
-      </w:r>
-      <w:r>
-        <w:instrText xml:space="preserve"> SEQ Imagen \* ARABIC </w:instrText>
-      </w:r>
-      <w:r>
-        <w:fldChar w:fldCharType="separate"/>
-      </w:r>
-      <w:r>
-        <w:t>7</w:t>
-      </w:r>
-      <w:r>
-        <w:fldChar w:fldCharType="end"/>
-      </w:r>
-      <w:r>
-        <w:rPr>
-          <w:lang w:val="es-ES"/>
-        </w:rPr>
-        <w:t>: Diagrama del ejercicio 005-SimulaciónCoche</w:t>
-      </w:r>
-      <w:bookmarkEnd w:id="32"/>
-    </w:p>
-    <w:p>
-      <w:pPr>
-        <w:rPr>
-          <w:rFonts w:hint="default"/>
-          <w:b w:val="0"/>
-          <w:bCs w:val="0"/>
+        <w:bidi w:val="0"/>
+        <w:rPr>
+          <w:rFonts w:hint="default"/>
           <w:lang w:val="es-ES"/>
         </w:rPr>
       </w:pPr>
       <w:r>
         <w:rPr>
           <w:rFonts w:hint="default"/>
-          <w:b w:val="0"/>
-          <w:bCs w:val="0"/>
           <w:lang w:val="es-ES"/>
         </w:rPr>
-        <w:t>Construye la siguiente arquitectura cumpliendo las siguientes especificaciones:</w:t>
+        <w:t>Se quiere hacer un sistema que simule el funcionamiento de un coche eléctrico. Este está compuesto de diferentes módulos que funcionan siguiendo unas especificaciones muy concretas. Construye la arquitectura mostrada cumpliendo las siguientes especificaciones:</w:t>
       </w:r>
     </w:p>
     <w:p>
       <w:pPr>
         <w:numPr>
           <w:ilvl w:val="0"/>
-          <w:numId w:val="5"/>
+          <w:numId w:val="4"/>
         </w:numPr>
+        <w:bidi w:val="0"/>
         <w:ind w:left="420" w:leftChars="0" w:hanging="420" w:firstLineChars="0"/>
         <w:rPr>
           <w:rFonts w:hint="default"/>
-          <w:b w:val="0"/>
-          <w:bCs w:val="0"/>
           <w:lang w:val="es-ES"/>
         </w:rPr>
       </w:pPr>
       <w:r>
         <w:rPr>
           <w:rFonts w:hint="default"/>
-          <w:b w:val="0"/>
-          <w:bCs w:val="0"/>
           <w:lang w:val="es-ES"/>
         </w:rPr>
         <w:t>La CPU está conectada a todos los elementos.</w:t>
@@ -826,21 +772,18 @@
       <w:pPr>
         <w:numPr>
           <w:ilvl w:val="0"/>
-          <w:numId w:val="5"/>
+          <w:numId w:val="4"/>
         </w:numPr>
+        <w:bidi w:val="0"/>
         <w:ind w:left="420" w:leftChars="0" w:hanging="420" w:firstLineChars="0"/>
         <w:rPr>
           <w:rFonts w:hint="default"/>
-          <w:b w:val="0"/>
-          <w:bCs w:val="0"/>
           <w:lang w:val="es-ES"/>
         </w:rPr>
       </w:pPr>
       <w:r>
         <w:rPr>
           <w:rFonts w:hint="default"/>
-          <w:b w:val="0"/>
-          <w:bCs w:val="0"/>
           <w:lang w:val="es-ES"/>
         </w:rPr>
         <w:t>Las ruedas delanteras R1 y R2, pueden girar derecha o izquierda.</w:t>
@@ -850,21 +793,18 @@
       <w:pPr>
         <w:numPr>
           <w:ilvl w:val="0"/>
-          <w:numId w:val="5"/>
+          <w:numId w:val="4"/>
         </w:numPr>
+        <w:bidi w:val="0"/>
         <w:ind w:left="420" w:leftChars="0" w:hanging="420" w:firstLineChars="0"/>
         <w:rPr>
           <w:rFonts w:hint="default"/>
-          <w:b w:val="0"/>
-          <w:bCs w:val="0"/>
           <w:lang w:val="es-ES"/>
         </w:rPr>
       </w:pPr>
       <w:r>
         <w:rPr>
           <w:rFonts w:hint="default"/>
-          <w:b w:val="0"/>
-          <w:bCs w:val="0"/>
           <w:lang w:val="es-ES"/>
         </w:rPr>
         <w:t>Las ruedas traseras R3 Y R4  pueden ir adelante o atrás.</w:t>
@@ -874,21 +814,18 @@
       <w:pPr>
         <w:numPr>
           <w:ilvl w:val="0"/>
-          <w:numId w:val="5"/>
+          <w:numId w:val="4"/>
         </w:numPr>
+        <w:bidi w:val="0"/>
         <w:ind w:left="420" w:leftChars="0" w:hanging="420" w:firstLineChars="0"/>
         <w:rPr>
           <w:rFonts w:hint="default"/>
-          <w:b w:val="0"/>
-          <w:bCs w:val="0"/>
           <w:lang w:val="es-ES"/>
         </w:rPr>
       </w:pPr>
       <w:r>
         <w:rPr>
           <w:rFonts w:hint="default"/>
-          <w:b w:val="0"/>
-          <w:bCs w:val="0"/>
           <w:lang w:val="es-ES"/>
         </w:rPr>
         <w:t>Todas las ruedas pueden frenar.</w:t>
@@ -898,21 +835,18 @@
       <w:pPr>
         <w:numPr>
           <w:ilvl w:val="0"/>
-          <w:numId w:val="5"/>
+          <w:numId w:val="4"/>
         </w:numPr>
+        <w:bidi w:val="0"/>
         <w:ind w:left="420" w:leftChars="0" w:hanging="420" w:firstLineChars="0"/>
         <w:rPr>
           <w:rFonts w:hint="default"/>
-          <w:b w:val="0"/>
-          <w:bCs w:val="0"/>
           <w:lang w:val="es-ES"/>
         </w:rPr>
       </w:pPr>
       <w:r>
         <w:rPr>
           <w:rFonts w:hint="default"/>
-          <w:b w:val="0"/>
-          <w:bCs w:val="0"/>
           <w:lang w:val="es-ES"/>
         </w:rPr>
         <w:t xml:space="preserve">La batería se consume un 5% cada vez que las ruedas van adelante o atrás. </w:t>
@@ -920,23 +854,15 @@
     </w:p>
     <w:p>
       <w:pPr>
-        <w:numPr>
-          <w:ilvl w:val="0"/>
-          <w:numId w:val="5"/>
-        </w:numPr>
-        <w:ind w:left="420" w:leftChars="0" w:hanging="420" w:firstLineChars="0"/>
-        <w:rPr>
-          <w:rFonts w:hint="default"/>
-          <w:b w:val="0"/>
-          <w:bCs w:val="0"/>
+        <w:bidi w:val="0"/>
+        <w:rPr>
+          <w:rFonts w:hint="default"/>
           <w:lang w:val="es-ES"/>
         </w:rPr>
       </w:pPr>
       <w:r>
         <w:rPr>
           <w:rFonts w:hint="default"/>
-          <w:b w:val="0"/>
-          <w:bCs w:val="0"/>
           <w:lang w:val="es-ES"/>
         </w:rPr>
         <w:t>Las acciones también se tiene que reflejar en los componentes (servidores)</w:t>
@@ -944,23 +870,15 @@
     </w:p>
     <w:p>
       <w:pPr>
-        <w:numPr>
-          <w:ilvl w:val="0"/>
-          <w:numId w:val="0"/>
-        </w:numPr>
-        <w:jc w:val="left"/>
-        <w:rPr>
-          <w:rFonts w:hint="default"/>
-          <w:b w:val="0"/>
-          <w:bCs w:val="0"/>
+        <w:bidi w:val="0"/>
+        <w:rPr>
+          <w:rFonts w:hint="default"/>
           <w:lang w:val="es-ES"/>
         </w:rPr>
       </w:pPr>
       <w:r>
         <w:rPr>
           <w:rFonts w:hint="default"/>
-          <w:b w:val="0"/>
-          <w:bCs w:val="0"/>
           <w:lang w:val="es-ES"/>
         </w:rPr>
         <w:t>Las opciones de control en la CPU son los siguientes:</w:t>
@@ -969,7 +887,6 @@
     <w:p>
       <w:pPr>
         <w:bidi w:val="0"/>
-        <w:ind w:firstLine="709" w:firstLineChars="0"/>
         <w:rPr>
           <w:rFonts w:hint="default"/>
         </w:rPr>
@@ -984,7 +901,6 @@
     <w:p>
       <w:pPr>
         <w:bidi w:val="0"/>
-        <w:ind w:firstLine="709" w:firstLineChars="0"/>
         <w:rPr>
           <w:rFonts w:hint="default"/>
         </w:rPr>
@@ -993,13 +909,25 @@
         <w:rPr>
           <w:rFonts w:hint="default"/>
         </w:rPr>
-        <w:t>2.- Atras</w:t>
+        <w:t>2.- Atr</w:t>
+      </w:r>
+      <w:r>
+        <w:rPr>
+          <w:rFonts w:hint="default"/>
+          <w:lang w:val="es-ES"/>
+        </w:rPr>
+        <w:t>á</w:t>
+      </w:r>
+      <w:r>
+        <w:rPr>
+          <w:rFonts w:hint="default"/>
+        </w:rPr>
+        <w:t>s</w:t>
       </w:r>
     </w:p>
     <w:p>
       <w:pPr>
         <w:bidi w:val="0"/>
-        <w:ind w:firstLine="709" w:firstLineChars="0"/>
         <w:rPr>
           <w:rFonts w:hint="default"/>
         </w:rPr>
@@ -1014,7 +942,6 @@
     <w:p>
       <w:pPr>
         <w:bidi w:val="0"/>
-        <w:ind w:firstLine="709" w:firstLineChars="0"/>
         <w:rPr>
           <w:rFonts w:hint="default"/>
         </w:rPr>
@@ -1029,7 +956,6 @@
     <w:p>
       <w:pPr>
         <w:bidi w:val="0"/>
-        <w:ind w:firstLine="709" w:firstLineChars="0"/>
         <w:rPr>
           <w:rFonts w:hint="default"/>
         </w:rPr>
@@ -1070,11 +996,8 @@
     <w:p>
       <w:pPr>
         <w:bidi w:val="0"/>
-        <w:ind w:firstLine="709" w:firstLineChars="0"/>
-        <w:rPr>
-          <w:rFonts w:hint="default"/>
-          <w:b/>
-          <w:bCs/>
+        <w:rPr>
+          <w:rFonts w:hint="default"/>
           <w:lang w:val="es-ES"/>
         </w:rPr>
       </w:pPr>
@@ -1087,100 +1010,77 @@
     </w:p>
     <w:p>
       <w:pPr>
-        <w:pStyle w:val="4"/>
-        <w:numPr>
-          <w:numId w:val="0"/>
-        </w:numPr>
         <w:bidi w:val="0"/>
-        <w:ind w:leftChars="0"/>
-        <w:rPr>
-          <w:lang w:val="en-US" w:eastAsia="zh-CN"/>
-        </w:rPr>
-      </w:pPr>
-      <w:r>
-        <w:rPr>
-          <w:rFonts w:hint="default"/>
-          <w:lang w:val="es-ES"/>
-        </w:rPr>
-        <w:t xml:space="preserve">006- Saludador Serializado </w:t>
-      </w:r>
-    </w:p>
-    <w:p>
-      <w:pPr>
-        <w:numPr>
-          <w:ilvl w:val="0"/>
-          <w:numId w:val="0"/>
-        </w:numPr>
-        <w:bidi w:val="0"/>
-        <w:jc w:val="both"/>
-        <w:rPr>
-          <w:rFonts w:hint="default"/>
-          <w:lang w:val="es-ES"/>
-        </w:rPr>
-      </w:pPr>
-      <w:r>
-        <w:rPr>
-          <w:rFonts w:hint="default"/>
-          <w:lang w:val="es-ES"/>
-        </w:rPr>
-        <w:t>Crea un programa de hello world, pero en vez de hacerlo normalmente, hazlo pasando el objeto saludador del cliente al Servidor</w:t>
-      </w:r>
-    </w:p>
-    <w:p>
-      <w:pPr>
-        <w:rPr>
-          <w:rFonts w:hint="default"/>
+        <w:rPr>
+          <w:rFonts w:hint="default"/>
+          <w:b/>
+          <w:bCs/>
           <w:lang w:val="es-ES"/>
         </w:rPr>
       </w:pPr>
     </w:p>
     <w:p>
       <w:pPr>
-        <w:pStyle w:val="4"/>
-        <w:numPr>
-          <w:numId w:val="0"/>
-        </w:numPr>
         <w:bidi w:val="0"/>
-        <w:ind w:leftChars="0"/>
-        <w:rPr>
-          <w:lang w:val="en-US" w:eastAsia="zh-CN"/>
+        <w:rPr>
+          <w:rFonts w:hint="default"/>
+          <w:b/>
+          <w:bCs/>
+          <w:lang w:val="es-ES"/>
         </w:rPr>
       </w:pPr>
-      <w:r>
-        <w:rPr>
-          <w:rFonts w:hint="default"/>
-          <w:lang w:val="es-ES"/>
-        </w:rPr>
-        <w:t xml:space="preserve">007- Comprobador de Urls </w:t>
-      </w:r>
     </w:p>
     <w:p>
       <w:pPr>
-        <w:numPr>
-          <w:ilvl w:val="0"/>
-          <w:numId w:val="0"/>
-        </w:numPr>
         <w:bidi w:val="0"/>
-        <w:jc w:val="both"/>
-        <w:rPr>
-          <w:rFonts w:hint="default"/>
+        <w:rPr>
+          <w:rFonts w:hint="default"/>
+          <w:b/>
+          <w:bCs/>
           <w:lang w:val="es-ES"/>
         </w:rPr>
       </w:pPr>
-      <w:r>
-        <w:rPr>
-          <w:rFonts w:hint="default"/>
-          <w:lang w:val="es-ES"/>
-        </w:rPr>
-        <w:t>Se requiere desarrollar un programa que permita validar URL. En el caso de que sea válida se debe mostrar el HTML de la página web referenciada por dicha URL. En caso contrario, el programa debe informar al usuario que la URL no es válida.</w:t>
-      </w:r>
     </w:p>
     <w:p>
       <w:pPr>
-        <w:pStyle w:val="5"/>
         <w:bidi w:val="0"/>
         <w:rPr>
           <w:rFonts w:hint="default"/>
+          <w:b/>
+          <w:bCs/>
+          <w:lang w:val="es-ES"/>
+        </w:rPr>
+      </w:pPr>
+    </w:p>
+    <w:p>
+      <w:pPr>
+        <w:bidi w:val="0"/>
+        <w:rPr>
+          <w:rFonts w:hint="default"/>
+          <w:b/>
+          <w:bCs/>
+          <w:lang w:val="es-ES"/>
+        </w:rPr>
+      </w:pPr>
+    </w:p>
+    <w:p>
+      <w:pPr>
+        <w:bidi w:val="0"/>
+        <w:rPr>
+          <w:rFonts w:hint="default"/>
+          <w:b/>
+          <w:bCs/>
+          <w:lang w:val="es-ES"/>
+        </w:rPr>
+      </w:pPr>
+    </w:p>
+    <w:p>
+      <w:pPr>
+        <w:bidi w:val="0"/>
+        <w:rPr>
+          <w:rFonts w:hint="default"/>
+          <w:b/>
+          <w:bCs/>
           <w:lang w:val="es-ES"/>
         </w:rPr>
         <w:sectPr>
@@ -1195,20 +1095,141 @@
     </w:p>
     <w:p>
       <w:pPr>
-        <w:pStyle w:val="4"/>
-        <w:numPr>
-          <w:numId w:val="0"/>
-        </w:numPr>
         <w:bidi w:val="0"/>
-        <w:ind w:leftChars="0"/>
-        <w:rPr>
-          <w:rFonts w:hint="default"/>
-          <w:lang w:val="es-ES"/>
+        <w:rPr>
+          <w:b/>
+          <w:bCs/>
+          <w:lang w:val="en-US" w:eastAsia="zh-CN"/>
         </w:rPr>
       </w:pPr>
       <w:r>
         <w:rPr>
           <w:rFonts w:hint="default"/>
+          <w:b/>
+          <w:bCs/>
+          <w:lang w:val="es-ES"/>
+        </w:rPr>
+        <w:t xml:space="preserve">006- Saludador Serializado </w:t>
+      </w:r>
+    </w:p>
+    <w:p>
+      <w:pPr>
+        <w:bidi w:val="0"/>
+        <w:rPr>
+          <w:rFonts w:hint="default"/>
+          <w:lang w:val="es-ES"/>
+        </w:rPr>
+      </w:pPr>
+      <w:r>
+        <w:rPr>
+          <w:rFonts w:hint="default"/>
+          <w:lang w:val="es-ES"/>
+        </w:rPr>
+        <w:t>Partiendo del ejercicio “</w:t>
+      </w:r>
+      <w:r>
+        <w:rPr>
+          <w:rFonts w:hint="default"/>
+          <w:lang w:val="es-ES"/>
+        </w:rPr>
+        <w:fldChar w:fldCharType="begin"/>
+      </w:r>
+      <w:r>
+        <w:rPr>
+          <w:rFonts w:hint="default"/>
+          <w:lang w:val="es-ES"/>
+        </w:rPr>
+        <w:instrText xml:space="preserve"> HYPERLINK \l "_003-Helloworld con Registry" </w:instrText>
+      </w:r>
+      <w:r>
+        <w:rPr>
+          <w:rFonts w:hint="default"/>
+          <w:lang w:val="es-ES"/>
+        </w:rPr>
+        <w:fldChar w:fldCharType="separate"/>
+      </w:r>
+      <w:r>
+        <w:rPr>
+          <w:rStyle w:val="15"/>
+          <w:rFonts w:hint="default"/>
+          <w:lang w:val="es-ES"/>
+        </w:rPr>
+        <w:t>003-Helloworld con Registry</w:t>
+      </w:r>
+      <w:r>
+        <w:rPr>
+          <w:rFonts w:hint="default"/>
+          <w:lang w:val="es-ES"/>
+        </w:rPr>
+        <w:fldChar w:fldCharType="end"/>
+      </w:r>
+      <w:r>
+        <w:rPr>
+          <w:rFonts w:hint="default"/>
+          <w:lang w:val="es-ES"/>
+        </w:rPr>
+        <w:t>” Crea un programa de hello world, que mande el objeto saludador del cliente al Servidor en vez de hacerlo con un simple String.</w:t>
+      </w:r>
+    </w:p>
+    <w:p>
+      <w:pPr>
+        <w:bidi w:val="0"/>
+        <w:rPr>
+          <w:rFonts w:hint="default"/>
+          <w:lang w:val="es-ES"/>
+        </w:rPr>
+      </w:pPr>
+    </w:p>
+    <w:p>
+      <w:pPr>
+        <w:bidi w:val="0"/>
+        <w:rPr>
+          <w:b/>
+          <w:bCs/>
+          <w:lang w:val="en-US" w:eastAsia="zh-CN"/>
+        </w:rPr>
+      </w:pPr>
+      <w:r>
+        <w:rPr>
+          <w:rFonts w:hint="default"/>
+          <w:b/>
+          <w:bCs/>
+          <w:lang w:val="es-ES"/>
+        </w:rPr>
+        <w:t xml:space="preserve">007- Comprobador de Urls </w:t>
+      </w:r>
+    </w:p>
+    <w:p>
+      <w:pPr>
+        <w:bidi w:val="0"/>
+        <w:rPr>
+          <w:rFonts w:hint="default"/>
+          <w:lang w:val="es-ES"/>
+        </w:rPr>
+      </w:pPr>
+      <w:r>
+        <w:rPr>
+          <w:rFonts w:hint="default"/>
+          <w:lang w:val="es-ES"/>
+        </w:rPr>
+        <w:t>Se requiere desarrollar un programa que permita validar URL. En el caso de que sea válida se debe mostrar el HTML de la página web referenciada por dicha URL. En caso contrario, el programa debe informar al usuario que la URL no es válida.</w:t>
+      </w:r>
+    </w:p>
+    <w:p>
+      <w:pPr>
+        <w:bidi w:val="0"/>
+        <w:rPr>
+          <w:rFonts w:hint="default"/>
+          <w:b/>
+          <w:bCs/>
+          <w:lang w:val="es-ES"/>
+        </w:rPr>
+      </w:pPr>
+      <w:r>
+        <w:rPr>
+          <w:rFonts w:hint="default"/>
+          <w:b/>
+          <w:bCs/>
           <w:lang w:val="es-ES"/>
         </w:rPr>
         <w:t>008- Meter notas del curso y calcula la media</w:t>
@@ -1217,7 +1238,6 @@
     <w:p>
       <w:pPr>
         <w:bidi w:val="0"/>
-        <w:jc w:val="both"/>
         <w:rPr>
           <w:rFonts w:hint="default"/>
           <w:lang w:val="es-ES"/>
@@ -1232,20 +1252,28 @@
     </w:p>
     <w:p>
       <w:pPr>
-        <w:pStyle w:val="4"/>
-        <w:numPr>
-          <w:numId w:val="0"/>
-        </w:numPr>
         <w:bidi w:val="0"/>
-        <w:ind w:leftChars="0"/>
-        <w:rPr>
-          <w:rFonts w:hint="default"/>
+        <w:rPr>
+          <w:rFonts w:hint="default"/>
+          <w:lang w:val="es-ES"/>
+        </w:rPr>
+      </w:pPr>
+    </w:p>
+    <w:p>
+      <w:pPr>
+        <w:bidi w:val="0"/>
+        <w:rPr>
+          <w:rFonts w:hint="default"/>
+          <w:b/>
+          <w:bCs/>
           <w:lang w:val="es-ES"/>
         </w:rPr>
       </w:pPr>
       <w:r>
         <w:rPr>
           <w:rFonts w:hint="default"/>
+          <w:b/>
+          <w:bCs/>
           <w:lang w:val="es-ES"/>
         </w:rPr>
         <w:t>009- Transmisión de archivos entre cliente y server.</w:t>
@@ -1253,19 +1281,15 @@
     </w:p>
     <w:p>
       <w:pPr>
-        <w:jc w:val="both"/>
-        <w:rPr>
-          <w:rFonts w:hint="default"/>
-          <w:b w:val="0"/>
-          <w:bCs w:val="0"/>
+        <w:bidi w:val="0"/>
+        <w:rPr>
+          <w:rFonts w:hint="default"/>
           <w:lang w:val="es-ES"/>
         </w:rPr>
       </w:pPr>
       <w:r>
         <w:rPr>
           <w:rFonts w:hint="default"/>
-          <w:b w:val="0"/>
-          <w:bCs w:val="0"/>
           <w:lang w:val="es-ES"/>
         </w:rPr>
         <w:t xml:space="preserve">Desarrolla un programa que sea capaz de leer un archivo en el cliente y posteriormente transferirlo al servidor. El programa deberá validar si la transferencia se realizó exitosamente o si hubo algún error durante el proceso. </w:t>
@@ -1274,7 +1298,6 @@
     <w:p>
       <w:pPr>
         <w:bidi w:val="0"/>
-        <w:jc w:val="both"/>
         <w:rPr>
           <w:rFonts w:hint="default"/>
           <w:lang w:val="es-ES"/>
@@ -1283,8 +1306,9 @@
     </w:p>
     <w:p>
       <w:pPr>
-        <w:pStyle w:val="3"/>
+        <w:pStyle w:val="2"/>
         <w:numPr>
+          <w:ilvl w:val="0"/>
           <w:numId w:val="0"/>
         </w:numPr>
         <w:bidi w:val="0"/>
@@ -1294,20 +1318,20 @@
           <w:lang w:val="es-ES"/>
         </w:rPr>
       </w:pPr>
-      <w:bookmarkStart w:id="33" w:name="_Toc13059"/>
-      <w:bookmarkStart w:id="34" w:name="_Toc13440"/>
-      <w:bookmarkStart w:id="35" w:name="_Toc7700"/>
-      <w:bookmarkStart w:id="36" w:name="_Toc22007"/>
-      <w:bookmarkStart w:id="37" w:name="_Toc7717"/>
-      <w:bookmarkStart w:id="38" w:name="_Toc11794"/>
-      <w:bookmarkStart w:id="39" w:name="_Toc22369"/>
-      <w:bookmarkStart w:id="40" w:name="_Toc2184"/>
+      <w:bookmarkStart w:id="32" w:name="_Toc13059"/>
+      <w:bookmarkStart w:id="33" w:name="_Toc12931"/>
+      <w:bookmarkStart w:id="34" w:name="_Toc2184"/>
+      <w:bookmarkStart w:id="35" w:name="_Toc7717"/>
+      <w:bookmarkStart w:id="36" w:name="_Toc22828"/>
+      <w:bookmarkStart w:id="37" w:name="_Toc7700"/>
+      <w:bookmarkStart w:id="38" w:name="_Toc22007"/>
+      <w:bookmarkStart w:id="39" w:name="_Toc13440"/>
+      <w:bookmarkStart w:id="40" w:name="_Toc11794"/>
       <w:bookmarkStart w:id="41" w:name="_Toc26017"/>
-      <w:bookmarkStart w:id="42" w:name="_Toc26556"/>
-      <w:bookmarkStart w:id="43" w:name="_Toc12931"/>
+      <w:bookmarkStart w:id="42" w:name="_Toc14773"/>
+      <w:bookmarkStart w:id="43" w:name="_Toc26556"/>
       <w:bookmarkStart w:id="44" w:name="_Toc18697"/>
-      <w:bookmarkStart w:id="45" w:name="_Toc22828"/>
-      <w:bookmarkStart w:id="46" w:name="_Toc14773"/>
+      <w:bookmarkStart w:id="45" w:name="_Toc22369"/>
       <w:r>
         <w:rPr>
           <w:rFonts w:hint="default"/>
@@ -1315,7 +1339,7 @@
         </w:rPr>
         <w:t>EJERCICIOS</w:t>
       </w:r>
-      <w:bookmarkEnd w:id="33"/>
+      <w:bookmarkEnd w:id="32"/>
       <w:r>
         <w:rPr>
           <w:rFonts w:hint="default"/>
@@ -1323,6 +1347,7 @@
         </w:rPr>
         <w:t xml:space="preserve"> DE SEGURIDAD</w:t>
       </w:r>
+      <w:bookmarkEnd w:id="33"/>
       <w:bookmarkEnd w:id="34"/>
       <w:bookmarkEnd w:id="35"/>
       <w:bookmarkEnd w:id="36"/>
@@ -1335,24 +1360,22 @@
       <w:bookmarkEnd w:id="43"/>
       <w:bookmarkEnd w:id="44"/>
       <w:bookmarkEnd w:id="45"/>
-      <w:bookmarkEnd w:id="46"/>
     </w:p>
     <w:p>
       <w:pPr>
-        <w:pStyle w:val="4"/>
-        <w:numPr>
-          <w:numId w:val="0"/>
-        </w:numPr>
         <w:bidi w:val="0"/>
-        <w:ind w:leftChars="0"/>
-        <w:rPr>
-          <w:rFonts w:hint="default"/>
+        <w:rPr>
+          <w:rFonts w:hint="default"/>
+          <w:b/>
+          <w:bCs/>
           <w:lang w:val="es-ES"/>
         </w:rPr>
       </w:pPr>
       <w:r>
         <w:rPr>
           <w:rFonts w:hint="default"/>
+          <w:b/>
+          <w:bCs/>
           <w:lang w:val="es-ES"/>
         </w:rPr>
         <w:t>010- Security hello world example</w:t>
@@ -1361,7 +1384,6 @@
     <w:p>
       <w:pPr>
         <w:bidi w:val="0"/>
-        <w:jc w:val="both"/>
         <w:rPr>
           <w:rFonts w:hint="default"/>
           <w:lang w:val="es-ES"/>
@@ -1372,7 +1394,7 @@
           <w:rFonts w:hint="default"/>
           <w:lang w:val="es-ES"/>
         </w:rPr>
-        <w:t xml:space="preserve">Implementa RMI Security en el ejemplo de </w:t>
+        <w:t xml:space="preserve">Partiendo del ejercicio “ </w:t>
       </w:r>
       <w:r>
         <w:rPr>
@@ -1415,18 +1437,12 @@
           <w:rFonts w:hint="default"/>
           <w:lang w:val="es-ES"/>
         </w:rPr>
-        <w:t xml:space="preserve"> siguiendo los siguientes pasos:</w:t>
+        <w:t>” aplica los siguientes cambios para configurar  la seguridad de RMI:</w:t>
       </w:r>
     </w:p>
     <w:p>
       <w:pPr>
-        <w:numPr>
-          <w:ilvl w:val="0"/>
-          <w:numId w:val="6"/>
-        </w:numPr>
         <w:bidi w:val="0"/>
-        <w:ind w:left="420" w:leftChars="0" w:hanging="420" w:firstLineChars="0"/>
-        <w:jc w:val="both"/>
         <w:rPr>
           <w:rFonts w:hint="default"/>
           <w:lang w:val="es-ES"/>
@@ -1442,13 +1458,7 @@
     </w:p>
     <w:p>
       <w:pPr>
-        <w:numPr>
-          <w:ilvl w:val="0"/>
-          <w:numId w:val="6"/>
-        </w:numPr>
         <w:bidi w:val="0"/>
-        <w:ind w:left="420" w:leftChars="0" w:hanging="420" w:firstLineChars="0"/>
-        <w:jc w:val="both"/>
         <w:rPr>
           <w:rFonts w:hint="default"/>
           <w:lang w:val="es-ES"/>
@@ -1464,13 +1474,7 @@
     </w:p>
     <w:p>
       <w:pPr>
-        <w:numPr>
-          <w:ilvl w:val="0"/>
-          <w:numId w:val="6"/>
-        </w:numPr>
         <w:bidi w:val="0"/>
-        <w:ind w:left="420" w:leftChars="0" w:hanging="420" w:firstLineChars="0"/>
-        <w:jc w:val="both"/>
         <w:rPr>
           <w:rFonts w:hint="default"/>
           <w:lang w:val="es-ES"/>
@@ -1487,7 +1491,6 @@
     <w:p>
       <w:pPr>
         <w:bidi w:val="0"/>
-        <w:jc w:val="both"/>
         <w:rPr>
           <w:rFonts w:hint="default"/>
           <w:lang w:val="es-ES"/>
@@ -1503,8 +1506,6 @@
       <w:r>
         <w:rPr>
           <w:rFonts w:hint="default"/>
-          <w:color w:val="auto"/>
-          <w:u w:val="none"/>
           <w:lang w:val="es-ES"/>
         </w:rPr>
         <w:fldChar w:fldCharType="begin"/>
@@ -1512,8 +1513,6 @@
       <w:r>
         <w:rPr>
           <w:rFonts w:hint="default"/>
-          <w:color w:val="auto"/>
-          <w:u w:val="none"/>
           <w:lang w:val="es-ES"/>
         </w:rPr>
         <w:instrText xml:space="preserve"> HYPERLINK \l "_PROCESO DE EJECUTAR EN DIFERENTES MAQUINAS" </w:instrText>
@@ -1521,15 +1520,12 @@
       <w:r>
         <w:rPr>
           <w:rFonts w:hint="default"/>
-          <w:color w:val="auto"/>
-          <w:u w:val="none"/>
           <w:lang w:val="es-ES"/>
         </w:rPr>
         <w:fldChar w:fldCharType="separate"/>
       </w:r>
       <w:r>
         <w:rPr>
-          <w:rStyle w:val="15"/>
           <w:rFonts w:hint="default"/>
           <w:lang w:val="es-ES"/>
         </w:rPr>
@@ -1538,8 +1534,6 @@
       <w:r>
         <w:rPr>
           <w:rFonts w:hint="default"/>
-          <w:color w:val="auto"/>
-          <w:u w:val="none"/>
           <w:lang w:val="es-ES"/>
         </w:rPr>
         <w:fldChar w:fldCharType="end"/>
@@ -1554,8 +1548,32 @@
     </w:p>
     <w:p>
       <w:pPr>
-        <w:pStyle w:val="3"/>
+        <w:bidi w:val="0"/>
+        <w:rPr>
+          <w:rFonts w:hint="default"/>
+          <w:lang w:val="es-ES"/>
+        </w:rPr>
+      </w:pPr>
+      <w:bookmarkStart w:id="46" w:name="_Toc25104"/>
+      <w:bookmarkStart w:id="47" w:name="_Toc2706"/>
+      <w:bookmarkStart w:id="48" w:name="_Toc9877"/>
+      <w:bookmarkStart w:id="49" w:name="_Toc16349"/>
+      <w:bookmarkStart w:id="50" w:name="_Toc13995"/>
+      <w:bookmarkStart w:id="51" w:name="_Toc2807"/>
+      <w:bookmarkStart w:id="52" w:name="_Toc11869"/>
+      <w:bookmarkStart w:id="53" w:name="_Toc30651"/>
+      <w:bookmarkStart w:id="54" w:name="_Toc15264"/>
+      <w:bookmarkStart w:id="55" w:name="_Toc9927"/>
+      <w:bookmarkStart w:id="56" w:name="_Toc5130"/>
+      <w:bookmarkStart w:id="57" w:name="_Toc23656"/>
+      <w:bookmarkStart w:id="58" w:name="_Toc10164"/>
+      <w:bookmarkStart w:id="59" w:name="_Toc2960"/>
+    </w:p>
+    <w:p>
+      <w:pPr>
+        <w:pStyle w:val="2"/>
         <w:numPr>
+          <w:ilvl w:val="0"/>
           <w:numId w:val="0"/>
         </w:numPr>
         <w:bidi w:val="0"/>
@@ -1565,20 +1583,59 @@
           <w:lang w:val="es-ES"/>
         </w:rPr>
       </w:pPr>
-      <w:bookmarkStart w:id="47" w:name="_Toc25104"/>
-      <w:bookmarkStart w:id="48" w:name="_Toc16349"/>
-      <w:bookmarkStart w:id="49" w:name="_Toc2960"/>
-      <w:bookmarkStart w:id="50" w:name="_Toc10164"/>
-      <w:bookmarkStart w:id="51" w:name="_Toc2706"/>
-      <w:bookmarkStart w:id="52" w:name="_Toc2807"/>
-      <w:bookmarkStart w:id="53" w:name="_Toc30651"/>
-      <w:bookmarkStart w:id="54" w:name="_Toc5130"/>
-      <w:bookmarkStart w:id="55" w:name="_Toc13995"/>
-      <w:bookmarkStart w:id="56" w:name="_Toc9877"/>
-      <w:bookmarkStart w:id="57" w:name="_Toc15264"/>
-      <w:bookmarkStart w:id="58" w:name="_Toc23656"/>
-      <w:bookmarkStart w:id="59" w:name="_Toc9927"/>
-      <w:bookmarkStart w:id="60" w:name="_Toc11869"/>
+    </w:p>
+    <w:p>
+      <w:pPr>
+        <w:pStyle w:val="2"/>
+        <w:numPr>
+          <w:ilvl w:val="0"/>
+          <w:numId w:val="0"/>
+        </w:numPr>
+        <w:bidi w:val="0"/>
+        <w:ind w:leftChars="0"/>
+        <w:rPr>
+          <w:rFonts w:hint="default"/>
+          <w:lang w:val="es-ES"/>
+        </w:rPr>
+      </w:pPr>
+    </w:p>
+    <w:p>
+      <w:pPr>
+        <w:pStyle w:val="2"/>
+        <w:numPr>
+          <w:ilvl w:val="0"/>
+          <w:numId w:val="0"/>
+        </w:numPr>
+        <w:bidi w:val="0"/>
+        <w:ind w:leftChars="0"/>
+        <w:rPr>
+          <w:rFonts w:hint="default"/>
+          <w:lang w:val="es-ES"/>
+        </w:rPr>
+        <w:sectPr>
+          <w:pgSz w:w="11907" w:h="16839"/>
+          <w:pgMar w:top="1418" w:right="1701" w:bottom="1418" w:left="1701" w:header="709" w:footer="709" w:gutter="0"/>
+          <w:pgNumType w:fmt="decimal"/>
+          <w:cols w:space="720" w:num="1"/>
+          <w:titlePg/>
+          <w:docGrid w:linePitch="360" w:charSpace="0"/>
+        </w:sectPr>
+      </w:pPr>
+    </w:p>
+    <w:p>
+      <w:pPr>
+        <w:pStyle w:val="2"/>
+        <w:numPr>
+          <w:ilvl w:val="0"/>
+          <w:numId w:val="0"/>
+        </w:numPr>
+        <w:bidi w:val="0"/>
+        <w:ind w:leftChars="0"/>
+        <w:rPr>
+          <w:rFonts w:hint="default"/>
+          <w:lang w:val="es-ES"/>
+        </w:rPr>
+      </w:pPr>
       <w:r>
         <w:rPr>
           <w:rFonts w:hint="default"/>
@@ -1586,7 +1643,7 @@
         </w:rPr>
         <w:t>EJERCICIOS</w:t>
       </w:r>
-      <w:bookmarkEnd w:id="47"/>
+      <w:bookmarkEnd w:id="46"/>
       <w:r>
         <w:rPr>
           <w:rFonts w:hint="default"/>
@@ -1594,6 +1651,7 @@
         </w:rPr>
         <w:t xml:space="preserve"> CARGA DINÁMICA</w:t>
       </w:r>
+      <w:bookmarkEnd w:id="47"/>
       <w:bookmarkEnd w:id="48"/>
       <w:bookmarkEnd w:id="49"/>
       <w:bookmarkEnd w:id="50"/>
@@ -1606,24 +1664,22 @@
       <w:bookmarkEnd w:id="57"/>
       <w:bookmarkEnd w:id="58"/>
       <w:bookmarkEnd w:id="59"/>
-      <w:bookmarkEnd w:id="60"/>
     </w:p>
     <w:p>
       <w:pPr>
-        <w:pStyle w:val="4"/>
-        <w:numPr>
-          <w:numId w:val="0"/>
-        </w:numPr>
         <w:bidi w:val="0"/>
-        <w:ind w:leftChars="0"/>
-        <w:rPr>
-          <w:rFonts w:hint="default"/>
+        <w:rPr>
+          <w:rFonts w:hint="default"/>
+          <w:b/>
+          <w:bCs/>
           <w:lang w:val="es-ES"/>
         </w:rPr>
       </w:pPr>
       <w:r>
         <w:rPr>
           <w:rFonts w:hint="default"/>
+          <w:b/>
+          <w:bCs/>
           <w:lang w:val="es-ES"/>
         </w:rPr>
         <w:t>011- Cálculo dinámicos finanzas</w:t>
@@ -1632,7 +1688,6 @@
     <w:p>
       <w:pPr>
         <w:bidi w:val="0"/>
-        <w:jc w:val="both"/>
         <w:rPr>
           <w:rFonts w:hint="default"/>
           <w:lang w:val="es-ES"/>
@@ -1643,7 +1698,7 @@
           <w:rFonts w:hint="default"/>
           <w:lang w:val="es-ES"/>
         </w:rPr>
-        <w:t>Utilizando el ejemplo 011-Compute Engine Carga Dinámica (base) sin realizar cambios en el servidor ni en las interfaces, implementa la funcionalidad para que los clientes puedan realizar los siguientes cálculos:</w:t>
+        <w:t>Partiendo del ejercicio “011-Compute Engine Carga Dinámica (base)”, implementa la funcionalidad para que los clientes puedan realizar los siguientes cálculos: sin realizar cambios en el servidor ni en las interfaces.</w:t>
       </w:r>
     </w:p>
     <w:p>
@@ -1665,31 +1720,20 @@
     <w:p>
       <w:pPr>
         <w:bidi w:val="0"/>
-        <w:jc w:val="center"/>
-        <w:rPr>
-          <w:rFonts w:hint="default" w:hAnsi="Cambria Math" w:cstheme="minorBidi"/>
-          <w:b/>
-          <w:bCs/>
-          <w:i w:val="0"/>
-          <w:iCs/>
-          <w:kern w:val="0"/>
-          <w:sz w:val="24"/>
-          <w:szCs w:val="24"/>
-          <w:lang w:val="es-ES" w:eastAsia="zh-CN" w:bidi="ar"/>
+        <w:rPr>
+          <w:rFonts w:hint="default"/>
+          <w:lang w:val="es-ES" w:eastAsia="zh-CN"/>
         </w:rPr>
       </w:pPr>
       <m:oMathPara>
         <m:oMath>
           <m:r>
             <m:rPr>
-              <m:sty m:val="bi"/>
+              <m:sty m:val="p"/>
             </m:rPr>
             <w:rPr>
-              <w:rFonts w:hint="default" w:ascii="Cambria Math" w:hAnsi="Cambria Math" w:cstheme="minorBidi"/>
-              <w:kern w:val="0"/>
-              <w:sz w:val="24"/>
-              <w:szCs w:val="24"/>
-              <w:lang w:val="es-ES" w:eastAsia="zh-CN" w:bidi="ar"/>
+              <w:rFonts w:hint="default" w:ascii="Cambria Math" w:hAnsi="Cambria Math"/>
+              <w:lang w:val="es-ES" w:eastAsia="zh-CN"/>
             </w:rPr>
             <m:t>Total=Inicial</m:t>
           </m:r>
@@ -1697,71 +1741,44 @@
             <m:sSupPr>
               <m:ctrlPr>
                 <w:rPr>
-                  <w:rFonts w:hint="default" w:ascii="Cambria Math" w:hAnsi="Cambria Math" w:cstheme="minorBidi"/>
-                  <w:b/>
-                  <w:bCs/>
-                  <w:i/>
-                  <w:iCs/>
-                  <w:kern w:val="0"/>
-                  <w:sz w:val="24"/>
-                  <w:szCs w:val="24"/>
-                  <w:lang w:val="es-ES" w:eastAsia="zh-CN" w:bidi="ar"/>
+                  <w:rFonts w:hint="default" w:ascii="Cambria Math" w:hAnsi="Cambria Math"/>
+                  <w:lang w:val="es-ES" w:eastAsia="zh-CN"/>
                 </w:rPr>
               </m:ctrlPr>
             </m:sSupPr>
             <m:e>
               <m:r>
                 <m:rPr>
-                  <m:sty m:val="bi"/>
+                  <m:sty m:val="p"/>
                 </m:rPr>
                 <w:rPr>
-                  <w:rFonts w:hint="default" w:ascii="Cambria Math" w:hAnsi="Cambria Math" w:cstheme="minorBidi"/>
-                  <w:kern w:val="0"/>
-                  <w:sz w:val="24"/>
-                  <w:szCs w:val="24"/>
-                  <w:lang w:val="es-ES" w:eastAsia="zh-CN" w:bidi="ar"/>
+                  <w:rFonts w:hint="default" w:ascii="Cambria Math" w:hAnsi="Cambria Math"/>
+                  <w:lang w:val="es-ES" w:eastAsia="zh-CN"/>
                 </w:rPr>
                 <m:t>(1+(Interés/NCapiAño))</m:t>
               </m:r>
               <m:ctrlPr>
                 <w:rPr>
-                  <w:rFonts w:hint="default" w:ascii="Cambria Math" w:hAnsi="Cambria Math" w:cstheme="minorBidi"/>
-                  <w:b/>
-                  <w:bCs/>
-                  <w:i/>
-                  <w:iCs/>
-                  <w:kern w:val="0"/>
-                  <w:sz w:val="24"/>
-                  <w:szCs w:val="24"/>
-                  <w:lang w:val="es-ES" w:eastAsia="zh-CN" w:bidi="ar"/>
+                  <w:rFonts w:hint="default" w:ascii="Cambria Math" w:hAnsi="Cambria Math"/>
+                  <w:lang w:val="es-ES" w:eastAsia="zh-CN"/>
                 </w:rPr>
               </m:ctrlPr>
             </m:e>
             <m:sup>
               <m:r>
                 <m:rPr>
-                  <m:sty m:val="bi"/>
+                  <m:sty m:val="p"/>
                 </m:rPr>
                 <w:rPr>
-                  <w:rFonts w:hint="default" w:ascii="Cambria Math" w:hAnsi="Cambria Math" w:cstheme="minorBidi"/>
-                  <w:kern w:val="0"/>
-                  <w:sz w:val="24"/>
-                  <w:szCs w:val="24"/>
-                  <w:lang w:val="es-ES" w:eastAsia="zh-CN" w:bidi="ar"/>
+                  <w:rFonts w:hint="default" w:ascii="Cambria Math" w:hAnsi="Cambria Math"/>
+                  <w:lang w:val="es-ES" w:eastAsia="zh-CN"/>
                 </w:rPr>
                 <m:t>numCapiAño∗años</m:t>
               </m:r>
               <m:ctrlPr>
                 <w:rPr>
-                  <w:rFonts w:hint="default" w:ascii="Cambria Math" w:hAnsi="Cambria Math" w:cstheme="minorBidi"/>
-                  <w:b/>
-                  <w:bCs/>
-                  <w:i/>
-                  <w:iCs/>
-                  <w:kern w:val="0"/>
-                  <w:sz w:val="24"/>
-                  <w:szCs w:val="24"/>
-                  <w:lang w:val="es-ES" w:eastAsia="zh-CN" w:bidi="ar"/>
+                  <w:rFonts w:hint="default" w:ascii="Cambria Math" w:hAnsi="Cambria Math"/>
+                  <w:lang w:val="es-ES" w:eastAsia="zh-CN"/>
                 </w:rPr>
               </m:ctrlPr>
             </m:sup>
@@ -1771,63 +1788,15 @@
     </w:p>
     <w:p>
       <w:pPr>
-        <w:pStyle w:val="20"/>
         <w:bidi w:val="0"/>
-        <w:jc w:val="center"/>
-        <w:rPr>
-          <w:rFonts w:hint="default" w:hAnsi="Cambria Math" w:cstheme="minorBidi"/>
-          <w:b/>
-          <w:bCs/>
-          <w:i w:val="0"/>
-          <w:iCs/>
-          <w:kern w:val="0"/>
-          <w:sz w:val="24"/>
-          <w:szCs w:val="24"/>
-          <w:lang w:val="es-ES" w:eastAsia="zh-CN" w:bidi="ar"/>
-        </w:rPr>
-      </w:pPr>
-      <w:bookmarkStart w:id="61" w:name="_Ref15504"/>
-      <w:r>
-        <w:t xml:space="preserve">Ecuación </w:t>
-      </w:r>
-      <w:r>
-        <w:fldChar w:fldCharType="begin"/>
-      </w:r>
-      <w:r>
-        <w:instrText xml:space="preserve"> SEQ Ecuación \* ARABIC </w:instrText>
-      </w:r>
-      <w:r>
-        <w:fldChar w:fldCharType="separate"/>
-      </w:r>
-      <w:r>
-        <w:t>1</w:t>
-      </w:r>
-      <w:r>
-        <w:fldChar w:fldCharType="end"/>
-      </w:r>
-      <w:r>
-        <w:rPr>
-          <w:lang w:val="es-ES"/>
-        </w:rPr>
-        <w:t>: Interés compuesto de cuenta</w:t>
-      </w:r>
-      <w:bookmarkEnd w:id="61"/>
-    </w:p>
-    <w:p>
-      <w:pPr>
-        <w:bidi w:val="0"/>
-        <w:rPr>
-          <w:rFonts w:hint="default"/>
-          <w:b w:val="0"/>
-          <w:bCs w:val="0"/>
+        <w:rPr>
+          <w:rFonts w:hint="default"/>
           <w:lang w:val="es-ES"/>
         </w:rPr>
       </w:pPr>
       <w:r>
         <w:rPr>
           <w:rFonts w:hint="default"/>
-          <w:b w:val="0"/>
-          <w:bCs w:val="0"/>
           <w:lang w:val="es-ES"/>
         </w:rPr>
         <w:t>El total a devolver de un préstamo:</w:t>
@@ -1836,12 +1805,8 @@
     <w:p>
       <w:pPr>
         <w:bidi w:val="0"/>
-        <w:jc w:val="center"/>
-        <w:rPr>
-          <w:rFonts w:hint="default" w:hAnsi="Cambria Math"/>
-          <w:b/>
-          <w:i w:val="0"/>
-          <w:sz w:val="24"/>
+        <w:rPr>
+          <w:rFonts w:hint="default"/>
           <w:lang w:val="es-ES"/>
         </w:rPr>
       </w:pPr>
@@ -1849,110 +1814,61 @@
         <m:oMath>
           <m:r>
             <m:rPr>
-              <m:sty m:val="bi"/>
+              <m:sty m:val="p"/>
             </m:rPr>
             <w:rPr>
               <w:rFonts w:hint="default" w:ascii="Cambria Math" w:hAnsi="Cambria Math"/>
-              <w:sz w:val="24"/>
-              <w:szCs w:val="24"/>
               <w:lang w:val="es-ES"/>
             </w:rPr>
             <m:t>Total</m:t>
           </m:r>
           <m:r>
             <m:rPr>
-              <m:sty m:val="bi"/>
+              <m:sty m:val="p"/>
             </m:rPr>
             <w:rPr>
               <w:rFonts w:ascii="Cambria Math" w:hAnsi="Cambria Math"/>
-              <w:sz w:val="24"/>
-              <w:szCs w:val="24"/>
               <w:lang w:val="es-ES"/>
             </w:rPr>
             <m:t>=</m:t>
           </m:r>
           <m:r>
             <m:rPr>
-              <m:sty m:val="bi"/>
+              <m:sty m:val="p"/>
             </m:rPr>
             <w:rPr>
               <w:rFonts w:hint="default" w:ascii="Cambria Math" w:hAnsi="Cambria Math"/>
-              <w:sz w:val="24"/>
-              <w:szCs w:val="24"/>
               <w:lang w:val="es-ES"/>
             </w:rPr>
-            <m:t>prestamo+(tasaInterés∗plazoAños</m:t>
-          </m:r>
-          <m:r>
-            <m:rPr>
-              <m:sty m:val="bi"/>
-            </m:rPr>
-            <w:rPr>
-              <w:rFonts w:hint="default" w:ascii="Cambria Math" w:hAnsi="Cambria Math"/>
-              <w:sz w:val="24"/>
-              <w:lang w:val="es-ES"/>
-            </w:rPr>
-            <m:t>)</m:t>
+            <m:t>prestamo+(tasaInterés∗plazoAños)</m:t>
           </m:r>
         </m:oMath>
       </m:oMathPara>
     </w:p>
     <w:p>
       <w:pPr>
-        <w:pStyle w:val="20"/>
         <w:bidi w:val="0"/>
-        <w:jc w:val="center"/>
-        <w:rPr>
-          <w:rFonts w:hint="default" w:hAnsi="Cambria Math"/>
-          <w:b/>
-          <w:i w:val="0"/>
-          <w:sz w:val="24"/>
+        <w:rPr>
+          <w:rFonts w:hint="default"/>
           <w:lang w:val="es-ES"/>
         </w:rPr>
       </w:pPr>
-      <w:bookmarkStart w:id="62" w:name="_Ref15507"/>
-      <w:r>
-        <w:t xml:space="preserve">Ecuación </w:t>
-      </w:r>
-      <w:r>
-        <w:fldChar w:fldCharType="begin"/>
-      </w:r>
-      <w:r>
-        <w:instrText xml:space="preserve"> SEQ Ecuación \* ARABIC </w:instrText>
-      </w:r>
-      <w:r>
-        <w:fldChar w:fldCharType="separate"/>
-      </w:r>
-      <w:r>
-        <w:t>2</w:t>
-      </w:r>
-      <w:r>
-        <w:fldChar w:fldCharType="end"/>
-      </w:r>
-      <w:r>
-        <w:rPr>
-          <w:lang w:val="es-ES"/>
-        </w:rPr>
-        <w:t>: Préstamo total</w:t>
-      </w:r>
-      <w:bookmarkEnd w:id="62"/>
     </w:p>
     <w:p>
       <w:pPr>
-        <w:pStyle w:val="4"/>
-        <w:numPr>
-          <w:numId w:val="0"/>
-        </w:numPr>
         <w:bidi w:val="0"/>
-        <w:ind w:leftChars="0"/>
-        <w:rPr>
-          <w:rFonts w:hint="default"/>
+        <w:rPr>
+          <w:rFonts w:hint="default"/>
+          <w:b/>
+          <w:bCs/>
           <w:lang w:val="es-ES"/>
         </w:rPr>
       </w:pPr>
       <w:r>
         <w:rPr>
           <w:rFonts w:hint="default"/>
+          <w:b/>
+          <w:bCs/>
           <w:lang w:val="es-ES"/>
         </w:rPr>
         <w:t>012- Conversor de monedas</w:t>
@@ -1961,19 +1877,14 @@
     <w:p>
       <w:pPr>
         <w:bidi w:val="0"/>
-        <w:jc w:val="both"/>
-        <w:rPr>
-          <w:rFonts w:hint="default"/>
-          <w:b/>
-          <w:bCs/>
+        <w:rPr>
+          <w:rFonts w:hint="default"/>
           <w:lang w:val="es-ES"/>
         </w:rPr>
       </w:pPr>
       <w:r>
         <w:rPr>
           <w:rFonts w:hint="default"/>
-          <w:b w:val="0"/>
-          <w:bCs w:val="0"/>
           <w:lang w:val="es-ES"/>
         </w:rPr>
         <w:t>Desarrolla una aplicación de conversión de monedas que permita convertir una cantidad de EUROS a 9 tipos de monedas diferentes: Dólar Estadounidense (USD), Yen japonés (JPY), Libra esterlina (GBP), Dólar australiano (AUD), Dólar canadiense (CAD), Franco suizo (CHF), Renminbi chino (CNY), Dólar hongkonés (HKD) y Dólar neozelandés (NZD).</w:t>
@@ -1981,38 +1892,28 @@
     </w:p>
     <w:p>
       <w:pPr>
-        <w:pStyle w:val="5"/>
         <w:bidi w:val="0"/>
         <w:rPr>
           <w:rFonts w:hint="default"/>
           <w:lang w:val="es-ES"/>
         </w:rPr>
-        <w:sectPr>
-          <w:pgSz w:w="11907" w:h="16839"/>
-          <w:pgMar w:top="1418" w:right="1701" w:bottom="1418" w:left="1701" w:header="709" w:footer="709" w:gutter="0"/>
-          <w:pgNumType w:fmt="decimal"/>
-          <w:cols w:space="720" w:num="1"/>
-          <w:titlePg/>
-          <w:docGrid w:linePitch="360" w:charSpace="0"/>
-        </w:sectPr>
       </w:pPr>
     </w:p>
     <w:p>
       <w:pPr>
-        <w:pStyle w:val="4"/>
-        <w:numPr>
-          <w:numId w:val="0"/>
-        </w:numPr>
         <w:bidi w:val="0"/>
-        <w:ind w:leftChars="0"/>
-        <w:rPr>
-          <w:rFonts w:hint="default"/>
+        <w:rPr>
+          <w:rFonts w:hint="default"/>
+          <w:b/>
+          <w:bCs/>
           <w:lang w:val="es-ES"/>
         </w:rPr>
       </w:pPr>
       <w:r>
         <w:rPr>
           <w:rFonts w:hint="default"/>
+          <w:b/>
+          <w:bCs/>
           <w:lang w:val="es-ES"/>
         </w:rPr>
         <w:t>013- AccesoEntreClientes</w:t>
@@ -2024,16 +1925,12 @@
         <w:jc w:val="center"/>
         <w:rPr>
           <w:rFonts w:hint="default"/>
-          <w:b/>
-          <w:bCs/>
           <w:lang w:val="es-ES"/>
         </w:rPr>
       </w:pPr>
       <w:r>
         <w:rPr>
           <w:rFonts w:hint="default"/>
-          <w:b/>
-          <w:bCs/>
           <w:lang w:val="es-ES"/>
         </w:rPr>
         <w:drawing>
@@ -2077,57 +1974,7 @@
     </w:p>
     <w:p>
       <w:pPr>
-        <w:pStyle w:val="20"/>
         <w:bidi w:val="0"/>
-        <w:jc w:val="center"/>
-        <w:rPr>
-          <w:rFonts w:hint="default"/>
-          <w:b/>
-          <w:bCs/>
-          <w:lang w:val="es-ES"/>
-        </w:rPr>
-      </w:pPr>
-      <w:bookmarkStart w:id="63" w:name="_Ref6516"/>
-      <w:r>
-        <w:t>Im</w:t>
-      </w:r>
-      <w:r>
-        <w:rPr>
-          <w:rFonts w:hint="default"/>
-          <w:lang w:val="es-ES"/>
-        </w:rPr>
-        <w:t>á</w:t>
-      </w:r>
-      <w:r>
-        <w:t xml:space="preserve">gen </w:t>
-      </w:r>
-      <w:r>
-        <w:fldChar w:fldCharType="begin"/>
-      </w:r>
-      <w:r>
-        <w:instrText xml:space="preserve"> SEQ Imagen \* ARABIC </w:instrText>
-      </w:r>
-      <w:r>
-        <w:fldChar w:fldCharType="separate"/>
-      </w:r>
-      <w:r>
-        <w:t>10</w:t>
-      </w:r>
-      <w:r>
-        <w:fldChar w:fldCharType="end"/>
-      </w:r>
-      <w:r>
-        <w:rPr>
-          <w:lang w:val="es-ES"/>
-        </w:rPr>
-        <w:t>: Diagrama AccesoEntreClientes</w:t>
-      </w:r>
-      <w:bookmarkEnd w:id="63"/>
-    </w:p>
-    <w:p>
-      <w:pPr>
-        <w:bidi w:val="0"/>
-        <w:jc w:val="both"/>
         <w:rPr>
           <w:rFonts w:hint="default"/>
           <w:lang w:val="es-ES"/>
@@ -2139,8 +1986,33 @@
     </w:p>
     <w:p>
       <w:pPr>
-        <w:pStyle w:val="3"/>
+        <w:bidi w:val="0"/>
+        <w:rPr>
+          <w:rFonts w:hint="default"/>
+          <w:lang w:val="es-ES"/>
+        </w:rPr>
+      </w:pPr>
+      <w:bookmarkStart w:id="60" w:name="_Toc10603"/>
+      <w:bookmarkStart w:id="61" w:name="_Toc17175"/>
+      <w:bookmarkStart w:id="62" w:name="_Toc20530"/>
+      <w:bookmarkStart w:id="63" w:name="_Toc11059"/>
+      <w:bookmarkStart w:id="64" w:name="_Toc20665"/>
+      <w:bookmarkStart w:id="65" w:name="_Toc31205"/>
+      <w:bookmarkStart w:id="66" w:name="_Toc14120"/>
+      <w:bookmarkStart w:id="67" w:name="_Toc25072"/>
+      <w:bookmarkStart w:id="68" w:name="_Toc14222"/>
+      <w:bookmarkStart w:id="69" w:name="_Toc20907"/>
+      <w:bookmarkStart w:id="70" w:name="_Toc5988"/>
+      <w:bookmarkStart w:id="71" w:name="_Toc31776"/>
+      <w:bookmarkStart w:id="72" w:name="_Toc8676"/>
+      <w:bookmarkStart w:id="73" w:name="_Toc23029"/>
+      <w:bookmarkStart w:id="74" w:name="_Toc18138"/>
+    </w:p>
+    <w:p>
+      <w:pPr>
+        <w:pStyle w:val="2"/>
         <w:numPr>
+          <w:ilvl w:val="0"/>
           <w:numId w:val="0"/>
         </w:numPr>
         <w:bidi w:val="0"/>
@@ -2150,21 +2022,60 @@
           <w:lang w:val="es-ES"/>
         </w:rPr>
       </w:pPr>
-      <w:bookmarkStart w:id="64" w:name="_Toc10603"/>
-      <w:bookmarkStart w:id="65" w:name="_Toc17175"/>
-      <w:bookmarkStart w:id="66" w:name="_Toc25072"/>
-      <w:bookmarkStart w:id="67" w:name="_Toc18138"/>
-      <w:bookmarkStart w:id="68" w:name="_Toc31776"/>
-      <w:bookmarkStart w:id="69" w:name="_Toc14120"/>
-      <w:bookmarkStart w:id="70" w:name="_Toc31205"/>
-      <w:bookmarkStart w:id="71" w:name="_Toc20907"/>
-      <w:bookmarkStart w:id="72" w:name="_Toc20530"/>
-      <w:bookmarkStart w:id="73" w:name="_Toc23029"/>
-      <w:bookmarkStart w:id="74" w:name="_Toc8676"/>
-      <w:bookmarkStart w:id="75" w:name="_Toc14222"/>
-      <w:bookmarkStart w:id="76" w:name="_Toc11059"/>
-      <w:bookmarkStart w:id="77" w:name="_Toc5988"/>
-      <w:bookmarkStart w:id="78" w:name="_Toc20665"/>
+    </w:p>
+    <w:p>
+      <w:pPr>
+        <w:pStyle w:val="2"/>
+        <w:numPr>
+          <w:ilvl w:val="0"/>
+          <w:numId w:val="0"/>
+        </w:numPr>
+        <w:bidi w:val="0"/>
+        <w:ind w:leftChars="0"/>
+        <w:rPr>
+          <w:rFonts w:hint="default"/>
+          <w:lang w:val="es-ES"/>
+        </w:rPr>
+      </w:pPr>
+    </w:p>
+    <w:p>
+      <w:pPr>
+        <w:pStyle w:val="2"/>
+        <w:numPr>
+          <w:ilvl w:val="0"/>
+          <w:numId w:val="0"/>
+        </w:numPr>
+        <w:bidi w:val="0"/>
+        <w:ind w:leftChars="0"/>
+        <w:rPr>
+          <w:rFonts w:hint="default"/>
+          <w:lang w:val="es-ES"/>
+        </w:rPr>
+        <w:sectPr>
+          <w:pgSz w:w="11907" w:h="16839"/>
+          <w:pgMar w:top="1418" w:right="1701" w:bottom="1418" w:left="1701" w:header="709" w:footer="709" w:gutter="0"/>
+          <w:pgNumType w:fmt="decimal"/>
+          <w:cols w:space="720" w:num="1"/>
+          <w:titlePg/>
+          <w:docGrid w:linePitch="360" w:charSpace="0"/>
+        </w:sectPr>
+      </w:pPr>
+    </w:p>
+    <w:p>
+      <w:pPr>
+        <w:pStyle w:val="2"/>
+        <w:numPr>
+          <w:ilvl w:val="0"/>
+          <w:numId w:val="0"/>
+        </w:numPr>
+        <w:bidi w:val="0"/>
+        <w:spacing w:before="0" w:beforeAutospacing="0" w:after="0" w:afterAutospacing="0"/>
+        <w:ind w:leftChars="0"/>
+        <w:rPr>
+          <w:rFonts w:hint="default"/>
+          <w:lang w:val="es-ES"/>
+        </w:rPr>
+      </w:pPr>
       <w:r>
         <w:rPr>
           <w:rFonts w:hint="default"/>
@@ -2172,6 +2083,10 @@
         </w:rPr>
         <w:t>EJERCICIOS COMPLETOS</w:t>
       </w:r>
+      <w:bookmarkEnd w:id="60"/>
+      <w:bookmarkEnd w:id="61"/>
+      <w:bookmarkEnd w:id="62"/>
+      <w:bookmarkEnd w:id="63"/>
       <w:bookmarkEnd w:id="64"/>
       <w:bookmarkEnd w:id="65"/>
       <w:bookmarkEnd w:id="66"/>
@@ -2183,46 +2098,46 @@
       <w:bookmarkEnd w:id="72"/>
       <w:bookmarkEnd w:id="73"/>
       <w:bookmarkEnd w:id="74"/>
+      <w:bookmarkStart w:id="75" w:name="_Toc16322"/>
+      <w:bookmarkStart w:id="76" w:name="_Toc19560"/>
+      <w:bookmarkStart w:id="77" w:name="_Toc819"/>
+      <w:bookmarkStart w:id="78" w:name="_Toc27957"/>
+      <w:bookmarkStart w:id="79" w:name="_Toc21259"/>
+      <w:bookmarkStart w:id="80" w:name="_Toc29765"/>
+      <w:bookmarkStart w:id="81" w:name="_Toc25881"/>
+      <w:bookmarkStart w:id="82" w:name="_Toc24230"/>
+      <w:bookmarkStart w:id="83" w:name="_Toc8409"/>
+      <w:bookmarkStart w:id="84" w:name="_Toc31065"/>
+      <w:bookmarkStart w:id="85" w:name="_Toc32473"/>
+      <w:bookmarkStart w:id="86" w:name="_Toc4304"/>
+      <w:bookmarkStart w:id="87" w:name="_Toc21216"/>
+      <w:bookmarkStart w:id="88" w:name="_Toc5585"/>
+      <w:bookmarkStart w:id="89" w:name="_Toc13755"/>
+    </w:p>
+    <w:p>
+      <w:pPr>
+        <w:bidi w:val="0"/>
+        <w:spacing w:beforeAutospacing="0"/>
+        <w:rPr>
+          <w:rFonts w:hint="default"/>
+          <w:b/>
+          <w:bCs/>
+          <w:lang w:val="es-ES"/>
+        </w:rPr>
+      </w:pPr>
+      <w:r>
+        <w:rPr>
+          <w:rFonts w:hint="default"/>
+          <w:b/>
+          <w:bCs/>
+          <w:lang w:val="es-ES"/>
+        </w:rPr>
+        <w:t>014-SimulaciónR</w:t>
+      </w:r>
       <w:bookmarkEnd w:id="75"/>
       <w:bookmarkEnd w:id="76"/>
       <w:bookmarkEnd w:id="77"/>
       <w:bookmarkEnd w:id="78"/>
-    </w:p>
-    <w:p>
-      <w:pPr>
-        <w:pStyle w:val="4"/>
-        <w:numPr>
-          <w:numId w:val="0"/>
-        </w:numPr>
-        <w:bidi w:val="0"/>
-        <w:ind w:leftChars="0"/>
-        <w:rPr>
-          <w:rFonts w:hint="default"/>
-          <w:lang w:val="es-ES"/>
-        </w:rPr>
-      </w:pPr>
-      <w:bookmarkStart w:id="79" w:name="_Toc16322"/>
-      <w:bookmarkStart w:id="80" w:name="_Toc29765"/>
-      <w:bookmarkStart w:id="81" w:name="_Toc19560"/>
-      <w:bookmarkStart w:id="82" w:name="_Toc13755"/>
-      <w:bookmarkStart w:id="83" w:name="_Toc21259"/>
-      <w:bookmarkStart w:id="84" w:name="_Toc8409"/>
-      <w:bookmarkStart w:id="85" w:name="_Toc5585"/>
-      <w:bookmarkStart w:id="86" w:name="_Toc25881"/>
-      <w:bookmarkStart w:id="87" w:name="_Toc21216"/>
-      <w:bookmarkStart w:id="88" w:name="_Toc819"/>
-      <w:bookmarkStart w:id="89" w:name="_Toc31065"/>
-      <w:bookmarkStart w:id="90" w:name="_Toc24230"/>
-      <w:bookmarkStart w:id="91" w:name="_Toc27957"/>
-      <w:bookmarkStart w:id="92" w:name="_Toc32473"/>
-      <w:bookmarkStart w:id="93" w:name="_Toc4304"/>
-      <w:r>
-        <w:rPr>
-          <w:rFonts w:hint="default"/>
-          <w:lang w:val="es-ES"/>
-        </w:rPr>
-        <w:t>014-SIMULACIÓN REPARTIDORES</w:t>
-      </w:r>
       <w:bookmarkEnd w:id="79"/>
       <w:bookmarkEnd w:id="80"/>
       <w:bookmarkEnd w:id="81"/>
@@ -2234,46 +2149,45 @@
       <w:bookmarkEnd w:id="87"/>
       <w:bookmarkEnd w:id="88"/>
       <w:bookmarkEnd w:id="89"/>
-      <w:bookmarkEnd w:id="90"/>
-      <w:bookmarkEnd w:id="91"/>
-      <w:bookmarkEnd w:id="92"/>
-      <w:bookmarkEnd w:id="93"/>
-    </w:p>
-    <w:p>
-      <w:pPr>
-        <w:jc w:val="both"/>
-        <w:rPr>
-          <w:rFonts w:hint="default"/>
-          <w:b w:val="0"/>
-          <w:bCs w:val="0"/>
+      <w:r>
+        <w:rPr>
+          <w:rFonts w:hint="default"/>
+          <w:b/>
+          <w:bCs/>
           <w:lang w:val="es-ES"/>
         </w:rPr>
-      </w:pPr>
-      <w:r>
-        <w:rPr>
-          <w:rFonts w:hint="default"/>
-          <w:b w:val="0"/>
-          <w:bCs w:val="0"/>
-          <w:lang w:val="es-ES"/>
-        </w:rPr>
-        <w:t xml:space="preserve">Desarrolla una aplicación que simule un sistema de gestión de pedidos de hamburguesas. El sistema consta de un cliente que genera un pedido y lo envía a una empresa de gestión de pedidos. La empresa de gestión de pedidos cuenta con tres empresas de reparto subcontratadas: Subcontrata 1, Subcontrata 2 y Subcontrata 3. </w:t>
+        <w:t>epartidores</w:t>
       </w:r>
     </w:p>
     <w:p>
       <w:pPr>
-        <w:jc w:val="both"/>
-        <w:rPr>
-          <w:rFonts w:hint="default"/>
-          <w:b w:val="0"/>
-          <w:bCs w:val="0"/>
+        <w:bidi w:val="0"/>
+        <w:rPr>
+          <w:rFonts w:hint="default"/>
+          <w:lang w:val="es-ES"/>
+        </w:rPr>
+      </w:pPr>
+      <w:bookmarkStart w:id="105" w:name="_GoBack"/>
+      <w:r>
+        <w:rPr>
+          <w:rFonts w:hint="default"/>
+          <w:lang w:val="es-ES"/>
+        </w:rPr>
+        <w:t xml:space="preserve">Desarrolla una aplicación que simule un sistema de gestión de pedidos de hamburguesas. El sistema consta de un cliente que genera un pedido y lo envía a una empresa de gestión de pedidos. La empresa de gestión de pedidos cuenta con tres empresas de reparto subcontratadas: Subcontrata 1, Subcontrata 2 y Subcontrata 3. </w:t>
+      </w:r>
+    </w:p>
+    <w:bookmarkEnd w:id="105"/>
+    <w:p>
+      <w:pPr>
+        <w:bidi w:val="0"/>
+        <w:rPr>
+          <w:rFonts w:hint="default"/>
           <w:lang w:val="es-ES"/>
         </w:rPr>
       </w:pPr>
       <w:r>
         <w:rPr>
           <w:rFonts w:hint="default"/>
-          <w:b w:val="0"/>
-          <w:bCs w:val="0"/>
           <w:lang w:val="es-ES"/>
         </w:rPr>
         <w:t>El objetivo del sistema es garantizar que el pedido siempre sea entregado por la subcontrata con el número más bajo.  Y que el gestor de pedidos enseñe la cantidad total facturada hasta el momento.</w:t>
@@ -2281,19 +2195,15 @@
     </w:p>
     <w:p>
       <w:pPr>
-        <w:jc w:val="both"/>
-        <w:rPr>
-          <w:rFonts w:hint="default"/>
-          <w:b w:val="0"/>
-          <w:bCs w:val="0"/>
+        <w:bidi w:val="0"/>
+        <w:rPr>
+          <w:rFonts w:hint="default"/>
           <w:lang w:val="es-ES"/>
         </w:rPr>
       </w:pPr>
       <w:r>
         <w:rPr>
           <w:rFonts w:hint="default"/>
-          <w:b w:val="0"/>
-          <w:bCs w:val="0"/>
           <w:lang w:val="es-ES"/>
         </w:rPr>
         <w:t>Además el sistema debe ser capaz de manejar situaciones en las que el servidor de una subcontrata esté caído. En ese caso, se debe delegar el pedido a la siguiente subcontrata con el número más bajo que esté operativa. El objetivo es garantizar que el pedido se entregue lo más rápido posible. En caso de que no haya ninguna subcontrata disponible, el pedido se rechazara.</w:t>
@@ -2301,19 +2211,15 @@
     </w:p>
     <w:p>
       <w:pPr>
-        <w:jc w:val="both"/>
-        <w:rPr>
-          <w:rFonts w:hint="default"/>
-          <w:b w:val="0"/>
-          <w:bCs w:val="0"/>
+        <w:bidi w:val="0"/>
+        <w:rPr>
+          <w:rFonts w:hint="default"/>
           <w:lang w:val="es-ES"/>
         </w:rPr>
       </w:pPr>
       <w:r>
         <w:rPr>
           <w:rFonts w:hint="default"/>
-          <w:b w:val="0"/>
-          <w:bCs w:val="0"/>
           <w:lang w:val="es-ES"/>
         </w:rPr>
         <w:t>La aplicación debe ser capaz de mostrar el estado de las subcontratas (encendidas o apagadas) y notificar al cliente de la situación de su pedido. Finalmente, se deben implementar manejo de errores para garantizar la integridad y confiabilidad del sistema.</w:t>
@@ -2321,78 +2227,51 @@
     </w:p>
     <w:p>
       <w:pPr>
+        <w:bidi w:val="0"/>
         <w:rPr>
           <w:rFonts w:hint="default"/>
           <w:lang w:val="es-ES"/>
         </w:rPr>
-        <w:sectPr>
-          <w:pgSz w:w="11907" w:h="16839"/>
-          <w:pgMar w:top="1418" w:right="1701" w:bottom="1418" w:left="1701" w:header="709" w:footer="709" w:gutter="0"/>
-          <w:pgNumType w:fmt="decimal"/>
-          <w:cols w:space="720" w:num="1"/>
-          <w:titlePg/>
-          <w:docGrid w:linePitch="360" w:charSpace="0"/>
-        </w:sectPr>
       </w:pPr>
-      <w:bookmarkStart w:id="94" w:name="_Toc18664"/>
-      <w:bookmarkStart w:id="95" w:name="_Toc15038"/>
-      <w:bookmarkStart w:id="96" w:name="_Toc29345"/>
-      <w:bookmarkStart w:id="97" w:name="_Toc1667"/>
+      <w:bookmarkStart w:id="90" w:name="_Toc18664"/>
+      <w:bookmarkStart w:id="91" w:name="_Toc29345"/>
+      <w:bookmarkStart w:id="92" w:name="_Toc1667"/>
+      <w:bookmarkStart w:id="93" w:name="_Toc23299"/>
+      <w:bookmarkStart w:id="94" w:name="_Toc14145"/>
+      <w:bookmarkStart w:id="95" w:name="_Toc7877"/>
+      <w:bookmarkStart w:id="96" w:name="_Toc15038"/>
+      <w:bookmarkStart w:id="97" w:name="_Toc16505"/>
+      <w:bookmarkStart w:id="98" w:name="_Toc28916"/>
+      <w:bookmarkStart w:id="99" w:name="_Toc18779"/>
+      <w:bookmarkStart w:id="100" w:name="_Toc24694"/>
+      <w:bookmarkStart w:id="101" w:name="_Toc23116"/>
+      <w:bookmarkStart w:id="102" w:name="_Toc13930"/>
+      <w:bookmarkStart w:id="103" w:name="_Toc398"/>
+      <w:bookmarkStart w:id="104" w:name="_Toc18245"/>
     </w:p>
     <w:p>
       <w:pPr>
-        <w:pStyle w:val="3"/>
-        <w:numPr>
-          <w:numId w:val="0"/>
-        </w:numPr>
         <w:bidi w:val="0"/>
-        <w:ind w:leftChars="0"/>
-        <w:rPr>
-          <w:rFonts w:hint="default"/>
-          <w:lang w:val="es-ES"/>
-        </w:rPr>
-        <w:sectPr>
-          <w:type w:val="continuous"/>
-          <w:pgSz w:w="11907" w:h="16839"/>
-          <w:pgMar w:top="1418" w:right="1701" w:bottom="1418" w:left="1701" w:header="709" w:footer="709" w:gutter="0"/>
-          <w:pgNumType w:fmt="decimal"/>
-          <w:cols w:space="720" w:num="1"/>
-          <w:titlePg/>
-          <w:docGrid w:linePitch="360" w:charSpace="0"/>
-        </w:sectPr>
-      </w:pPr>
-      <w:bookmarkStart w:id="98" w:name="_Toc14145"/>
-      <w:bookmarkStart w:id="99" w:name="_Toc13930"/>
-      <w:bookmarkStart w:id="100" w:name="_Toc398"/>
-      <w:bookmarkStart w:id="101" w:name="_Toc28916"/>
-      <w:bookmarkStart w:id="102" w:name="_Toc24694"/>
-      <w:bookmarkStart w:id="103" w:name="_Toc7877"/>
-      <w:bookmarkStart w:id="104" w:name="_Toc23116"/>
-      <w:bookmarkStart w:id="105" w:name="_Toc18245"/>
-      <w:bookmarkStart w:id="106" w:name="_Toc18779"/>
-      <w:bookmarkStart w:id="107" w:name="_Toc16505"/>
-      <w:bookmarkStart w:id="108" w:name="_Toc23299"/>
-    </w:p>
-    <w:p>
-      <w:pPr>
-        <w:pStyle w:val="4"/>
-        <w:numPr>
-          <w:numId w:val="0"/>
-        </w:numPr>
-        <w:bidi w:val="0"/>
-        <w:ind w:leftChars="0"/>
-        <w:rPr>
-          <w:rFonts w:hint="default"/>
+        <w:rPr>
+          <w:rFonts w:hint="default"/>
+          <w:b/>
+          <w:bCs/>
           <w:lang w:val="es-ES"/>
         </w:rPr>
       </w:pPr>
       <w:r>
         <w:rPr>
           <w:rFonts w:hint="default"/>
+          <w:b/>
+          <w:bCs/>
           <w:lang w:val="es-ES"/>
         </w:rPr>
-        <w:t>015-SIMULACIÓN BANCO</w:t>
+        <w:t>0015 Simulación</w:t>
       </w:r>
+      <w:bookmarkEnd w:id="90"/>
+      <w:bookmarkEnd w:id="91"/>
+      <w:bookmarkEnd w:id="92"/>
+      <w:bookmarkEnd w:id="93"/>
       <w:bookmarkEnd w:id="94"/>
       <w:bookmarkEnd w:id="95"/>
       <w:bookmarkEnd w:id="96"/>
@@ -2404,26 +2283,27 @@
       <w:bookmarkEnd w:id="102"/>
       <w:bookmarkEnd w:id="103"/>
       <w:bookmarkEnd w:id="104"/>
-      <w:bookmarkEnd w:id="105"/>
-      <w:bookmarkEnd w:id="106"/>
-      <w:bookmarkEnd w:id="107"/>
-      <w:bookmarkEnd w:id="108"/>
+      <w:r>
+        <w:rPr>
+          <w:rFonts w:hint="default"/>
+          <w:b/>
+          <w:bCs/>
+          <w:lang w:val="es-ES"/>
+        </w:rPr>
+        <w:t>Banco</w:t>
+      </w:r>
     </w:p>
     <w:p>
       <w:pPr>
-        <w:jc w:val="both"/>
-        <w:rPr>
-          <w:rFonts w:hint="default"/>
-          <w:b w:val="0"/>
-          <w:bCs w:val="0"/>
+        <w:bidi w:val="0"/>
+        <w:rPr>
+          <w:rFonts w:hint="default"/>
           <w:lang w:val="es-ES"/>
         </w:rPr>
       </w:pPr>
       <w:r>
         <w:rPr>
           <w:rFonts w:hint="default"/>
-          <w:b w:val="0"/>
-          <w:bCs w:val="0"/>
           <w:lang w:val="es-ES"/>
         </w:rPr>
         <w:t>Desarrolla una aplicación utilizando RMI que simule un sistema bancario. El sistema consta de un cliente y dos servidores: un servidor de banco y un servidor de bóveda.</w:t>
@@ -2431,19 +2311,15 @@
     </w:p>
     <w:p>
       <w:pPr>
-        <w:jc w:val="both"/>
-        <w:rPr>
-          <w:rFonts w:hint="default"/>
-          <w:b w:val="0"/>
-          <w:bCs w:val="0"/>
+        <w:bidi w:val="0"/>
+        <w:rPr>
+          <w:rFonts w:hint="default"/>
           <w:lang w:val="es-ES"/>
         </w:rPr>
       </w:pPr>
       <w:r>
         <w:rPr>
           <w:rFonts w:hint="default"/>
-          <w:b w:val="0"/>
-          <w:bCs w:val="0"/>
           <w:lang w:val="es-ES"/>
         </w:rPr>
         <w:t>El cliente debe ser capaz de realizar las siguientes transacciones:</w:t>
@@ -2453,21 +2329,18 @@
       <w:pPr>
         <w:numPr>
           <w:ilvl w:val="0"/>
-          <w:numId w:val="7"/>
+          <w:numId w:val="5"/>
         </w:numPr>
-        <w:jc w:val="both"/>
-        <w:rPr>
-          <w:rFonts w:hint="default"/>
-          <w:b w:val="0"/>
-          <w:bCs w:val="0"/>
+        <w:bidi w:val="0"/>
+        <w:ind w:left="425" w:leftChars="0" w:hanging="425" w:firstLineChars="0"/>
+        <w:rPr>
+          <w:rFonts w:hint="default"/>
           <w:lang w:val="es-ES"/>
         </w:rPr>
       </w:pPr>
       <w:r>
         <w:rPr>
           <w:rFonts w:hint="default"/>
-          <w:b w:val="0"/>
-          <w:bCs w:val="0"/>
           <w:lang w:val="es-ES"/>
         </w:rPr>
         <w:t>Consultar saldo.</w:t>
@@ -2477,22 +2350,18 @@
       <w:pPr>
         <w:numPr>
           <w:ilvl w:val="0"/>
-          <w:numId w:val="7"/>
+          <w:numId w:val="5"/>
         </w:numPr>
-        <w:ind w:left="0" w:leftChars="0" w:firstLine="0" w:firstLineChars="0"/>
-        <w:jc w:val="both"/>
-        <w:rPr>
-          <w:rFonts w:hint="default"/>
-          <w:b w:val="0"/>
-          <w:bCs w:val="0"/>
+        <w:bidi w:val="0"/>
+        <w:ind w:left="425" w:leftChars="0" w:hanging="425" w:firstLineChars="0"/>
+        <w:rPr>
+          <w:rFonts w:hint="default"/>
           <w:lang w:val="es-ES"/>
         </w:rPr>
       </w:pPr>
       <w:r>
         <w:rPr>
           <w:rFonts w:hint="default"/>
-          <w:b w:val="0"/>
-          <w:bCs w:val="0"/>
           <w:lang w:val="es-ES"/>
         </w:rPr>
         <w:t>Realizar depósito.</w:t>
@@ -2502,22 +2371,18 @@
       <w:pPr>
         <w:numPr>
           <w:ilvl w:val="0"/>
-          <w:numId w:val="7"/>
+          <w:numId w:val="5"/>
         </w:numPr>
-        <w:ind w:left="0" w:leftChars="0" w:firstLine="0" w:firstLineChars="0"/>
-        <w:jc w:val="both"/>
-        <w:rPr>
-          <w:rFonts w:hint="default"/>
-          <w:b w:val="0"/>
-          <w:bCs w:val="0"/>
+        <w:bidi w:val="0"/>
+        <w:ind w:left="425" w:leftChars="0" w:hanging="425" w:firstLineChars="0"/>
+        <w:rPr>
+          <w:rFonts w:hint="default"/>
           <w:lang w:val="es-ES"/>
         </w:rPr>
       </w:pPr>
       <w:r>
         <w:rPr>
           <w:rFonts w:hint="default"/>
-          <w:b w:val="0"/>
-          <w:bCs w:val="0"/>
           <w:lang w:val="es-ES"/>
         </w:rPr>
         <w:t>Realizar retiro.</w:t>
@@ -2527,22 +2392,18 @@
       <w:pPr>
         <w:numPr>
           <w:ilvl w:val="0"/>
-          <w:numId w:val="7"/>
+          <w:numId w:val="5"/>
         </w:numPr>
-        <w:ind w:left="0" w:leftChars="0" w:firstLine="0" w:firstLineChars="0"/>
-        <w:jc w:val="both"/>
-        <w:rPr>
-          <w:rFonts w:hint="default"/>
-          <w:b w:val="0"/>
-          <w:bCs w:val="0"/>
+        <w:bidi w:val="0"/>
+        <w:ind w:left="425" w:leftChars="0" w:hanging="425" w:firstLineChars="0"/>
+        <w:rPr>
+          <w:rFonts w:hint="default"/>
           <w:lang w:val="es-ES"/>
         </w:rPr>
       </w:pPr>
       <w:r>
         <w:rPr>
           <w:rFonts w:hint="default"/>
-          <w:b w:val="0"/>
-          <w:bCs w:val="0"/>
           <w:lang w:val="es-ES"/>
         </w:rPr>
         <w:t>Transferir fondos.</w:t>
@@ -2552,22 +2413,18 @@
       <w:pPr>
         <w:numPr>
           <w:ilvl w:val="0"/>
-          <w:numId w:val="7"/>
+          <w:numId w:val="5"/>
         </w:numPr>
-        <w:ind w:left="0" w:leftChars="0" w:firstLine="0" w:firstLineChars="0"/>
-        <w:jc w:val="both"/>
-        <w:rPr>
-          <w:rFonts w:hint="default"/>
-          <w:b w:val="0"/>
-          <w:bCs w:val="0"/>
+        <w:bidi w:val="0"/>
+        <w:ind w:left="425" w:leftChars="0" w:hanging="425" w:firstLineChars="0"/>
+        <w:rPr>
+          <w:rFonts w:hint="default"/>
           <w:lang w:val="es-ES"/>
         </w:rPr>
       </w:pPr>
       <w:r>
         <w:rPr>
           <w:rFonts w:hint="default"/>
-          <w:b w:val="0"/>
-          <w:bCs w:val="0"/>
           <w:lang w:val="es-ES"/>
         </w:rPr>
         <w:t>Solicitar un préstamo a 6 meses.</w:t>
@@ -2575,19 +2432,15 @@
     </w:p>
     <w:p>
       <w:pPr>
-        <w:jc w:val="both"/>
-        <w:rPr>
-          <w:rFonts w:hint="default"/>
-          <w:b w:val="0"/>
-          <w:bCs w:val="0"/>
+        <w:bidi w:val="0"/>
+        <w:rPr>
+          <w:rFonts w:hint="default"/>
           <w:lang w:val="es-ES"/>
         </w:rPr>
       </w:pPr>
       <w:r>
         <w:rPr>
           <w:rFonts w:hint="default"/>
-          <w:b w:val="0"/>
-          <w:bCs w:val="0"/>
           <w:lang w:val="es-ES"/>
         </w:rPr>
         <w:t>El servidor de banco recibe las instrucciones de transacciones bancarias por parte de los clientes y las envía al servidor de bóveda para que este manipule los datos de todas las cuentas. Además, registra un registro  de todas las transacciones que pasan por él.</w:t>
@@ -2595,19 +2448,15 @@
     </w:p>
     <w:p>
       <w:pPr>
-        <w:jc w:val="both"/>
-        <w:rPr>
-          <w:rFonts w:hint="default"/>
-          <w:b w:val="0"/>
-          <w:bCs w:val="0"/>
+        <w:bidi w:val="0"/>
+        <w:rPr>
+          <w:rFonts w:hint="default"/>
           <w:lang w:val="es-ES"/>
         </w:rPr>
       </w:pPr>
       <w:r>
         <w:rPr>
           <w:rFonts w:hint="default"/>
-          <w:b w:val="0"/>
-          <w:bCs w:val="0"/>
           <w:lang w:val="es-ES"/>
         </w:rPr>
         <w:t>El servidor de bóveda se encarga de gestionar la bóveda y realizar todas las operaciones necesarias en las cuentas bancarias. Debe tener en cuenta todos los posibles casos que pueden surgir durante las transacciones.</w:t>
@@ -2615,7 +2464,7 @@
     </w:p>
     <w:p>
       <w:pPr>
-        <w:jc w:val="both"/>
+        <w:bidi w:val="0"/>
         <w:rPr>
           <w:rFonts w:hint="default"/>
           <w:lang w:val="es-ES"/>
@@ -2624,14 +2473,13 @@
       <w:r>
         <w:rPr>
           <w:rFonts w:hint="default"/>
-          <w:b w:val="0"/>
-          <w:bCs w:val="0"/>
           <w:lang w:val="es-ES"/>
         </w:rPr>
         <w:t>Toda la comunicación entre el cliente, el servidor de banco y el servidor de bóveda debe ejecutarse mediante carga dinámica, utilizando RMI para la transmisión de objetos y llamadas a métodos remotos. Además, se deben implementar mecanismos de seguridad para proteger la comunicación y manejar errores y excepciones de manera adecuada, a fin de proporcionar una experiencia de usuario robusta y confiable.</w:t>
       </w:r>
     </w:p>
     <w:sectPr>
+      <w:type w:val="continuous"/>
       <w:pgSz w:w="11907" w:h="16839"/>
       <w:pgMar w:top="1418" w:right="1701" w:bottom="1418" w:left="1701" w:header="709" w:footer="709" w:gutter="0"/>
       <w:pgNumType w:fmt="decimal"/>
@@ -3191,22 +3039,22 @@
 <file path=word/numbering.xml><?xml version="1.0" encoding="utf-8"?>
 <w:numbering xmlns:wpc="http://schemas.microsoft.com/office/word/2010/wordprocessingCanvas" xmlns:mc="http://schemas.openxmlformats.org/markup-compatibility/2006" xmlns:o="urn:schemas-microsoft-com:office:office" xmlns:r="http://schemas.openxmlformats.org/officeDocument/2006/relationships" xmlns:m="http://schemas.openxmlformats.org/officeDocument/2006/math" xmlns:v="urn:schemas-microsoft-com:vml" xmlns:wp14="http://schemas.microsoft.com/office/word/2010/wordprocessingDrawing" xmlns:wp="http://schemas.openxmlformats.org/drawingml/2006/wordprocessingDrawing" xmlns:w10="urn:schemas-microsoft-com:office:word" xmlns:w="http://schemas.openxmlformats.org/wordprocessingml/2006/main" xmlns:w14="http://schemas.microsoft.com/office/word/2010/wordml" xmlns:wpg="http://schemas.microsoft.com/office/word/2010/wordprocessingGroup" xmlns:wpi="http://schemas.microsoft.com/office/word/2010/wordprocessingInk" xmlns:wne="http://schemas.microsoft.com/office/word/2006/wordml" xmlns:wps="http://schemas.microsoft.com/office/word/2010/wordprocessingShape" xmlns:wpsCustomData="http://www.wps.cn/officeDocument/2013/wpsCustomData" mc:Ignorable="w14 wp14">
   <w:abstractNum w:abstractNumId="0">
-    <w:nsid w:val="B4E0EE84"/>
+    <w:nsid w:val="88010470"/>
     <w:multiLevelType w:val="singleLevel"/>
-    <w:tmpl w:val="B4E0EE84"/>
+    <w:tmpl w:val="88010470"/>
     <w:lvl w:ilvl="0" w:tentative="0">
       <w:start w:val="1"/>
-      <w:numFmt w:val="bullet"/>
-      <w:lvlText w:val=""/>
+      <w:numFmt w:val="decimal"/>
+      <w:lvlText w:val="%1."/>
       <w:lvlJc w:val="left"/>
       <w:pPr>
         <w:tabs>
-          <w:tab w:val="left" w:pos="420"/>
+          <w:tab w:val="left" w:pos="425"/>
         </w:tabs>
-        <w:ind w:left="420" w:leftChars="0" w:hanging="420" w:firstLineChars="0"/>
+        <w:ind w:left="425" w:leftChars="0" w:hanging="425" w:firstLineChars="0"/>
       </w:pPr>
       <w:rPr>
-        <w:rFonts w:hint="default" w:ascii="Wingdings" w:hAnsi="Wingdings"/>
+        <w:rFonts w:hint="default"/>
       </w:rPr>
     </w:lvl>
   </w:abstractNum>
@@ -3356,9 +3204,49 @@
     </w:lvl>
   </w:abstractNum>
   <w:abstractNum w:abstractNumId="2">
-    <w:nsid w:val="C694A5CE"/>
+    <w:nsid w:val="C01B61CF"/>
     <w:multiLevelType w:val="singleLevel"/>
-    <w:tmpl w:val="C694A5CE"/>
+    <w:tmpl w:val="C01B61CF"/>
+    <w:lvl w:ilvl="0" w:tentative="0">
+      <w:start w:val="1"/>
+      <w:numFmt w:val="bullet"/>
+      <w:lvlText w:val=""/>
+      <w:lvlJc w:val="left"/>
+      <w:pPr>
+        <w:tabs>
+          <w:tab w:val="left" w:pos="420"/>
+        </w:tabs>
+        <w:ind w:left="420" w:leftChars="0" w:hanging="420" w:firstLineChars="0"/>
+      </w:pPr>
+      <w:rPr>
+        <w:rFonts w:hint="default" w:ascii="Wingdings" w:hAnsi="Wingdings"/>
+      </w:rPr>
+    </w:lvl>
+  </w:abstractNum>
+  <w:abstractNum w:abstractNumId="3">
+    <w:nsid w:val="EA6F81FA"/>
+    <w:multiLevelType w:val="singleLevel"/>
+    <w:tmpl w:val="EA6F81FA"/>
+    <w:lvl w:ilvl="0" w:tentative="0">
+      <w:start w:val="1"/>
+      <w:numFmt w:val="bullet"/>
+      <w:lvlText w:val=""/>
+      <w:lvlJc w:val="left"/>
+      <w:pPr>
+        <w:tabs>
+          <w:tab w:val="left" w:pos="420"/>
+        </w:tabs>
+        <w:ind w:left="420" w:leftChars="0" w:hanging="420" w:firstLineChars="0"/>
+      </w:pPr>
+      <w:rPr>
+        <w:rFonts w:hint="default" w:ascii="Wingdings" w:hAnsi="Wingdings"/>
+      </w:rPr>
+    </w:lvl>
+  </w:abstractNum>
+  <w:abstractNum w:abstractNumId="4">
+    <w:nsid w:val="6A2C7E29"/>
+    <w:multiLevelType w:val="singleLevel"/>
+    <w:tmpl w:val="6A2C7E29"/>
     <w:lvl w:ilvl="0" w:tentative="0">
       <w:start w:val="1"/>
       <w:numFmt w:val="decimal"/>
@@ -3375,65 +3263,6 @@
       </w:rPr>
     </w:lvl>
   </w:abstractNum>
-  <w:abstractNum w:abstractNumId="3">
-    <w:nsid w:val="E55B95EF"/>
-    <w:multiLevelType w:val="singleLevel"/>
-    <w:tmpl w:val="E55B95EF"/>
-    <w:lvl w:ilvl="0" w:tentative="0">
-      <w:start w:val="1"/>
-      <w:numFmt w:val="decimal"/>
-      <w:suff w:val="space"/>
-      <w:lvlText w:val="%1-"/>
-      <w:lvlJc w:val="left"/>
-    </w:lvl>
-  </w:abstractNum>
-  <w:abstractNum w:abstractNumId="4">
-    <w:nsid w:val="EAC6BED7"/>
-    <w:multiLevelType w:val="singleLevel"/>
-    <w:tmpl w:val="EAC6BED7"/>
-    <w:lvl w:ilvl="0" w:tentative="0">
-      <w:start w:val="1"/>
-      <w:numFmt w:val="decimal"/>
-      <w:suff w:val="space"/>
-      <w:lvlText w:val="%1-"/>
-      <w:lvlJc w:val="left"/>
-      <w:pPr>
-        <w:ind w:left="720" w:leftChars="0" w:firstLine="0" w:firstLineChars="0"/>
-      </w:pPr>
-    </w:lvl>
-  </w:abstractNum>
-  <w:abstractNum w:abstractNumId="5">
-    <w:nsid w:val="2508C319"/>
-    <w:multiLevelType w:val="singleLevel"/>
-    <w:tmpl w:val="2508C319"/>
-    <w:lvl w:ilvl="0" w:tentative="0">
-      <w:start w:val="0"/>
-      <w:numFmt w:val="decimal"/>
-      <w:suff w:val="space"/>
-      <w:lvlText w:val="%1-"/>
-      <w:lvlJc w:val="left"/>
-    </w:lvl>
-  </w:abstractNum>
-  <w:abstractNum w:abstractNumId="6">
-    <w:nsid w:val="766429C8"/>
-    <w:multiLevelType w:val="singleLevel"/>
-    <w:tmpl w:val="766429C8"/>
-    <w:lvl w:ilvl="0" w:tentative="0">
-      <w:start w:val="1"/>
-      <w:numFmt w:val="bullet"/>
-      <w:lvlText w:val=""/>
-      <w:lvlJc w:val="left"/>
-      <w:pPr>
-        <w:tabs>
-          <w:tab w:val="left" w:pos="420"/>
-        </w:tabs>
-        <w:ind w:left="420" w:leftChars="0" w:hanging="420" w:firstLineChars="0"/>
-      </w:pPr>
-      <w:rPr>
-        <w:rFonts w:hint="default" w:ascii="Wingdings" w:hAnsi="Wingdings"/>
-      </w:rPr>
-    </w:lvl>
-  </w:abstractNum>
   <w:num w:numId="1">
     <w:abstractNumId w:val="1"/>
   </w:num>
@@ -3441,19 +3270,13 @@
     <w:abstractNumId w:val="2"/>
   </w:num>
   <w:num w:numId="3">
-    <w:abstractNumId w:val="4"/>
+    <w:abstractNumId w:val="0"/>
   </w:num>
   <w:num w:numId="4">
-    <w:abstractNumId w:val="5"/>
+    <w:abstractNumId w:val="3"/>
   </w:num>
   <w:num w:numId="5">
-    <w:abstractNumId w:val="6"/>
-  </w:num>
-  <w:num w:numId="6">
-    <w:abstractNumId w:val="0"/>
-  </w:num>
-  <w:num w:numId="7">
-    <w:abstractNumId w:val="3"/>
+    <w:abstractNumId w:val="4"/>
   </w:num>
 </w:numbering>
 </file>
@@ -3474,7 +3297,7 @@
     <w:lsdException w:qFormat="1" w:uiPriority="9" w:semiHidden="0" w:name="heading 2"/>
     <w:lsdException w:qFormat="1" w:uiPriority="9" w:semiHidden="0" w:name="heading 3"/>
     <w:lsdException w:qFormat="1" w:uiPriority="9" w:semiHidden="0" w:name="heading 4"/>
-    <w:lsdException w:qFormat="1" w:uiPriority="9" w:name="heading 5"/>
+    <w:lsdException w:qFormat="1" w:uiPriority="9" w:semiHidden="0" w:name="heading 5"/>
     <w:lsdException w:qFormat="1" w:uiPriority="9" w:name="heading 6"/>
     <w:lsdException w:qFormat="1" w:uiPriority="9" w:name="heading 7"/>
     <w:lsdException w:qFormat="1" w:uiPriority="9" w:name="heading 8"/>
@@ -3733,7 +3556,6 @@
     <w:basedOn w:val="1"/>
     <w:next w:val="1"/>
     <w:link w:val="42"/>
-    <w:semiHidden/>
     <w:unhideWhenUsed/>
     <w:qFormat/>
     <w:uiPriority w:val="9"/>
@@ -8328,7 +8150,6 @@
   </w:style>
   <w:style w:type="paragraph" w:customStyle="1" w:styleId="252">
     <w:name w:val="014D56A263954B29B5DF96BBA8DAF78C"/>
-    <w:qFormat/>
     <w:uiPriority w:val="0"/>
     <w:pPr>
       <w:spacing w:after="200" w:line="276" w:lineRule="auto"/>
@@ -8413,7 +8234,6 @@
   </w:style>
   <w:style w:type="paragraph" w:customStyle="1" w:styleId="258">
     <w:name w:val="7CF9A5B12E5A4C80A58196533A0D52CA"/>
-    <w:qFormat/>
     <w:uiPriority w:val="0"/>
     <w:pPr>
       <w:spacing w:after="200" w:line="276" w:lineRule="auto"/>
@@ -8427,7 +8247,6 @@
   </w:style>
   <w:style w:type="paragraph" w:customStyle="1" w:styleId="259">
     <w:name w:val="Portada 22"/>
-    <w:qFormat/>
     <w:uiPriority w:val="0"/>
     <w:pPr>
       <w:spacing w:after="200" w:line="276" w:lineRule="auto"/>
@@ -8442,7 +8261,6 @@
   </w:style>
   <w:style w:type="paragraph" w:customStyle="1" w:styleId="260">
     <w:name w:val="DE197A04FB064179A5FD8988BC853E00"/>
-    <w:qFormat/>
     <w:uiPriority w:val="0"/>
     <w:pPr>
       <w:spacing w:after="200" w:line="276" w:lineRule="auto"/>
@@ -8484,7 +8302,6 @@
   </w:style>
   <w:style w:type="paragraph" w:customStyle="1" w:styleId="263">
     <w:name w:val="B1E226A58B0E4E88AFF62AFE0ABF0580"/>
-    <w:qFormat/>
     <w:uiPriority w:val="0"/>
     <w:pPr>
       <w:spacing w:after="200" w:line="276" w:lineRule="auto"/>
@@ -8498,7 +8315,6 @@
   </w:style>
   <w:style w:type="paragraph" w:customStyle="1" w:styleId="264">
     <w:name w:val="Portada 32"/>
-    <w:qFormat/>
     <w:uiPriority w:val="0"/>
     <w:pPr>
       <w:spacing w:after="200" w:line="276" w:lineRule="auto"/>
@@ -8513,7 +8329,6 @@
   </w:style>
   <w:style w:type="paragraph" w:customStyle="1" w:styleId="265">
     <w:name w:val="290A99D7E33D4480B739B62E4FADF8F3"/>
-    <w:qFormat/>
     <w:uiPriority w:val="0"/>
     <w:pPr>
       <w:spacing w:after="200" w:line="276" w:lineRule="auto"/>
@@ -8527,7 +8342,6 @@
   </w:style>
   <w:style w:type="paragraph" w:customStyle="1" w:styleId="266">
     <w:name w:val="431678074C944558BD1F7EBB9B626E6E"/>
-    <w:qFormat/>
     <w:uiPriority w:val="0"/>
     <w:pPr>
       <w:spacing w:after="200" w:line="276" w:lineRule="auto"/>
@@ -8541,7 +8355,6 @@
   </w:style>
   <w:style w:type="paragraph" w:customStyle="1" w:styleId="267">
     <w:name w:val="71C5AC91B5014742B80683AB008F6750"/>
-    <w:qFormat/>
     <w:uiPriority w:val="0"/>
     <w:pPr>
       <w:spacing w:after="200" w:line="276" w:lineRule="auto"/>
@@ -8569,7 +8382,6 @@
   </w:style>
   <w:style w:type="paragraph" w:customStyle="1" w:styleId="269">
     <w:name w:val="Portada 41"/>
-    <w:qFormat/>
     <w:uiPriority w:val="0"/>
     <w:pPr>
       <w:spacing w:after="200" w:line="276" w:lineRule="auto"/>
@@ -8598,7 +8410,6 @@
   </w:style>
   <w:style w:type="paragraph" w:customStyle="1" w:styleId="271">
     <w:name w:val="5CB36D75CC214DEF83ECA8A6805CCF20"/>
-    <w:qFormat/>
     <w:uiPriority w:val="0"/>
     <w:pPr>
       <w:spacing w:after="200" w:line="276" w:lineRule="auto"/>
@@ -8612,7 +8423,6 @@
   </w:style>
   <w:style w:type="paragraph" w:customStyle="1" w:styleId="272">
     <w:name w:val="42D4A5CFA60341C4951ED20334BC0AFD"/>
-    <w:qFormat/>
     <w:uiPriority w:val="0"/>
     <w:pPr>
       <w:spacing w:after="200" w:line="276" w:lineRule="auto"/>
@@ -8626,7 +8436,6 @@
   </w:style>
   <w:style w:type="paragraph" w:customStyle="1" w:styleId="273">
     <w:name w:val="E83D3BD9EC4C48568CEFF36ADC559615"/>
-    <w:qFormat/>
     <w:uiPriority w:val="0"/>
     <w:pPr>
       <w:spacing w:after="200" w:line="276" w:lineRule="auto"/>
@@ -8640,7 +8449,6 @@
   </w:style>
   <w:style w:type="paragraph" w:customStyle="1" w:styleId="274">
     <w:name w:val="6D5256936BCC4247A1B84612DB5BB0BE"/>
-    <w:qFormat/>
     <w:uiPriority w:val="0"/>
     <w:pPr>
       <w:spacing w:after="200" w:line="276" w:lineRule="auto"/>
@@ -8724,7 +8532,6 @@
   </w:style>
   <w:style w:type="paragraph" w:customStyle="1" w:styleId="280">
     <w:name w:val="0084321EF7F74D01B1309469B561D606"/>
-    <w:qFormat/>
     <w:uiPriority w:val="0"/>
     <w:pPr>
       <w:spacing w:after="200" w:line="276" w:lineRule="auto"/>
@@ -13719,7 +13526,6 @@
   </w:style>
   <w:style w:type="paragraph" w:customStyle="1" w:styleId="630">
     <w:name w:val="FD7F795A59CC49DFB51E9EE7DEB5CDEB"/>
-    <w:qFormat/>
     <w:uiPriority w:val="0"/>
     <w:pPr>
       <w:spacing w:after="200" w:line="276" w:lineRule="auto"/>
@@ -13733,7 +13539,6 @@
   </w:style>
   <w:style w:type="paragraph" w:customStyle="1" w:styleId="631">
     <w:name w:val="Portada 17"/>
-    <w:qFormat/>
     <w:uiPriority w:val="0"/>
     <w:pPr>
       <w:spacing w:after="200" w:line="276" w:lineRule="auto"/>
@@ -13748,7 +13553,6 @@
   </w:style>
   <w:style w:type="paragraph" w:customStyle="1" w:styleId="632">
     <w:name w:val="291A9B02ABD84E0C83B22ABA477C5B50"/>
-    <w:qFormat/>
     <w:uiPriority w:val="0"/>
     <w:pPr>
       <w:spacing w:after="200" w:line="276" w:lineRule="auto"/>
@@ -13762,7 +13566,6 @@
   </w:style>
   <w:style w:type="paragraph" w:customStyle="1" w:styleId="633">
     <w:name w:val="5062D578CD56440899A2D96CC25EDE7D"/>
-    <w:qFormat/>
     <w:uiPriority w:val="0"/>
     <w:pPr>
       <w:spacing w:after="200" w:line="276" w:lineRule="auto"/>
@@ -13776,7 +13579,6 @@
   </w:style>
   <w:style w:type="paragraph" w:customStyle="1" w:styleId="634">
     <w:name w:val="A16E51FBE68C40509E181280DF6070B7"/>
-    <w:qFormat/>
     <w:uiPriority w:val="0"/>
     <w:pPr>
       <w:spacing w:after="200" w:line="276" w:lineRule="auto"/>
@@ -13790,7 +13592,6 @@
   </w:style>
   <w:style w:type="paragraph" w:customStyle="1" w:styleId="635">
     <w:name w:val="05744F1E5CA6455CA4FF9E107B886BD2"/>
-    <w:qFormat/>
     <w:uiPriority w:val="0"/>
     <w:pPr>
       <w:spacing w:after="200" w:line="276" w:lineRule="auto"/>
@@ -13804,7 +13605,6 @@
   </w:style>
   <w:style w:type="paragraph" w:customStyle="1" w:styleId="636">
     <w:name w:val="Portada 1 con TdC6"/>
-    <w:qFormat/>
     <w:uiPriority w:val="0"/>
     <w:pPr>
       <w:spacing w:after="200" w:line="276" w:lineRule="auto"/>
@@ -13819,7 +13619,6 @@
   </w:style>
   <w:style w:type="paragraph" w:customStyle="1" w:styleId="637">
     <w:name w:val="146ED96017AD45F7ADA3F1ACF4AB494C"/>
-    <w:qFormat/>
     <w:uiPriority w:val="0"/>
     <w:pPr>
       <w:spacing w:after="200" w:line="276" w:lineRule="auto"/>
@@ -13847,7 +13646,6 @@
   </w:style>
   <w:style w:type="paragraph" w:customStyle="1" w:styleId="639">
     <w:name w:val="770EBD42F71C415D85B7BA3BFED4A527"/>
-    <w:qFormat/>
     <w:uiPriority w:val="0"/>
     <w:pPr>
       <w:spacing w:after="200" w:line="276" w:lineRule="auto"/>
@@ -13861,7 +13659,6 @@
   </w:style>
   <w:style w:type="paragraph" w:customStyle="1" w:styleId="640">
     <w:name w:val="E0955546FE264EA1BBC44CBA940453DE"/>
-    <w:qFormat/>
     <w:uiPriority w:val="0"/>
     <w:pPr>
       <w:spacing w:after="200" w:line="276" w:lineRule="auto"/>
@@ -13875,7 +13672,6 @@
   </w:style>
   <w:style w:type="paragraph" w:customStyle="1" w:styleId="641">
     <w:name w:val="Portada 27"/>
-    <w:qFormat/>
     <w:uiPriority w:val="0"/>
     <w:pPr>
       <w:spacing w:after="200" w:line="276" w:lineRule="auto"/>
@@ -13890,7 +13686,6 @@
   </w:style>
   <w:style w:type="paragraph" w:customStyle="1" w:styleId="642">
     <w:name w:val="24D3DA9D0F224E6B8A7E0ABAAA101354"/>
-    <w:qFormat/>
     <w:uiPriority w:val="0"/>
     <w:pPr>
       <w:spacing w:after="200" w:line="276" w:lineRule="auto"/>
@@ -13904,7 +13699,6 @@
   </w:style>
   <w:style w:type="paragraph" w:customStyle="1" w:styleId="643">
     <w:name w:val="841FA9CF7971430CAA18DAE4C41B1AF0"/>
-    <w:qFormat/>
     <w:uiPriority w:val="0"/>
     <w:pPr>
       <w:spacing w:after="200" w:line="276" w:lineRule="auto"/>
@@ -13918,7 +13712,6 @@
   </w:style>
   <w:style w:type="paragraph" w:customStyle="1" w:styleId="644">
     <w:name w:val="0AF737A4E0074D51942973845D5511B7"/>
-    <w:qFormat/>
     <w:uiPriority w:val="0"/>
     <w:pPr>
       <w:spacing w:after="200" w:line="276" w:lineRule="auto"/>
@@ -13932,7 +13725,6 @@
   </w:style>
   <w:style w:type="paragraph" w:customStyle="1" w:styleId="645">
     <w:name w:val="8148B652AC4E47DBBA58836BF4760A74"/>
-    <w:qFormat/>
     <w:uiPriority w:val="0"/>
     <w:pPr>
       <w:spacing w:after="200" w:line="276" w:lineRule="auto"/>
@@ -13946,7 +13738,6 @@
   </w:style>
   <w:style w:type="paragraph" w:customStyle="1" w:styleId="646">
     <w:name w:val="Portada 37"/>
-    <w:qFormat/>
     <w:uiPriority w:val="0"/>
     <w:pPr>
       <w:spacing w:after="200" w:line="276" w:lineRule="auto"/>
@@ -13961,7 +13752,6 @@
   </w:style>
   <w:style w:type="paragraph" w:customStyle="1" w:styleId="647">
     <w:name w:val="8E10A0D9C6DF4A02969D76F014692671"/>
-    <w:qFormat/>
     <w:uiPriority w:val="0"/>
     <w:pPr>
       <w:spacing w:after="200" w:line="276" w:lineRule="auto"/>
@@ -13975,7 +13765,6 @@
   </w:style>
   <w:style w:type="paragraph" w:customStyle="1" w:styleId="648">
     <w:name w:val="565C547C8C674F3381C024D81BA49296"/>
-    <w:qFormat/>
     <w:uiPriority w:val="0"/>
     <w:pPr>
       <w:spacing w:after="200" w:line="276" w:lineRule="auto"/>
@@ -13989,7 +13778,6 @@
   </w:style>
   <w:style w:type="paragraph" w:customStyle="1" w:styleId="649">
     <w:name w:val="58A383556D044AE4A5F092CF3568EE8A"/>
-    <w:qFormat/>
     <w:uiPriority w:val="0"/>
     <w:pPr>
       <w:spacing w:after="200" w:line="276" w:lineRule="auto"/>
@@ -14003,7 +13791,6 @@
   </w:style>
   <w:style w:type="paragraph" w:customStyle="1" w:styleId="650">
     <w:name w:val="9AABB79F2E0C4487B4FBA303CA4CD208"/>
-    <w:qFormat/>
     <w:uiPriority w:val="0"/>
     <w:pPr>
       <w:spacing w:after="200" w:line="276" w:lineRule="auto"/>
@@ -14017,7 +13804,6 @@
   </w:style>
   <w:style w:type="paragraph" w:customStyle="1" w:styleId="651">
     <w:name w:val="Portada 46"/>
-    <w:qFormat/>
     <w:uiPriority w:val="0"/>
     <w:pPr>
       <w:spacing w:after="200" w:line="276" w:lineRule="auto"/>
@@ -14032,7 +13818,6 @@
   </w:style>
   <w:style w:type="paragraph" w:customStyle="1" w:styleId="652">
     <w:name w:val="44A87CCFACED47AF8CD8FCBFB0C4D159"/>
-    <w:qFormat/>
     <w:uiPriority w:val="0"/>
     <w:pPr>
       <w:spacing w:after="200" w:line="276" w:lineRule="auto"/>
@@ -14046,7 +13831,6 @@
   </w:style>
   <w:style w:type="paragraph" w:customStyle="1" w:styleId="653">
     <w:name w:val="CF4730C45074437A82EBA6CB803C777E"/>
-    <w:qFormat/>
     <w:uiPriority w:val="0"/>
     <w:pPr>
       <w:spacing w:after="200" w:line="276" w:lineRule="auto"/>
@@ -14060,7 +13844,6 @@
   </w:style>
   <w:style w:type="paragraph" w:customStyle="1" w:styleId="654">
     <w:name w:val="CAB0B5F9026C4A59B283071BEF10BCB3"/>
-    <w:qFormat/>
     <w:uiPriority w:val="0"/>
     <w:pPr>
       <w:spacing w:after="200" w:line="276" w:lineRule="auto"/>
@@ -14074,7 +13857,6 @@
   </w:style>
   <w:style w:type="paragraph" w:customStyle="1" w:styleId="655">
     <w:name w:val="D8363879BA654DBD8306809228328F9F"/>
-    <w:qFormat/>
     <w:uiPriority w:val="0"/>
     <w:pPr>
       <w:spacing w:after="200" w:line="276" w:lineRule="auto"/>
@@ -14088,7 +13870,6 @@
   </w:style>
   <w:style w:type="paragraph" w:customStyle="1" w:styleId="656">
     <w:name w:val="08943F9BBAE146B1AEB7722CF6E9C565"/>
-    <w:qFormat/>
     <w:uiPriority w:val="0"/>
     <w:pPr>
       <w:spacing w:after="200" w:line="276" w:lineRule="auto"/>
@@ -14102,7 +13883,6 @@
   </w:style>
   <w:style w:type="paragraph" w:customStyle="1" w:styleId="657">
     <w:name w:val="29D369D3A7CB4FD6A1D2EDCA7DC17464"/>
-    <w:qFormat/>
     <w:uiPriority w:val="0"/>
     <w:pPr>
       <w:spacing w:after="200" w:line="276" w:lineRule="auto"/>
@@ -14116,7 +13896,6 @@
   </w:style>
   <w:style w:type="paragraph" w:customStyle="1" w:styleId="658">
     <w:name w:val="7B278849A52E45CB8B61008203035EB7"/>
-    <w:qFormat/>
     <w:uiPriority w:val="0"/>
     <w:pPr>
       <w:spacing w:after="200" w:line="276" w:lineRule="auto"/>
@@ -14130,7 +13909,6 @@
   </w:style>
   <w:style w:type="paragraph" w:customStyle="1" w:styleId="659">
     <w:name w:val="A944C0C3B70B4B8182BDD0DF8DADC72A"/>
-    <w:qFormat/>
     <w:uiPriority w:val="0"/>
     <w:pPr>
       <w:spacing w:after="200" w:line="276" w:lineRule="auto"/>
@@ -14144,7 +13922,6 @@
   </w:style>
   <w:style w:type="paragraph" w:customStyle="1" w:styleId="660">
     <w:name w:val="C0C4591501694FF28A95DAB88D1097F1"/>
-    <w:qFormat/>
     <w:uiPriority w:val="0"/>
     <w:pPr>
       <w:spacing w:after="200" w:line="276" w:lineRule="auto"/>
@@ -14158,7 +13935,6 @@
   </w:style>
   <w:style w:type="paragraph" w:customStyle="1" w:styleId="661">
     <w:name w:val="92CFE6F604E04FC085CE5A3C05747C4D"/>
-    <w:qFormat/>
     <w:uiPriority w:val="0"/>
     <w:pPr>
       <w:spacing w:after="200" w:line="276" w:lineRule="auto"/>
@@ -14186,7 +13962,6 @@
   </w:style>
   <w:style w:type="paragraph" w:customStyle="1" w:styleId="663">
     <w:name w:val="2559EBA0CB1B41E1A013372D2F9FC5DC"/>
-    <w:qFormat/>
     <w:uiPriority w:val="0"/>
     <w:pPr>
       <w:spacing w:after="200" w:line="276" w:lineRule="auto"/>
@@ -14214,7 +13989,6 @@
   </w:style>
   <w:style w:type="paragraph" w:customStyle="1" w:styleId="665">
     <w:name w:val="5D5A5C7DDE9C4FAB8CE90518E562A9A0"/>
-    <w:qFormat/>
     <w:uiPriority w:val="0"/>
     <w:pPr>
       <w:spacing w:after="200" w:line="276" w:lineRule="auto"/>
@@ -14242,7 +14016,6 @@
   </w:style>
   <w:style w:type="paragraph" w:customStyle="1" w:styleId="667">
     <w:name w:val="755777FC61624BE6B1C23BD51B330E2C"/>
-    <w:qFormat/>
     <w:uiPriority w:val="0"/>
     <w:pPr>
       <w:spacing w:after="200" w:line="276" w:lineRule="auto"/>
@@ -14256,7 +14029,6 @@
   </w:style>
   <w:style w:type="paragraph" w:customStyle="1" w:styleId="668">
     <w:name w:val="1F275D8E17DE4758B0BD51615B497ED0"/>
-    <w:qFormat/>
     <w:uiPriority w:val="0"/>
     <w:pPr>
       <w:spacing w:after="200" w:line="276" w:lineRule="auto"/>
@@ -14270,7 +14042,6 @@
   </w:style>
   <w:style w:type="paragraph" w:customStyle="1" w:styleId="669">
     <w:name w:val="48220938B7904D71B968510899C4B091"/>
-    <w:qFormat/>
     <w:uiPriority w:val="0"/>
     <w:pPr>
       <w:spacing w:after="200" w:line="276" w:lineRule="auto"/>
@@ -14312,7 +14083,6 @@
   </w:style>
   <w:style w:type="paragraph" w:customStyle="1" w:styleId="672">
     <w:name w:val="6CB2794890434BBEA9A66015ADD4CCC9"/>
-    <w:qFormat/>
     <w:uiPriority w:val="0"/>
     <w:pPr>
       <w:spacing w:after="200" w:line="276" w:lineRule="auto"/>
@@ -14326,7 +14096,6 @@
   </w:style>
   <w:style w:type="paragraph" w:customStyle="1" w:styleId="673">
     <w:name w:val="81B27A182F6A4F8F8E94EFB187E0A238"/>
-    <w:qFormat/>
     <w:uiPriority w:val="0"/>
     <w:pPr>
       <w:spacing w:after="200" w:line="276" w:lineRule="auto"/>
@@ -14354,7 +14123,6 @@
   </w:style>
   <w:style w:type="paragraph" w:customStyle="1" w:styleId="675">
     <w:name w:val="F4BA2EBCE2944D8FA99EDAF6A864B22D"/>
-    <w:qFormat/>
     <w:uiPriority w:val="0"/>
     <w:pPr>
       <w:spacing w:after="200" w:line="276" w:lineRule="auto"/>
@@ -14396,7 +14164,6 @@
   </w:style>
   <w:style w:type="paragraph" w:customStyle="1" w:styleId="678">
     <w:name w:val="3BA5CB0E160B42DBAD348300F6EF1BC1"/>
-    <w:qFormat/>
     <w:uiPriority w:val="0"/>
     <w:pPr>
       <w:spacing w:after="200" w:line="276" w:lineRule="auto"/>
@@ -14424,7 +14191,6 @@
   </w:style>
   <w:style w:type="paragraph" w:customStyle="1" w:styleId="680">
     <w:name w:val="Pie de página mirador4"/>
-    <w:qFormat/>
     <w:uiPriority w:val="0"/>
     <w:pPr>
       <w:tabs>
@@ -14443,7 +14209,6 @@
   </w:style>
   <w:style w:type="paragraph" w:customStyle="1" w:styleId="681">
     <w:name w:val="0389D1E125084E4BB3EA4C03E2E93B9B"/>
-    <w:qFormat/>
     <w:uiPriority w:val="0"/>
     <w:pPr>
       <w:spacing w:after="200" w:line="276" w:lineRule="auto"/>
@@ -14457,7 +14222,6 @@
   </w:style>
   <w:style w:type="paragraph" w:customStyle="1" w:styleId="682">
     <w:name w:val="Encabezado mirador7"/>
-    <w:qFormat/>
     <w:uiPriority w:val="0"/>
     <w:pPr>
       <w:tabs>
@@ -14490,7 +14254,6 @@
   </w:style>
   <w:style w:type="paragraph" w:customStyle="1" w:styleId="684">
     <w:name w:val="Cita intensa7"/>
-    <w:qFormat/>
     <w:uiPriority w:val="0"/>
     <w:pPr>
       <w:spacing w:after="200" w:line="276" w:lineRule="auto"/>
@@ -14505,7 +14268,6 @@
   </w:style>
   <w:style w:type="paragraph" w:customStyle="1" w:styleId="685">
     <w:name w:val="1CA6D5598B464B319A1C3B922FAF0FFF"/>
-    <w:qFormat/>
     <w:uiPriority w:val="0"/>
     <w:pPr>
       <w:spacing w:after="200" w:line="276" w:lineRule="auto"/>
@@ -14534,7 +14296,6 @@
   </w:style>
   <w:style w:type="paragraph" w:customStyle="1" w:styleId="687">
     <w:name w:val="8C7FE868E0A04A6697900D71DD6B3E63"/>
-    <w:qFormat/>
     <w:uiPriority w:val="0"/>
     <w:pPr>
       <w:spacing w:after="200" w:line="276" w:lineRule="auto"/>
@@ -14548,7 +14309,6 @@
   </w:style>
   <w:style w:type="paragraph" w:customStyle="1" w:styleId="688">
     <w:name w:val="Cita sutil7"/>
-    <w:qFormat/>
     <w:uiPriority w:val="0"/>
     <w:pPr>
       <w:spacing w:after="200" w:line="276" w:lineRule="auto"/>
@@ -14563,7 +14323,6 @@
   </w:style>
   <w:style w:type="paragraph" w:customStyle="1" w:styleId="689">
     <w:name w:val="Barra lateral intensa7"/>
-    <w:qFormat/>
     <w:uiPriority w:val="0"/>
     <w:pPr>
       <w:spacing w:after="200" w:line="276" w:lineRule="auto"/>
@@ -14578,7 +14337,6 @@
   </w:style>
   <w:style w:type="paragraph" w:customStyle="1" w:styleId="690">
     <w:name w:val="Barra lateral moderada7"/>
-    <w:qFormat/>
     <w:uiPriority w:val="0"/>
     <w:pPr>
       <w:spacing w:after="200" w:line="276" w:lineRule="auto"/>
@@ -14593,7 +14351,6 @@
   </w:style>
   <w:style w:type="paragraph" w:customStyle="1" w:styleId="691">
     <w:name w:val="Barra lateral sutil7"/>
-    <w:qFormat/>
     <w:uiPriority w:val="0"/>
     <w:pPr>
       <w:spacing w:after="200" w:line="276" w:lineRule="auto"/>
@@ -14608,7 +14365,6 @@
   </w:style>
   <w:style w:type="paragraph" w:customStyle="1" w:styleId="692">
     <w:name w:val="94B4EE9CCA8E4A27ABF5C50321194F0D"/>
-    <w:qFormat/>
     <w:uiPriority w:val="0"/>
     <w:pPr>
       <w:spacing w:after="200" w:line="276" w:lineRule="auto"/>
@@ -14636,7 +14392,6 @@
   </w:style>
   <w:style w:type="paragraph" w:customStyle="1" w:styleId="694">
     <w:name w:val="2ADA400A3264460F9CCE9A75FFEF0308"/>
-    <w:qFormat/>
     <w:uiPriority w:val="0"/>
     <w:pPr>
       <w:spacing w:after="200" w:line="276" w:lineRule="auto"/>
@@ -14664,7 +14419,6 @@
   </w:style>
   <w:style w:type="paragraph" w:customStyle="1" w:styleId="696">
     <w:name w:val="63562051FADD4BE4A19E48057BAEFA5C"/>
-    <w:qFormat/>
     <w:uiPriority w:val="0"/>
     <w:pPr>
       <w:spacing w:after="200" w:line="276" w:lineRule="auto"/>
@@ -14678,7 +14432,6 @@
   </w:style>
   <w:style w:type="paragraph" w:customStyle="1" w:styleId="697">
     <w:name w:val="Portada 18"/>
-    <w:qFormat/>
     <w:uiPriority w:val="0"/>
     <w:pPr>
       <w:spacing w:after="200" w:line="276" w:lineRule="auto"/>
@@ -14707,7 +14460,6 @@
   </w:style>
   <w:style w:type="paragraph" w:customStyle="1" w:styleId="699">
     <w:name w:val="7B5A85879B4A402DAC74D0CBC467B656"/>
-    <w:qFormat/>
     <w:uiPriority w:val="0"/>
     <w:pPr>
       <w:spacing w:after="200" w:line="276" w:lineRule="auto"/>
@@ -14735,7 +14487,6 @@
   </w:style>
   <w:style w:type="paragraph" w:customStyle="1" w:styleId="701">
     <w:name w:val="E699D541C5E84926822C93C439DC0A52"/>
-    <w:qFormat/>
     <w:uiPriority w:val="0"/>
     <w:pPr>
       <w:spacing w:after="200" w:line="276" w:lineRule="auto"/>
@@ -14749,7 +14500,6 @@
   </w:style>
   <w:style w:type="paragraph" w:customStyle="1" w:styleId="702">
     <w:name w:val="Portada 1 con TdC7"/>
-    <w:qFormat/>
     <w:uiPriority w:val="0"/>
     <w:pPr>
       <w:spacing w:after="200" w:line="276" w:lineRule="auto"/>
@@ -14764,7 +14514,6 @@
   </w:style>
   <w:style w:type="paragraph" w:customStyle="1" w:styleId="703">
     <w:name w:val="B187F9A91FB541DF91A53834BFB1D63F"/>
-    <w:qFormat/>
     <w:uiPriority w:val="0"/>
     <w:pPr>
       <w:spacing w:after="200" w:line="276" w:lineRule="auto"/>
@@ -14778,7 +14527,6 @@
   </w:style>
   <w:style w:type="paragraph" w:customStyle="1" w:styleId="704">
     <w:name w:val="42485A746600445AAFF731E28096558F"/>
-    <w:qFormat/>
     <w:uiPriority w:val="0"/>
     <w:pPr>
       <w:spacing w:after="200" w:line="276" w:lineRule="auto"/>
@@ -14792,7 +14540,6 @@
   </w:style>
   <w:style w:type="paragraph" w:customStyle="1" w:styleId="705">
     <w:name w:val="BC44988DE9434AF080C0D1BCB00964A3"/>
-    <w:qFormat/>
     <w:uiPriority w:val="0"/>
     <w:pPr>
       <w:spacing w:after="200" w:line="276" w:lineRule="auto"/>
@@ -14806,7 +14553,6 @@
   </w:style>
   <w:style w:type="paragraph" w:customStyle="1" w:styleId="706">
     <w:name w:val="D1B8F8BBB8664CD6B4F2C905428523AA"/>
-    <w:qFormat/>
     <w:uiPriority w:val="0"/>
     <w:pPr>
       <w:spacing w:after="200" w:line="276" w:lineRule="auto"/>
@@ -14820,7 +14566,6 @@
   </w:style>
   <w:style w:type="paragraph" w:customStyle="1" w:styleId="707">
     <w:name w:val="Portada 28"/>
-    <w:qFormat/>
     <w:uiPriority w:val="0"/>
     <w:pPr>
       <w:spacing w:after="200" w:line="276" w:lineRule="auto"/>
@@ -14835,7 +14580,6 @@
   </w:style>
   <w:style w:type="paragraph" w:customStyle="1" w:styleId="708">
     <w:name w:val="8EE0CD1FCBDD4DEF90717BAC8342CD83"/>
-    <w:qFormat/>
     <w:uiPriority w:val="0"/>
     <w:pPr>
       <w:spacing w:after="200" w:line="276" w:lineRule="auto"/>
@@ -14862,7 +14606,6 @@
   </w:style>
   <w:style w:type="paragraph" w:customStyle="1" w:styleId="710">
     <w:name w:val="4EA9ED275C2048B7884CF2567AD2A296"/>
-    <w:qFormat/>
     <w:uiPriority w:val="0"/>
     <w:pPr>
       <w:spacing w:after="200" w:line="276" w:lineRule="auto"/>
@@ -14876,7 +14619,6 @@
   </w:style>
   <w:style w:type="paragraph" w:customStyle="1" w:styleId="711">
     <w:name w:val="62B49DB2F46A4ECEADE3B3498C9676EB"/>
-    <w:qFormat/>
     <w:uiPriority w:val="0"/>
     <w:pPr>
       <w:spacing w:after="200" w:line="276" w:lineRule="auto"/>
@@ -14890,7 +14632,6 @@
   </w:style>
   <w:style w:type="paragraph" w:customStyle="1" w:styleId="712">
     <w:name w:val="Portada 38"/>
-    <w:qFormat/>
     <w:uiPriority w:val="0"/>
     <w:pPr>
       <w:spacing w:after="200" w:line="276" w:lineRule="auto"/>
@@ -14905,7 +14646,6 @@
   </w:style>
   <w:style w:type="paragraph" w:customStyle="1" w:styleId="713">
     <w:name w:val="BB8347117511495EB33F449D62C6E2D9"/>
-    <w:qFormat/>
     <w:uiPriority w:val="0"/>
     <w:pPr>
       <w:spacing w:after="200" w:line="276" w:lineRule="auto"/>
@@ -14919,7 +14659,6 @@
   </w:style>
   <w:style w:type="paragraph" w:customStyle="1" w:styleId="714">
     <w:name w:val="843FA1AD9A504CC4A6FEB97D1155CAE0"/>
-    <w:qFormat/>
     <w:uiPriority w:val="0"/>
     <w:pPr>
       <w:spacing w:after="200" w:line="276" w:lineRule="auto"/>
@@ -14933,7 +14672,6 @@
   </w:style>
   <w:style w:type="paragraph" w:customStyle="1" w:styleId="715">
     <w:name w:val="88F0A024719D44B080ECE89C6B9A542F"/>
-    <w:qFormat/>
     <w:uiPriority w:val="0"/>
     <w:pPr>
       <w:spacing w:after="200" w:line="276" w:lineRule="auto"/>
@@ -14947,7 +14685,6 @@
   </w:style>
   <w:style w:type="paragraph" w:customStyle="1" w:styleId="716">
     <w:name w:val="E1D553DA56CF494E8EE515657D84E8CD"/>
-    <w:qFormat/>
     <w:uiPriority w:val="0"/>
     <w:pPr>
       <w:spacing w:after="200" w:line="276" w:lineRule="auto"/>
@@ -14961,7 +14698,6 @@
   </w:style>
   <w:style w:type="paragraph" w:customStyle="1" w:styleId="717">
     <w:name w:val="Portada 47"/>
-    <w:qFormat/>
     <w:uiPriority w:val="0"/>
     <w:pPr>
       <w:spacing w:after="200" w:line="276" w:lineRule="auto"/>
@@ -14976,7 +14712,6 @@
   </w:style>
   <w:style w:type="paragraph" w:customStyle="1" w:styleId="718">
     <w:name w:val="4EFABB57A05B4B4B8AD2FB7F7B023695"/>
-    <w:qFormat/>
     <w:uiPriority w:val="0"/>
     <w:pPr>
       <w:spacing w:after="200" w:line="276" w:lineRule="auto"/>
@@ -14990,7 +14725,6 @@
   </w:style>
   <w:style w:type="paragraph" w:customStyle="1" w:styleId="719">
     <w:name w:val="A3331681902540AB87001B40E0AFC2B3"/>
-    <w:qFormat/>
     <w:uiPriority w:val="0"/>
     <w:pPr>
       <w:spacing w:after="200" w:line="276" w:lineRule="auto"/>
@@ -15004,7 +14738,6 @@
   </w:style>
   <w:style w:type="paragraph" w:customStyle="1" w:styleId="720">
     <w:name w:val="EC561FC85D2F4D46B0642BDCE2A63C8F"/>
-    <w:qFormat/>
     <w:uiPriority w:val="0"/>
     <w:pPr>
       <w:spacing w:after="200" w:line="276" w:lineRule="auto"/>
@@ -15018,7 +14751,6 @@
   </w:style>
   <w:style w:type="paragraph" w:customStyle="1" w:styleId="721">
     <w:name w:val="0E10103929F546C6AD5135BCE87BB636"/>
-    <w:qFormat/>
     <w:uiPriority w:val="0"/>
     <w:pPr>
       <w:spacing w:after="200" w:line="276" w:lineRule="auto"/>
@@ -15032,7 +14764,6 @@
   </w:style>
   <w:style w:type="paragraph" w:customStyle="1" w:styleId="722">
     <w:name w:val="3E853594EC364EB6B45C1534271394AC"/>
-    <w:qFormat/>
     <w:uiPriority w:val="0"/>
     <w:pPr>
       <w:spacing w:after="200" w:line="276" w:lineRule="auto"/>
@@ -15046,7 +14777,6 @@
   </w:style>
   <w:style w:type="paragraph" w:customStyle="1" w:styleId="723">
     <w:name w:val="794B89936EF7413E838692A7846B9C4F"/>
-    <w:qFormat/>
     <w:uiPriority w:val="0"/>
     <w:pPr>
       <w:spacing w:after="200" w:line="276" w:lineRule="auto"/>
@@ -15060,7 +14790,6 @@
   </w:style>
   <w:style w:type="paragraph" w:customStyle="1" w:styleId="724">
     <w:name w:val="91D4515920A94CDBAA3C5A38D5ECF36B"/>
-    <w:qFormat/>
     <w:uiPriority w:val="0"/>
     <w:pPr>
       <w:spacing w:after="200" w:line="276" w:lineRule="auto"/>
@@ -15074,7 +14803,6 @@
   </w:style>
   <w:style w:type="paragraph" w:customStyle="1" w:styleId="725">
     <w:name w:val="EFA7674F3B034C49B111FA59B7EB7180"/>
-    <w:qFormat/>
     <w:uiPriority w:val="0"/>
     <w:pPr>
       <w:spacing w:after="200" w:line="276" w:lineRule="auto"/>
@@ -15088,7 +14816,6 @@
   </w:style>
   <w:style w:type="paragraph" w:customStyle="1" w:styleId="726">
     <w:name w:val="6AC474BA54E44F7193362781321F2A16"/>
-    <w:qFormat/>
     <w:uiPriority w:val="0"/>
     <w:pPr>
       <w:spacing w:after="200" w:line="276" w:lineRule="auto"/>
@@ -15116,7 +14843,6 @@
   </w:style>
   <w:style w:type="paragraph" w:customStyle="1" w:styleId="728">
     <w:name w:val="6E134A51092B41DD96D443E7F71C6EBE"/>
-    <w:qFormat/>
     <w:uiPriority w:val="0"/>
     <w:pPr>
       <w:spacing w:after="200" w:line="276" w:lineRule="auto"/>
@@ -15130,7 +14856,6 @@
   </w:style>
   <w:style w:type="paragraph" w:customStyle="1" w:styleId="729">
     <w:name w:val="493616F3FB434ED381BEDE92D26CFB0A"/>
-    <w:qFormat/>
     <w:uiPriority w:val="0"/>
     <w:pPr>
       <w:spacing w:after="200" w:line="276" w:lineRule="auto"/>
@@ -15144,7 +14869,6 @@
   </w:style>
   <w:style w:type="paragraph" w:customStyle="1" w:styleId="730">
     <w:name w:val="E05DE4A3FDD8438383ED585662ACE911"/>
-    <w:qFormat/>
     <w:uiPriority w:val="0"/>
     <w:pPr>
       <w:spacing w:after="200" w:line="276" w:lineRule="auto"/>
@@ -15172,7 +14896,6 @@
   </w:style>
   <w:style w:type="paragraph" w:customStyle="1" w:styleId="732">
     <w:name w:val="F8EDA08D1045471ABE197F7BEC1401BE"/>
-    <w:qFormat/>
     <w:uiPriority w:val="0"/>
     <w:pPr>
       <w:spacing w:after="200" w:line="276" w:lineRule="auto"/>
@@ -15186,7 +14909,6 @@
   </w:style>
   <w:style w:type="paragraph" w:customStyle="1" w:styleId="733">
     <w:name w:val="3314AF82C99E4AA094182154015E1E82"/>
-    <w:qFormat/>
     <w:uiPriority w:val="0"/>
     <w:pPr>
       <w:spacing w:after="200" w:line="276" w:lineRule="auto"/>
@@ -15200,7 +14922,6 @@
   </w:style>
   <w:style w:type="paragraph" w:customStyle="1" w:styleId="734">
     <w:name w:val="F6E56E6C362042168A4C87B089DED958"/>
-    <w:qFormat/>
     <w:uiPriority w:val="0"/>
     <w:pPr>
       <w:spacing w:after="200" w:line="276" w:lineRule="auto"/>
@@ -15214,7 +14935,6 @@
   </w:style>
   <w:style w:type="paragraph" w:customStyle="1" w:styleId="735">
     <w:name w:val="A0DF84000AB840EA895551D7C2078FA6"/>
-    <w:qFormat/>
     <w:uiPriority w:val="0"/>
     <w:pPr>
       <w:spacing w:after="200" w:line="276" w:lineRule="auto"/>
@@ -15242,7 +14962,6 @@
   </w:style>
   <w:style w:type="paragraph" w:customStyle="1" w:styleId="737">
     <w:name w:val="563DDBFB41F64E0985A7544502D948F6"/>
-    <w:qFormat/>
     <w:uiPriority w:val="0"/>
     <w:pPr>
       <w:spacing w:after="200" w:line="276" w:lineRule="auto"/>
@@ -15308,7 +15027,6 @@
   </w:style>
   <w:style w:type="paragraph" w:customStyle="1" w:styleId="742">
     <w:name w:val="20335D534A5F47C5A0DCAE89DD8A9E78"/>
-    <w:qFormat/>
     <w:uiPriority w:val="0"/>
     <w:pPr>
       <w:spacing w:after="200" w:line="276" w:lineRule="auto"/>
@@ -15335,7 +15053,6 @@
   </w:style>
   <w:style w:type="paragraph" w:customStyle="1" w:styleId="744">
     <w:name w:val="5AE2E0D17A2844F1834E9CA7E83EF341"/>
-    <w:qFormat/>
     <w:uiPriority w:val="0"/>
     <w:pPr>
       <w:spacing w:after="200" w:line="276" w:lineRule="auto"/>
@@ -15349,7 +15066,6 @@
   </w:style>
   <w:style w:type="paragraph" w:customStyle="1" w:styleId="745">
     <w:name w:val="19392E21E96047768DAA2285135A9ECB"/>
-    <w:qFormat/>
     <w:uiPriority w:val="0"/>
     <w:pPr>
       <w:spacing w:after="200" w:line="276" w:lineRule="auto"/>
@@ -15363,7 +15079,6 @@
   </w:style>
   <w:style w:type="paragraph" w:customStyle="1" w:styleId="746">
     <w:name w:val="Pie de página mirador5"/>
-    <w:qFormat/>
     <w:uiPriority w:val="0"/>
     <w:pPr>
       <w:tabs>
@@ -15453,7 +15168,6 @@
   </w:style>
   <w:style w:type="paragraph" w:customStyle="1" w:styleId="752">
     <w:name w:val="Cita moderada8"/>
-    <w:qFormat/>
     <w:uiPriority w:val="0"/>
     <w:pPr>
       <w:spacing w:after="200" w:line="276" w:lineRule="auto"/>
@@ -15537,7 +15251,6 @@
   </w:style>
   <w:style w:type="paragraph" w:customStyle="1" w:styleId="758">
     <w:name w:val="CF0379F430F241E3AB67261CE56F4D64"/>
-    <w:qFormat/>
     <w:uiPriority w:val="0"/>
     <w:pPr>
       <w:spacing w:after="200" w:line="276" w:lineRule="auto"/>
@@ -15564,7 +15277,6 @@
   </w:style>
   <w:style w:type="paragraph" w:customStyle="1" w:styleId="760">
     <w:name w:val="CD9A6E6531104F888409EE46BDC3DB06"/>
-    <w:qFormat/>
     <w:uiPriority w:val="0"/>
     <w:pPr>
       <w:spacing w:after="200" w:line="276" w:lineRule="auto"/>
@@ -15578,7 +15290,6 @@
   </w:style>
   <w:style w:type="paragraph" w:customStyle="1" w:styleId="761">
     <w:name w:val="46E63A0A2AB3480CB52B79BAC20CB150"/>
-    <w:qFormat/>
     <w:uiPriority w:val="0"/>
     <w:pPr>
       <w:spacing w:after="200" w:line="276" w:lineRule="auto"/>
@@ -15605,7 +15316,6 @@
   </w:style>
   <w:style w:type="paragraph" w:customStyle="1" w:styleId="763">
     <w:name w:val="Portada 19"/>
-    <w:qFormat/>
     <w:uiPriority w:val="0"/>
     <w:pPr>
       <w:spacing w:after="200" w:line="276" w:lineRule="auto"/>
@@ -15633,7 +15343,6 @@
   </w:style>
   <w:style w:type="paragraph" w:customStyle="1" w:styleId="765">
     <w:name w:val="11D645898BC7475E84865294996873AE"/>
-    <w:qFormat/>
     <w:uiPriority w:val="0"/>
     <w:pPr>
       <w:spacing w:after="200" w:line="276" w:lineRule="auto"/>
@@ -15647,7 +15356,6 @@
   </w:style>
   <w:style w:type="paragraph" w:customStyle="1" w:styleId="766">
     <w:name w:val="3C58D34E7E0240DDAD60BD7BDC548F6D"/>
-    <w:qFormat/>
     <w:uiPriority w:val="0"/>
     <w:pPr>
       <w:spacing w:after="200" w:line="276" w:lineRule="auto"/>
@@ -15661,7 +15369,6 @@
   </w:style>
   <w:style w:type="paragraph" w:customStyle="1" w:styleId="767">
     <w:name w:val="66263292093C476686C1759AC4786ED6"/>
-    <w:qFormat/>
     <w:uiPriority w:val="0"/>
     <w:pPr>
       <w:spacing w:after="200" w:line="276" w:lineRule="auto"/>
@@ -15675,7 +15382,6 @@
   </w:style>
   <w:style w:type="paragraph" w:customStyle="1" w:styleId="768">
     <w:name w:val="Portada 1 con TdC8"/>
-    <w:qFormat/>
     <w:uiPriority w:val="0"/>
     <w:pPr>
       <w:spacing w:after="200" w:line="276" w:lineRule="auto"/>
@@ -15690,7 +15396,6 @@
   </w:style>
   <w:style w:type="paragraph" w:customStyle="1" w:styleId="769">
     <w:name w:val="9549FB75AA054E4BA08AD3D0DF166A8D"/>
-    <w:qFormat/>
     <w:uiPriority w:val="0"/>
     <w:pPr>
       <w:spacing w:after="200" w:line="276" w:lineRule="auto"/>
@@ -16592,6 +16297,7 @@
   </w:style>
   <w:style w:type="paragraph" w:customStyle="1" w:styleId="836">
     <w:name w:val="Portada 1 con TdC9"/>
+    <w:qFormat/>
     <w:uiPriority w:val="0"/>
     <w:pPr>
       <w:spacing w:after="200" w:line="276" w:lineRule="auto"/>
@@ -16606,6 +16312,7 @@
   </w:style>
   <w:style w:type="paragraph" w:customStyle="1" w:styleId="837">
     <w:name w:val="8C22A7F0693C46019A98888A442FBA41"/>
+    <w:qFormat/>
     <w:uiPriority w:val="0"/>
     <w:pPr>
       <w:spacing w:after="200" w:line="276" w:lineRule="auto"/>
@@ -16646,6 +16353,7 @@
   </w:style>
   <w:style w:type="paragraph" w:customStyle="1" w:styleId="840">
     <w:name w:val="DF0AE03E48644612B5C8881F982849CF"/>
+    <w:qFormat/>
     <w:uiPriority w:val="0"/>
     <w:pPr>
       <w:spacing w:after="200" w:line="276" w:lineRule="auto"/>
@@ -16686,6 +16394,7 @@
   </w:style>
   <w:style w:type="paragraph" w:customStyle="1" w:styleId="843">
     <w:name w:val="7C50FCCB48984F9A8FB2858145B81815"/>
+    <w:qFormat/>
     <w:uiPriority w:val="0"/>
     <w:pPr>
       <w:spacing w:after="200" w:line="276" w:lineRule="auto"/>
@@ -16726,6 +16435,7 @@
   </w:style>
   <w:style w:type="paragraph" w:customStyle="1" w:styleId="846">
     <w:name w:val="Portada 310"/>
+    <w:qFormat/>
     <w:uiPriority w:val="0"/>
     <w:pPr>
       <w:spacing w:after="200" w:line="276" w:lineRule="auto"/>
@@ -16754,6 +16464,7 @@
   </w:style>
   <w:style w:type="paragraph" w:customStyle="1" w:styleId="848">
     <w:name w:val="937680FFBEBF4CC180DBED83BA107692"/>
+    <w:qFormat/>
     <w:uiPriority w:val="0"/>
     <w:pPr>
       <w:spacing w:after="200" w:line="276" w:lineRule="auto"/>
@@ -16957,6 +16668,7 @@
   </w:style>
   <w:style w:type="paragraph" w:customStyle="1" w:styleId="863">
     <w:name w:val="6AFE391AD80F40318135C0570409157B"/>
+    <w:qFormat/>
     <w:uiPriority w:val="0"/>
     <w:pPr>
       <w:spacing w:after="200" w:line="276" w:lineRule="auto"/>
@@ -20588,7 +20300,6 @@
     <customSectPr/>
     <customSectPr/>
     <customSectPr/>
-    <customSectPr/>
   </customSectProps>
   <customShpExts>
     <customShpInfo spid="_x0000_s1026" textRotate="1"/>
@@ -20597,143 +20308,10 @@
 </file>
 
 <file path=customXml/item2.xml><?xml version="1.0" encoding="utf-8"?>
-<p:properties xmlns:p="http://schemas.microsoft.com/office/2006/metadata/properties" xmlns:xsi="http://www.w3.org/2001/XMLSchema-instance" xmlns:pc="http://schemas.microsoft.com/office/infopath/2007/PartnerControls">
-  <documentManagement>
-    <DirectSourceMarket xmlns="2958f784-0ef9-4616-b22d-512a8cad1f0d">english</DirectSourceMarket>
-    <ApprovalStatus xmlns="2958f784-0ef9-4616-b22d-512a8cad1f0d">In Progress</ApprovalStatus>
-    <MarketSpecific xmlns="2958f784-0ef9-4616-b22d-512a8cad1f0d" xsi:nil="true"/>
-    <PrimaryImageGen xmlns="2958f784-0ef9-4616-b22d-512a8cad1f0d">true</PrimaryImageGen>
-    <ThumbnailAssetId xmlns="2958f784-0ef9-4616-b22d-512a8cad1f0d" xsi:nil="true"/>
-    <NumericId xmlns="2958f784-0ef9-4616-b22d-512a8cad1f0d">-1</NumericId>
-    <TPFriendlyName xmlns="2958f784-0ef9-4616-b22d-512a8cad1f0d">Report (Oriel theme)</TPFriendlyName>
-    <BusinessGroup xmlns="2958f784-0ef9-4616-b22d-512a8cad1f0d" xsi:nil="true"/>
-    <APEditor xmlns="2958f784-0ef9-4616-b22d-512a8cad1f0d">
-      <UserInfo>
-        <DisplayName>REDMOND\v-luannv</DisplayName>
-        <AccountId>108</AccountId>
-        <AccountType/>
-      </UserInfo>
-    </APEditor>
-    <SourceTitle xmlns="2958f784-0ef9-4616-b22d-512a8cad1f0d">Report (Oriel theme)</SourceTitle>
-    <OpenTemplate xmlns="2958f784-0ef9-4616-b22d-512a8cad1f0d">true</OpenTemplate>
-    <UALocComments xmlns="2958f784-0ef9-4616-b22d-512a8cad1f0d" xsi:nil="true"/>
-    <ParentAssetId xmlns="2958f784-0ef9-4616-b22d-512a8cad1f0d" xsi:nil="true"/>
-    <PublishStatusLookup xmlns="2958f784-0ef9-4616-b22d-512a8cad1f0d">
-      <Value>75245</Value>
-      <Value>624016</Value>
-    </PublishStatusLookup>
-    <IntlLangReviewDate xmlns="2958f784-0ef9-4616-b22d-512a8cad1f0d" xsi:nil="true"/>
-    <LastPublishResultLookup xmlns="2958f784-0ef9-4616-b22d-512a8cad1f0d" xsi:nil="true"/>
-    <MachineTranslated xmlns="2958f784-0ef9-4616-b22d-512a8cad1f0d" xsi:nil="true"/>
-    <OriginalSourceMarket xmlns="2958f784-0ef9-4616-b22d-512a8cad1f0d">english</OriginalSourceMarket>
-    <TPInstallLocation xmlns="2958f784-0ef9-4616-b22d-512a8cad1f0d">{My Templates}</TPInstallLocation>
-    <APDescription xmlns="2958f784-0ef9-4616-b22d-512a8cad1f0d" xsi:nil="true"/>
-    <ClipArtFilename xmlns="2958f784-0ef9-4616-b22d-512a8cad1f0d" xsi:nil="true"/>
-    <ContentItem xmlns="2958f784-0ef9-4616-b22d-512a8cad1f0d" xsi:nil="true"/>
-    <EditorialStatus xmlns="2958f784-0ef9-4616-b22d-512a8cad1f0d" xsi:nil="true"/>
-    <PublishTargets xmlns="2958f784-0ef9-4616-b22d-512a8cad1f0d">OfficeOnline</PublishTargets>
-    <TPLaunchHelpLinkType xmlns="2958f784-0ef9-4616-b22d-512a8cad1f0d">Template</TPLaunchHelpLinkType>
-    <LastModifiedDateTime xmlns="2958f784-0ef9-4616-b22d-512a8cad1f0d" xsi:nil="true"/>
-    <TimesCloned xmlns="2958f784-0ef9-4616-b22d-512a8cad1f0d" xsi:nil="true"/>
-    <AssetStart xmlns="2958f784-0ef9-4616-b22d-512a8cad1f0d">2009-06-17T22:17:57+00:00</AssetStart>
-    <LastHandOff xmlns="2958f784-0ef9-4616-b22d-512a8cad1f0d" xsi:nil="true"/>
-    <Provider xmlns="2958f784-0ef9-4616-b22d-512a8cad1f0d">EY006220130</Provider>
-    <AcquiredFrom xmlns="2958f784-0ef9-4616-b22d-512a8cad1f0d" xsi:nil="true"/>
-    <TPClientViewer xmlns="2958f784-0ef9-4616-b22d-512a8cad1f0d">Microsoft Office Word</TPClientViewer>
-    <ArtSampleDocs xmlns="2958f784-0ef9-4616-b22d-512a8cad1f0d" xsi:nil="true"/>
-    <UACurrentWords xmlns="2958f784-0ef9-4616-b22d-512a8cad1f0d">0</UACurrentWords>
-    <UALocRecommendation xmlns="2958f784-0ef9-4616-b22d-512a8cad1f0d">Localize</UALocRecommendation>
-    <IsDeleted xmlns="2958f784-0ef9-4616-b22d-512a8cad1f0d">false</IsDeleted>
-    <ShowIn xmlns="2958f784-0ef9-4616-b22d-512a8cad1f0d" xsi:nil="true"/>
-    <UANotes xmlns="2958f784-0ef9-4616-b22d-512a8cad1f0d">in the box</UANotes>
-    <CSXHash xmlns="2958f784-0ef9-4616-b22d-512a8cad1f0d" xsi:nil="true"/>
-    <VoteCount xmlns="2958f784-0ef9-4616-b22d-512a8cad1f0d" xsi:nil="true"/>
-    <TemplateStatus xmlns="2958f784-0ef9-4616-b22d-512a8cad1f0d" xsi:nil="true"/>
-    <AssetExpire xmlns="2958f784-0ef9-4616-b22d-512a8cad1f0d">2100-01-01T00:00:00+00:00</AssetExpire>
-    <CSXSubmissionMarket xmlns="2958f784-0ef9-4616-b22d-512a8cad1f0d" xsi:nil="true"/>
-    <DSATActionTaken xmlns="2958f784-0ef9-4616-b22d-512a8cad1f0d" xsi:nil="true"/>
-    <TPExecutable xmlns="2958f784-0ef9-4616-b22d-512a8cad1f0d" xsi:nil="true"/>
-    <SubmitterId xmlns="2958f784-0ef9-4616-b22d-512a8cad1f0d" xsi:nil="true"/>
-    <AssetType xmlns="2958f784-0ef9-4616-b22d-512a8cad1f0d">TP</AssetType>
-    <CSXUpdate xmlns="2958f784-0ef9-4616-b22d-512a8cad1f0d">false</CSXUpdate>
-    <ApprovalLog xmlns="2958f784-0ef9-4616-b22d-512a8cad1f0d" xsi:nil="true"/>
-    <BugNumber xmlns="2958f784-0ef9-4616-b22d-512a8cad1f0d" xsi:nil="true"/>
-    <CSXSubmissionDate xmlns="2958f784-0ef9-4616-b22d-512a8cad1f0d" xsi:nil="true"/>
-    <Milestone xmlns="2958f784-0ef9-4616-b22d-512a8cad1f0d" xsi:nil="true"/>
-    <OriginAsset xmlns="2958f784-0ef9-4616-b22d-512a8cad1f0d" xsi:nil="true"/>
-    <TPComponent xmlns="2958f784-0ef9-4616-b22d-512a8cad1f0d">WORDFiles</TPComponent>
-    <Description0 xmlns="fb5acd76-e9f3-4601-9d69-91f53ab96ae6" xsi:nil="true"/>
-    <Component xmlns="fb5acd76-e9f3-4601-9d69-91f53ab96ae6" xsi:nil="true"/>
-    <AssetId xmlns="2958f784-0ef9-4616-b22d-512a8cad1f0d">TP010192749</AssetId>
-    <TPApplication xmlns="2958f784-0ef9-4616-b22d-512a8cad1f0d">Word</TPApplication>
-    <TPLaunchHelpLink xmlns="2958f784-0ef9-4616-b22d-512a8cad1f0d" xsi:nil="true"/>
-    <IntlLocPriority xmlns="2958f784-0ef9-4616-b22d-512a8cad1f0d" xsi:nil="true"/>
-    <PlannedPubDate xmlns="2958f784-0ef9-4616-b22d-512a8cad1f0d" xsi:nil="true"/>
-    <IntlLangReviewer xmlns="2958f784-0ef9-4616-b22d-512a8cad1f0d" xsi:nil="true"/>
-    <HandoffToMSDN xmlns="2958f784-0ef9-4616-b22d-512a8cad1f0d" xsi:nil="true"/>
-    <CrawlForDependencies xmlns="2958f784-0ef9-4616-b22d-512a8cad1f0d">false</CrawlForDependencies>
-    <TrustLevel xmlns="2958f784-0ef9-4616-b22d-512a8cad1f0d">1 Microsoft Managed Content</TrustLevel>
-    <IsSearchable xmlns="2958f784-0ef9-4616-b22d-512a8cad1f0d">false</IsSearchable>
-    <TPNamespace xmlns="2958f784-0ef9-4616-b22d-512a8cad1f0d">WINWORD</TPNamespace>
-    <Markets xmlns="2958f784-0ef9-4616-b22d-512a8cad1f0d"/>
-    <AverageRating xmlns="2958f784-0ef9-4616-b22d-512a8cad1f0d" xsi:nil="true"/>
-    <UAProjectedTotalWords xmlns="2958f784-0ef9-4616-b22d-512a8cad1f0d" xsi:nil="true"/>
-    <IntlLangReview xmlns="2958f784-0ef9-4616-b22d-512a8cad1f0d" xsi:nil="true"/>
-    <OutputCachingOn xmlns="2958f784-0ef9-4616-b22d-512a8cad1f0d">false</OutputCachingOn>
-    <APAuthor xmlns="2958f784-0ef9-4616-b22d-512a8cad1f0d">
-      <UserInfo>
-        <DisplayName>REDMOND\cynvey</DisplayName>
-        <AccountId>250</AccountId>
-        <AccountType/>
-      </UserInfo>
-    </APAuthor>
-    <TPAppVersion xmlns="2958f784-0ef9-4616-b22d-512a8cad1f0d">11</TPAppVersion>
-    <TPCommandLine xmlns="2958f784-0ef9-4616-b22d-512a8cad1f0d">{WD} /f {FilePath}</TPCommandLine>
-    <Downloads xmlns="2958f784-0ef9-4616-b22d-512a8cad1f0d">0</Downloads>
-    <OOCacheId xmlns="2958f784-0ef9-4616-b22d-512a8cad1f0d" xsi:nil="true"/>
-    <Providers xmlns="2958f784-0ef9-4616-b22d-512a8cad1f0d" xsi:nil="true"/>
-    <LegacyData xmlns="2958f784-0ef9-4616-b22d-512a8cad1f0d" xsi:nil="true"/>
-    <TemplateTemplateType xmlns="2958f784-0ef9-4616-b22d-512a8cad1f0d">Word 2003 Default</TemplateTemplateType>
-    <EditorialTags xmlns="2958f784-0ef9-4616-b22d-512a8cad1f0d" xsi:nil="true"/>
-    <PolicheckWords xmlns="2958f784-0ef9-4616-b22d-512a8cad1f0d" xsi:nil="true"/>
-    <FriendlyTitle xmlns="2958f784-0ef9-4616-b22d-512a8cad1f0d" xsi:nil="true"/>
-    <Manager xmlns="2958f784-0ef9-4616-b22d-512a8cad1f0d" xsi:nil="true"/>
-    <InternalTagsTaxHTField0 xmlns="2958f784-0ef9-4616-b22d-512a8cad1f0d">
-      <Terms xmlns="http://schemas.microsoft.com/office/infopath/2007/PartnerControls"/>
-    </InternalTagsTaxHTField0>
-    <LocComments xmlns="2958f784-0ef9-4616-b22d-512a8cad1f0d" xsi:nil="true"/>
-    <LocProcessedForMarketsLookup xmlns="2958f784-0ef9-4616-b22d-512a8cad1f0d" xsi:nil="true"/>
-    <LocalizationTagsTaxHTField0 xmlns="2958f784-0ef9-4616-b22d-512a8cad1f0d">
-      <Terms xmlns="http://schemas.microsoft.com/office/infopath/2007/PartnerControls"/>
-    </LocalizationTagsTaxHTField0>
-    <FeatureTagsTaxHTField0 xmlns="2958f784-0ef9-4616-b22d-512a8cad1f0d">
-      <Terms xmlns="http://schemas.microsoft.com/office/infopath/2007/PartnerControls"/>
-    </FeatureTagsTaxHTField0>
-    <LocOverallLocStatusLookup xmlns="2958f784-0ef9-4616-b22d-512a8cad1f0d" xsi:nil="true"/>
-    <LocPublishedLinkedAssetsLookup xmlns="2958f784-0ef9-4616-b22d-512a8cad1f0d" xsi:nil="true"/>
-    <BlockPublish xmlns="2958f784-0ef9-4616-b22d-512a8cad1f0d" xsi:nil="true"/>
-    <LocLastLocAttemptVersionTypeLookup xmlns="2958f784-0ef9-4616-b22d-512a8cad1f0d" xsi:nil="true"/>
-    <LocManualTestRequired xmlns="2958f784-0ef9-4616-b22d-512a8cad1f0d" xsi:nil="true"/>
-    <RecommendationsModifier xmlns="2958f784-0ef9-4616-b22d-512a8cad1f0d" xsi:nil="true"/>
-    <CampaignTagsTaxHTField0 xmlns="2958f784-0ef9-4616-b22d-512a8cad1f0d">
-      <Terms xmlns="http://schemas.microsoft.com/office/infopath/2007/PartnerControls"/>
-    </CampaignTagsTaxHTField0>
-    <LocOverallHandbackStatusLookup xmlns="2958f784-0ef9-4616-b22d-512a8cad1f0d" xsi:nil="true"/>
-    <LocProcessedForHandoffsLookup xmlns="2958f784-0ef9-4616-b22d-512a8cad1f0d" xsi:nil="true"/>
-    <LocOverallPreviewStatusLookup xmlns="2958f784-0ef9-4616-b22d-512a8cad1f0d" xsi:nil="true"/>
-    <LocOverallPublishStatusLookup xmlns="2958f784-0ef9-4616-b22d-512a8cad1f0d" xsi:nil="true"/>
-    <TaxCatchAll xmlns="2958f784-0ef9-4616-b22d-512a8cad1f0d"/>
-    <LocNewPublishedVersionLookup xmlns="2958f784-0ef9-4616-b22d-512a8cad1f0d" xsi:nil="true"/>
-    <LocPublishedDependentAssetsLookup xmlns="2958f784-0ef9-4616-b22d-512a8cad1f0d" xsi:nil="true"/>
-    <LocRecommendedHandoff xmlns="2958f784-0ef9-4616-b22d-512a8cad1f0d" xsi:nil="true"/>
-    <ScenarioTagsTaxHTField0 xmlns="2958f784-0ef9-4616-b22d-512a8cad1f0d">
-      <Terms xmlns="http://schemas.microsoft.com/office/infopath/2007/PartnerControls"/>
-    </ScenarioTagsTaxHTField0>
-    <LocLastLocAttemptVersionLookup xmlns="2958f784-0ef9-4616-b22d-512a8cad1f0d">115447</LocLastLocAttemptVersionLookup>
-    <OriginalRelease xmlns="2958f784-0ef9-4616-b22d-512a8cad1f0d">14</OriginalRelease>
-    <LocMarketGroupTiers2 xmlns="2958f784-0ef9-4616-b22d-512a8cad1f0d" xsi:nil="true"/>
-  </documentManagement>
-</p:properties>
+<tns:customPropertyEditors xmlns:tns="http://schemas.microsoft.com/office/2006/customDocumentInformationPanel">
+  <tns:showOnOpen/>
+  <tns:defaultPropertyEditorNamespace/>
+</tns:customPropertyEditors>
 </file>
 
 <file path=customXml/item3.xml><?xml version="1.0" encoding="utf-8"?>
@@ -20744,6 +20322,26 @@
 </file>
 
 <file path=customXml/item4.xml><?xml version="1.0" encoding="utf-8"?>
+<CoverPageProperties xmlns="http://schemas.microsoft.com/office/2006/coverPageProps">
+  <PublishDate/>
+  <Abstract/>
+  <CompanyAddress/>
+  <CompanyPhone/>
+  <CompanyFax/>
+  <CompanyEmail/>
+</CoverPageProperties>
+</file>
+
+<file path=customXml/item5.xml><?xml version="1.0" encoding="utf-8"?>
+<?mso-contentType ?>
+<FormTemplates xmlns="http://schemas.microsoft.com/sharepoint/v3/contenttype/forms">
+  <Display>DocumentLibraryForm</Display>
+  <Edit>AssetEditForm</Edit>
+  <New>DocumentLibraryForm</New>
+</FormTemplates>
+</file>
+
+<file path=customXml/item6.xml><?xml version="1.0" encoding="utf-8"?>
 <ct:contentTypeSchema xmlns:ct="http://schemas.microsoft.com/office/2006/metadata/contentType" xmlns:ma="http://schemas.microsoft.com/office/2006/metadata/properties/metaAttributes" ct:_="" ma:_="" ma:contentTypeName="TemplateFile" ma:contentTypeID="0x010100DE95A0C693CEB341887D38A4A2B58B45040072C752107C5A7B47AA91A1EE638E6F1F" ma:contentTypeVersion="55" ma:contentTypeDescription="Create a new document." ma:contentTypeScope="" ma:versionID="3c98c83416931a21d43ed007fda5e4dd">
   <xsd:schema xmlns:xsd="http://www.w3.org/2001/XMLSchema" xmlns:xs="http://www.w3.org/2001/XMLSchema" xmlns:p="http://schemas.microsoft.com/office/2006/metadata/properties" xmlns:ns2="2958f784-0ef9-4616-b22d-512a8cad1f0d" xmlns:ns3="fb5acd76-e9f3-4601-9d69-91f53ab96ae6" targetNamespace="http://schemas.microsoft.com/office/2006/metadata/properties" ma:root="true" ma:fieldsID="938018c4f46d99993d20879d4e9ddff8" ns2:_="" ns3:_="">
     <xsd:import namespace="2958f784-0ef9-4616-b22d-512a8cad1f0d"/>
@@ -21802,26 +21400,6 @@
 </ct:contentTypeSchema>
 </file>
 
-<file path=customXml/item5.xml><?xml version="1.0" encoding="utf-8"?>
-<?mso-contentType ?>
-<FormTemplates xmlns="http://schemas.microsoft.com/sharepoint/v3/contenttype/forms">
-  <Display>DocumentLibraryForm</Display>
-  <Edit>AssetEditForm</Edit>
-  <New>DocumentLibraryForm</New>
-</FormTemplates>
-</file>
-
-<file path=customXml/item6.xml><?xml version="1.0" encoding="utf-8"?>
-<CoverPageProperties xmlns="http://schemas.microsoft.com/office/2006/coverPageProps">
-  <PublishDate/>
-  <Abstract/>
-  <CompanyAddress/>
-  <CompanyPhone/>
-  <CompanyFax/>
-  <CompanyEmail/>
-</CoverPageProperties>
-</file>
-
 <file path=customXml/item7.xml><?xml version="1.0" encoding="utf-8"?>
 <templateProperties xmlns="urn:microsoft.template.properties">
   <_Version/>
@@ -21830,10 +21408,143 @@
 </file>
 
 <file path=customXml/item8.xml><?xml version="1.0" encoding="utf-8"?>
-<tns:customPropertyEditors xmlns:tns="http://schemas.microsoft.com/office/2006/customDocumentInformationPanel">
-  <tns:showOnOpen/>
-  <tns:defaultPropertyEditorNamespace/>
-</tns:customPropertyEditors>
+<p:properties xmlns:p="http://schemas.microsoft.com/office/2006/metadata/properties" xmlns:xsi="http://www.w3.org/2001/XMLSchema-instance" xmlns:pc="http://schemas.microsoft.com/office/infopath/2007/PartnerControls">
+  <documentManagement>
+    <DirectSourceMarket xmlns="2958f784-0ef9-4616-b22d-512a8cad1f0d">english</DirectSourceMarket>
+    <ApprovalStatus xmlns="2958f784-0ef9-4616-b22d-512a8cad1f0d">In Progress</ApprovalStatus>
+    <MarketSpecific xmlns="2958f784-0ef9-4616-b22d-512a8cad1f0d" xsi:nil="true"/>
+    <PrimaryImageGen xmlns="2958f784-0ef9-4616-b22d-512a8cad1f0d">true</PrimaryImageGen>
+    <ThumbnailAssetId xmlns="2958f784-0ef9-4616-b22d-512a8cad1f0d" xsi:nil="true"/>
+    <NumericId xmlns="2958f784-0ef9-4616-b22d-512a8cad1f0d">-1</NumericId>
+    <TPFriendlyName xmlns="2958f784-0ef9-4616-b22d-512a8cad1f0d">Report (Oriel theme)</TPFriendlyName>
+    <BusinessGroup xmlns="2958f784-0ef9-4616-b22d-512a8cad1f0d" xsi:nil="true"/>
+    <APEditor xmlns="2958f784-0ef9-4616-b22d-512a8cad1f0d">
+      <UserInfo>
+        <DisplayName>REDMOND\v-luannv</DisplayName>
+        <AccountId>108</AccountId>
+        <AccountType/>
+      </UserInfo>
+    </APEditor>
+    <SourceTitle xmlns="2958f784-0ef9-4616-b22d-512a8cad1f0d">Report (Oriel theme)</SourceTitle>
+    <OpenTemplate xmlns="2958f784-0ef9-4616-b22d-512a8cad1f0d">true</OpenTemplate>
+    <UALocComments xmlns="2958f784-0ef9-4616-b22d-512a8cad1f0d" xsi:nil="true"/>
+    <ParentAssetId xmlns="2958f784-0ef9-4616-b22d-512a8cad1f0d" xsi:nil="true"/>
+    <PublishStatusLookup xmlns="2958f784-0ef9-4616-b22d-512a8cad1f0d">
+      <Value>75245</Value>
+      <Value>624016</Value>
+    </PublishStatusLookup>
+    <IntlLangReviewDate xmlns="2958f784-0ef9-4616-b22d-512a8cad1f0d" xsi:nil="true"/>
+    <LastPublishResultLookup xmlns="2958f784-0ef9-4616-b22d-512a8cad1f0d" xsi:nil="true"/>
+    <MachineTranslated xmlns="2958f784-0ef9-4616-b22d-512a8cad1f0d" xsi:nil="true"/>
+    <OriginalSourceMarket xmlns="2958f784-0ef9-4616-b22d-512a8cad1f0d">english</OriginalSourceMarket>
+    <TPInstallLocation xmlns="2958f784-0ef9-4616-b22d-512a8cad1f0d">{My Templates}</TPInstallLocation>
+    <APDescription xmlns="2958f784-0ef9-4616-b22d-512a8cad1f0d" xsi:nil="true"/>
+    <ClipArtFilename xmlns="2958f784-0ef9-4616-b22d-512a8cad1f0d" xsi:nil="true"/>
+    <ContentItem xmlns="2958f784-0ef9-4616-b22d-512a8cad1f0d" xsi:nil="true"/>
+    <EditorialStatus xmlns="2958f784-0ef9-4616-b22d-512a8cad1f0d" xsi:nil="true"/>
+    <PublishTargets xmlns="2958f784-0ef9-4616-b22d-512a8cad1f0d">OfficeOnline</PublishTargets>
+    <TPLaunchHelpLinkType xmlns="2958f784-0ef9-4616-b22d-512a8cad1f0d">Template</TPLaunchHelpLinkType>
+    <LastModifiedDateTime xmlns="2958f784-0ef9-4616-b22d-512a8cad1f0d" xsi:nil="true"/>
+    <TimesCloned xmlns="2958f784-0ef9-4616-b22d-512a8cad1f0d" xsi:nil="true"/>
+    <AssetStart xmlns="2958f784-0ef9-4616-b22d-512a8cad1f0d">2009-06-17T22:17:57+00:00</AssetStart>
+    <LastHandOff xmlns="2958f784-0ef9-4616-b22d-512a8cad1f0d" xsi:nil="true"/>
+    <Provider xmlns="2958f784-0ef9-4616-b22d-512a8cad1f0d">EY006220130</Provider>
+    <AcquiredFrom xmlns="2958f784-0ef9-4616-b22d-512a8cad1f0d" xsi:nil="true"/>
+    <TPClientViewer xmlns="2958f784-0ef9-4616-b22d-512a8cad1f0d">Microsoft Office Word</TPClientViewer>
+    <ArtSampleDocs xmlns="2958f784-0ef9-4616-b22d-512a8cad1f0d" xsi:nil="true"/>
+    <UACurrentWords xmlns="2958f784-0ef9-4616-b22d-512a8cad1f0d">0</UACurrentWords>
+    <UALocRecommendation xmlns="2958f784-0ef9-4616-b22d-512a8cad1f0d">Localize</UALocRecommendation>
+    <IsDeleted xmlns="2958f784-0ef9-4616-b22d-512a8cad1f0d">false</IsDeleted>
+    <ShowIn xmlns="2958f784-0ef9-4616-b22d-512a8cad1f0d" xsi:nil="true"/>
+    <UANotes xmlns="2958f784-0ef9-4616-b22d-512a8cad1f0d">in the box</UANotes>
+    <CSXHash xmlns="2958f784-0ef9-4616-b22d-512a8cad1f0d" xsi:nil="true"/>
+    <VoteCount xmlns="2958f784-0ef9-4616-b22d-512a8cad1f0d" xsi:nil="true"/>
+    <TemplateStatus xmlns="2958f784-0ef9-4616-b22d-512a8cad1f0d" xsi:nil="true"/>
+    <AssetExpire xmlns="2958f784-0ef9-4616-b22d-512a8cad1f0d">2100-01-01T00:00:00+00:00</AssetExpire>
+    <CSXSubmissionMarket xmlns="2958f784-0ef9-4616-b22d-512a8cad1f0d" xsi:nil="true"/>
+    <DSATActionTaken xmlns="2958f784-0ef9-4616-b22d-512a8cad1f0d" xsi:nil="true"/>
+    <TPExecutable xmlns="2958f784-0ef9-4616-b22d-512a8cad1f0d" xsi:nil="true"/>
+    <SubmitterId xmlns="2958f784-0ef9-4616-b22d-512a8cad1f0d" xsi:nil="true"/>
+    <AssetType xmlns="2958f784-0ef9-4616-b22d-512a8cad1f0d">TP</AssetType>
+    <CSXUpdate xmlns="2958f784-0ef9-4616-b22d-512a8cad1f0d">false</CSXUpdate>
+    <ApprovalLog xmlns="2958f784-0ef9-4616-b22d-512a8cad1f0d" xsi:nil="true"/>
+    <BugNumber xmlns="2958f784-0ef9-4616-b22d-512a8cad1f0d" xsi:nil="true"/>
+    <CSXSubmissionDate xmlns="2958f784-0ef9-4616-b22d-512a8cad1f0d" xsi:nil="true"/>
+    <Milestone xmlns="2958f784-0ef9-4616-b22d-512a8cad1f0d" xsi:nil="true"/>
+    <OriginAsset xmlns="2958f784-0ef9-4616-b22d-512a8cad1f0d" xsi:nil="true"/>
+    <TPComponent xmlns="2958f784-0ef9-4616-b22d-512a8cad1f0d">WORDFiles</TPComponent>
+    <Description0 xmlns="fb5acd76-e9f3-4601-9d69-91f53ab96ae6" xsi:nil="true"/>
+    <Component xmlns="fb5acd76-e9f3-4601-9d69-91f53ab96ae6" xsi:nil="true"/>
+    <AssetId xmlns="2958f784-0ef9-4616-b22d-512a8cad1f0d">TP010192749</AssetId>
+    <TPApplication xmlns="2958f784-0ef9-4616-b22d-512a8cad1f0d">Word</TPApplication>
+    <TPLaunchHelpLink xmlns="2958f784-0ef9-4616-b22d-512a8cad1f0d" xsi:nil="true"/>
+    <IntlLocPriority xmlns="2958f784-0ef9-4616-b22d-512a8cad1f0d" xsi:nil="true"/>
+    <PlannedPubDate xmlns="2958f784-0ef9-4616-b22d-512a8cad1f0d" xsi:nil="true"/>
+    <IntlLangReviewer xmlns="2958f784-0ef9-4616-b22d-512a8cad1f0d" xsi:nil="true"/>
+    <HandoffToMSDN xmlns="2958f784-0ef9-4616-b22d-512a8cad1f0d" xsi:nil="true"/>
+    <CrawlForDependencies xmlns="2958f784-0ef9-4616-b22d-512a8cad1f0d">false</CrawlForDependencies>
+    <TrustLevel xmlns="2958f784-0ef9-4616-b22d-512a8cad1f0d">1 Microsoft Managed Content</TrustLevel>
+    <IsSearchable xmlns="2958f784-0ef9-4616-b22d-512a8cad1f0d">false</IsSearchable>
+    <TPNamespace xmlns="2958f784-0ef9-4616-b22d-512a8cad1f0d">WINWORD</TPNamespace>
+    <Markets xmlns="2958f784-0ef9-4616-b22d-512a8cad1f0d"/>
+    <AverageRating xmlns="2958f784-0ef9-4616-b22d-512a8cad1f0d" xsi:nil="true"/>
+    <UAProjectedTotalWords xmlns="2958f784-0ef9-4616-b22d-512a8cad1f0d" xsi:nil="true"/>
+    <IntlLangReview xmlns="2958f784-0ef9-4616-b22d-512a8cad1f0d" xsi:nil="true"/>
+    <OutputCachingOn xmlns="2958f784-0ef9-4616-b22d-512a8cad1f0d">false</OutputCachingOn>
+    <APAuthor xmlns="2958f784-0ef9-4616-b22d-512a8cad1f0d">
+      <UserInfo>
+        <DisplayName>REDMOND\cynvey</DisplayName>
+        <AccountId>250</AccountId>
+        <AccountType/>
+      </UserInfo>
+    </APAuthor>
+    <TPAppVersion xmlns="2958f784-0ef9-4616-b22d-512a8cad1f0d">11</TPAppVersion>
+    <TPCommandLine xmlns="2958f784-0ef9-4616-b22d-512a8cad1f0d">{WD} /f {FilePath}</TPCommandLine>
+    <Downloads xmlns="2958f784-0ef9-4616-b22d-512a8cad1f0d">0</Downloads>
+    <OOCacheId xmlns="2958f784-0ef9-4616-b22d-512a8cad1f0d" xsi:nil="true"/>
+    <Providers xmlns="2958f784-0ef9-4616-b22d-512a8cad1f0d" xsi:nil="true"/>
+    <LegacyData xmlns="2958f784-0ef9-4616-b22d-512a8cad1f0d" xsi:nil="true"/>
+    <TemplateTemplateType xmlns="2958f784-0ef9-4616-b22d-512a8cad1f0d">Word 2003 Default</TemplateTemplateType>
+    <EditorialTags xmlns="2958f784-0ef9-4616-b22d-512a8cad1f0d" xsi:nil="true"/>
+    <PolicheckWords xmlns="2958f784-0ef9-4616-b22d-512a8cad1f0d" xsi:nil="true"/>
+    <FriendlyTitle xmlns="2958f784-0ef9-4616-b22d-512a8cad1f0d" xsi:nil="true"/>
+    <Manager xmlns="2958f784-0ef9-4616-b22d-512a8cad1f0d" xsi:nil="true"/>
+    <InternalTagsTaxHTField0 xmlns="2958f784-0ef9-4616-b22d-512a8cad1f0d">
+      <Terms xmlns="http://schemas.microsoft.com/office/infopath/2007/PartnerControls"/>
+    </InternalTagsTaxHTField0>
+    <LocComments xmlns="2958f784-0ef9-4616-b22d-512a8cad1f0d" xsi:nil="true"/>
+    <LocProcessedForMarketsLookup xmlns="2958f784-0ef9-4616-b22d-512a8cad1f0d" xsi:nil="true"/>
+    <LocalizationTagsTaxHTField0 xmlns="2958f784-0ef9-4616-b22d-512a8cad1f0d">
+      <Terms xmlns="http://schemas.microsoft.com/office/infopath/2007/PartnerControls"/>
+    </LocalizationTagsTaxHTField0>
+    <FeatureTagsTaxHTField0 xmlns="2958f784-0ef9-4616-b22d-512a8cad1f0d">
+      <Terms xmlns="http://schemas.microsoft.com/office/infopath/2007/PartnerControls"/>
+    </FeatureTagsTaxHTField0>
+    <LocOverallLocStatusLookup xmlns="2958f784-0ef9-4616-b22d-512a8cad1f0d" xsi:nil="true"/>
+    <LocPublishedLinkedAssetsLookup xmlns="2958f784-0ef9-4616-b22d-512a8cad1f0d" xsi:nil="true"/>
+    <BlockPublish xmlns="2958f784-0ef9-4616-b22d-512a8cad1f0d" xsi:nil="true"/>
+    <LocLastLocAttemptVersionTypeLookup xmlns="2958f784-0ef9-4616-b22d-512a8cad1f0d" xsi:nil="true"/>
+    <LocManualTestRequired xmlns="2958f784-0ef9-4616-b22d-512a8cad1f0d" xsi:nil="true"/>
+    <RecommendationsModifier xmlns="2958f784-0ef9-4616-b22d-512a8cad1f0d" xsi:nil="true"/>
+    <CampaignTagsTaxHTField0 xmlns="2958f784-0ef9-4616-b22d-512a8cad1f0d">
+      <Terms xmlns="http://schemas.microsoft.com/office/infopath/2007/PartnerControls"/>
+    </CampaignTagsTaxHTField0>
+    <LocOverallHandbackStatusLookup xmlns="2958f784-0ef9-4616-b22d-512a8cad1f0d" xsi:nil="true"/>
+    <LocProcessedForHandoffsLookup xmlns="2958f784-0ef9-4616-b22d-512a8cad1f0d" xsi:nil="true"/>
+    <LocOverallPreviewStatusLookup xmlns="2958f784-0ef9-4616-b22d-512a8cad1f0d" xsi:nil="true"/>
+    <LocOverallPublishStatusLookup xmlns="2958f784-0ef9-4616-b22d-512a8cad1f0d" xsi:nil="true"/>
+    <TaxCatchAll xmlns="2958f784-0ef9-4616-b22d-512a8cad1f0d"/>
+    <LocNewPublishedVersionLookup xmlns="2958f784-0ef9-4616-b22d-512a8cad1f0d" xsi:nil="true"/>
+    <LocPublishedDependentAssetsLookup xmlns="2958f784-0ef9-4616-b22d-512a8cad1f0d" xsi:nil="true"/>
+    <LocRecommendedHandoff xmlns="2958f784-0ef9-4616-b22d-512a8cad1f0d" xsi:nil="true"/>
+    <ScenarioTagsTaxHTField0 xmlns="2958f784-0ef9-4616-b22d-512a8cad1f0d">
+      <Terms xmlns="http://schemas.microsoft.com/office/infopath/2007/PartnerControls"/>
+    </ScenarioTagsTaxHTField0>
+    <LocLastLocAttemptVersionLookup xmlns="2958f784-0ef9-4616-b22d-512a8cad1f0d">115447</LocLastLocAttemptVersionLookup>
+    <OriginalRelease xmlns="2958f784-0ef9-4616-b22d-512a8cad1f0d">14</OriginalRelease>
+    <LocMarketGroupTiers2 xmlns="2958f784-0ef9-4616-b22d-512a8cad1f0d" xsi:nil="true"/>
+  </documentManagement>
+</p:properties>
 </file>
 
 <file path=customXml/itemProps1.xml><?xml version="1.0" encoding="utf-8"?>
@@ -21845,19 +21556,19 @@
 </file>
 
 <file path=customXml/itemProps2.xml><?xml version="1.0" encoding="utf-8"?>
-<ds:datastoreItem xmlns:ds="http://schemas.openxmlformats.org/officeDocument/2006/customXml" ds:itemID="{22834D9D-FC38-454F-A183-43F436382628}">
+<ds:datastoreItem xmlns:ds="http://schemas.openxmlformats.org/officeDocument/2006/customXml" ds:itemID="{2B06F414-C573-4C0B-9746-2EC8EAD8EB56}">
   <ds:schemaRefs/>
 </ds:datastoreItem>
 </file>
 
 <file path=customXml/itemProps3.xml><?xml version="1.0" encoding="utf-8"?>
-<ds:datastoreItem xmlns:ds="http://schemas.openxmlformats.org/officeDocument/2006/customXml" ds:itemID="{C7DCFB9A-D0A9-4B95-B0C1-3C48EE5A7A72}">
+<ds:datastoreItem xmlns:ds="http://schemas.openxmlformats.org/officeDocument/2006/customXml" ds:itemID="{37A44DD3-EB41-461C-8831-8E039C645FD7}">
   <ds:schemaRefs/>
 </ds:datastoreItem>
 </file>
 
 <file path=customXml/itemProps4.xml><?xml version="1.0" encoding="utf-8"?>
-<ds:datastoreItem xmlns:ds="http://schemas.openxmlformats.org/officeDocument/2006/customXml" ds:itemID="{A6EEC292-3760-469B-ACC4-17B8402D70F5}">
+<ds:datastoreItem xmlns:ds="http://schemas.openxmlformats.org/officeDocument/2006/customXml" ds:itemID="{55AF091B-3C7A-41E3-B477-F2FDAA23CFDA}">
   <ds:schemaRefs/>
 </ds:datastoreItem>
 </file>
@@ -21869,19 +21580,19 @@
 </file>
 
 <file path=customXml/itemProps6.xml><?xml version="1.0" encoding="utf-8"?>
-<ds:datastoreItem xmlns:ds="http://schemas.openxmlformats.org/officeDocument/2006/customXml" ds:itemID="{55AF091B-3C7A-41E3-B477-F2FDAA23CFDA}">
+<ds:datastoreItem xmlns:ds="http://schemas.openxmlformats.org/officeDocument/2006/customXml" ds:itemID="{A6EEC292-3760-469B-ACC4-17B8402D70F5}">
   <ds:schemaRefs/>
 </ds:datastoreItem>
 </file>
 
 <file path=customXml/itemProps7.xml><?xml version="1.0" encoding="utf-8"?>
-<ds:datastoreItem xmlns:ds="http://schemas.openxmlformats.org/officeDocument/2006/customXml" ds:itemID="{37A44DD3-EB41-461C-8831-8E039C645FD7}">
+<ds:datastoreItem xmlns:ds="http://schemas.openxmlformats.org/officeDocument/2006/customXml" ds:itemID="{C7DCFB9A-D0A9-4B95-B0C1-3C48EE5A7A72}">
   <ds:schemaRefs/>
 </ds:datastoreItem>
 </file>
 
 <file path=customXml/itemProps8.xml><?xml version="1.0" encoding="utf-8"?>
-<ds:datastoreItem xmlns:ds="http://schemas.openxmlformats.org/officeDocument/2006/customXml" ds:itemID="{2B06F414-C573-4C0B-9746-2EC8EAD8EB56}">
+<ds:datastoreItem xmlns:ds="http://schemas.openxmlformats.org/officeDocument/2006/customXml" ds:itemID="{22834D9D-FC38-454F-A183-43F436382628}">
   <ds:schemaRefs/>
 </ds:datastoreItem>
 </file>
</xml_diff>